<commit_message>
Pequeños arreglos pla d'empresa
</commit_message>
<xml_diff>
--- a/Documentacion/PlanEmpresa.docx
+++ b/Documentacion/PlanEmpresa.docx
@@ -1,6 +1,6 @@
 
 <file path=word/document.xml><?xml version="1.0" encoding="utf-8"?>
-<w:document xmlns:wpc="http://schemas.microsoft.com/office/word/2010/wordprocessingCanvas" xmlns:mc="http://schemas.openxmlformats.org/markup-compatibility/2006" xmlns:o="urn:schemas-microsoft-com:office:office" xmlns:r="http://schemas.openxmlformats.org/officeDocument/2006/relationships" xmlns:m="http://schemas.openxmlformats.org/officeDocument/2006/math" xmlns:v="urn:schemas-microsoft-com:vml" xmlns:wp14="http://schemas.microsoft.com/office/word/2010/wordprocessingDrawing" xmlns:wp="http://schemas.openxmlformats.org/drawingml/2006/wordprocessingDrawing" xmlns:w10="urn:schemas-microsoft-com:office:word" xmlns:w="http://schemas.openxmlformats.org/wordprocessingml/2006/main" xmlns:w14="http://schemas.microsoft.com/office/word/2010/wordml" xmlns:w15="http://schemas.microsoft.com/office/word/2012/wordml" xmlns:wpg="http://schemas.microsoft.com/office/word/2010/wordprocessingGroup" xmlns:wpi="http://schemas.microsoft.com/office/word/2010/wordprocessingInk" xmlns:wne="http://schemas.microsoft.com/office/word/2006/wordml" xmlns:wps="http://schemas.microsoft.com/office/word/2010/wordprocessingShape" mc:Ignorable="w14 w15 wp14">
+<w:document xmlns:wpc="http://schemas.microsoft.com/office/word/2010/wordprocessingCanvas" xmlns:cx="http://schemas.microsoft.com/office/drawing/2014/chartex" xmlns:cx1="http://schemas.microsoft.com/office/drawing/2015/9/8/chartex" xmlns:cx2="http://schemas.microsoft.com/office/drawing/2015/10/21/chartex" xmlns:cx3="http://schemas.microsoft.com/office/drawing/2016/5/9/chartex" xmlns:cx4="http://schemas.microsoft.com/office/drawing/2016/5/10/chartex" xmlns:cx5="http://schemas.microsoft.com/office/drawing/2016/5/11/chartex" xmlns:cx6="http://schemas.microsoft.com/office/drawing/2016/5/12/chartex" xmlns:cx7="http://schemas.microsoft.com/office/drawing/2016/5/13/chartex" xmlns:cx8="http://schemas.microsoft.com/office/drawing/2016/5/14/chartex" xmlns:mc="http://schemas.openxmlformats.org/markup-compatibility/2006" xmlns:aink="http://schemas.microsoft.com/office/drawing/2016/ink" xmlns:am3d="http://schemas.microsoft.com/office/drawing/2017/model3d" xmlns:o="urn:schemas-microsoft-com:office:office" xmlns:r="http://schemas.openxmlformats.org/officeDocument/2006/relationships" xmlns:m="http://schemas.openxmlformats.org/officeDocument/2006/math" xmlns:v="urn:schemas-microsoft-com:vml" xmlns:wp14="http://schemas.microsoft.com/office/word/2010/wordprocessingDrawing" xmlns:wp="http://schemas.openxmlformats.org/drawingml/2006/wordprocessingDrawing" xmlns:w10="urn:schemas-microsoft-com:office:word" xmlns:w="http://schemas.openxmlformats.org/wordprocessingml/2006/main" xmlns:w14="http://schemas.microsoft.com/office/word/2010/wordml" xmlns:w15="http://schemas.microsoft.com/office/word/2012/wordml" xmlns:w16cid="http://schemas.microsoft.com/office/word/2016/wordml/cid" xmlns:w16se="http://schemas.microsoft.com/office/word/2015/wordml/symex" xmlns:wpg="http://schemas.microsoft.com/office/word/2010/wordprocessingGroup" xmlns:wpi="http://schemas.microsoft.com/office/word/2010/wordprocessingInk" xmlns:wne="http://schemas.microsoft.com/office/word/2006/wordml" xmlns:wps="http://schemas.microsoft.com/office/word/2010/wordprocessingShape" mc:Ignorable="w14 w15 w16se w16cid wp14">
   <w:body>
     <w:p>
       <w:pPr>
@@ -1178,7 +1178,7 @@
           <mc:Fallback>
             <w:pict>
               <v:group w14:anchorId="1FB47EB6" id="Group 15472" o:spid="_x0000_s1026" style="position:absolute;left:0;text-align:left;margin-left:0;margin-top:0;width:594.95pt;height:507.55pt;z-index:251658240;mso-position-horizontal-relative:page;mso-position-vertical-relative:page" coordsize="75559,64458" o:gfxdata="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">
-                <v:rect id="Rectangle 6" o:spid="_x0000_s1027" style="position:absolute;left:9006;top:4826;width:507;height:1824;visibility:visible;mso-wrap-style:square;v-text-anchor:top" o:gfxdata="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" filled="f" stroked="f">
+                <v:rect id="Rectangle 6" o:spid="_x0000_s1027" style="position:absolute;left:9006;top:4826;width:507;height:1824;visibility:visible;mso-wrap-style:square;v-text-anchor:top" o:gfxdata="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" filled="f" stroked="f">
                   <v:textbox inset="0,0,0,0">
                     <w:txbxContent>
                       <w:p>
@@ -1217,10 +1217,10 @@
                   <v:path o:extrusionok="f" gradientshapeok="t" o:connecttype="rect"/>
                   <o:lock v:ext="edit" aspectratio="t"/>
                 </v:shapetype>
-                <v:shape id="Picture 15518" o:spid="_x0000_s1028" type="#_x0000_t75" style="position:absolute;width:75438;height:61325;visibility:visible;mso-wrap-style:square" o:gfxdata="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">
+                <v:shape id="Picture 15518" o:spid="_x0000_s1028" type="#_x0000_t75" style="position:absolute;width:75438;height:61325;visibility:visible;mso-wrap-style:square" o:gfxdata="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">
                   <v:imagedata r:id="rId9" o:title=""/>
                 </v:shape>
-                <v:rect id="Rectangle 14" o:spid="_x0000_s1029" style="position:absolute;left:9006;top:9372;width:659;height:2194;visibility:visible;mso-wrap-style:square;v-text-anchor:top" o:gfxdata="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" filled="f" stroked="f">
+                <v:rect id="Rectangle 14" o:spid="_x0000_s1029" style="position:absolute;left:9006;top:9372;width:659;height:2194;visibility:visible;mso-wrap-style:square;v-text-anchor:top" o:gfxdata="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" filled="f" stroked="f">
                   <v:textbox inset="0,0,0,0">
                     <w:txbxContent>
                       <w:p>
@@ -1240,7 +1240,7 @@
                     </w:txbxContent>
                   </v:textbox>
                 </v:rect>
-                <v:rect id="Rectangle 15" o:spid="_x0000_s1030" style="position:absolute;left:32659;top:11652;width:1030;height:3431;visibility:visible;mso-wrap-style:square;v-text-anchor:top" o:gfxdata="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" filled="f" stroked="f">
+                <v:rect id="Rectangle 15" o:spid="_x0000_s1030" style="position:absolute;left:32659;top:11652;width:1030;height:3431;visibility:visible;mso-wrap-style:square;v-text-anchor:top" o:gfxdata="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" filled="f" stroked="f">
                   <v:textbox inset="0,0,0,0">
                     <w:txbxContent>
                       <w:p>
@@ -1260,7 +1260,7 @@
                     </w:txbxContent>
                   </v:textbox>
                 </v:rect>
-                <v:rect id="Rectangle 16" o:spid="_x0000_s1031" style="position:absolute;left:32659;top:14868;width:1030;height:3431;visibility:visible;mso-wrap-style:square;v-text-anchor:top" o:gfxdata="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" filled="f" stroked="f">
+                <v:rect id="Rectangle 16" o:spid="_x0000_s1031" style="position:absolute;left:32659;top:14868;width:1030;height:3431;visibility:visible;mso-wrap-style:square;v-text-anchor:top" o:gfxdata="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" filled="f" stroked="f">
                   <v:textbox inset="0,0,0,0">
                     <w:txbxContent>
                       <w:p>
@@ -1280,7 +1280,7 @@
                     </w:txbxContent>
                   </v:textbox>
                 </v:rect>
-                <v:rect id="Rectangle 17" o:spid="_x0000_s1032" style="position:absolute;left:32659;top:18083;width:1030;height:3432;visibility:visible;mso-wrap-style:square;v-text-anchor:top" o:gfxdata="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" filled="f" stroked="f">
+                <v:rect id="Rectangle 17" o:spid="_x0000_s1032" style="position:absolute;left:32659;top:18083;width:1030;height:3432;visibility:visible;mso-wrap-style:square;v-text-anchor:top" o:gfxdata="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" filled="f" stroked="f">
                   <v:textbox inset="0,0,0,0">
                     <w:txbxContent>
                       <w:p>
@@ -1300,7 +1300,7 @@
                     </w:txbxContent>
                   </v:textbox>
                 </v:rect>
-                <v:rect id="Rectangle 18" o:spid="_x0000_s1033" style="position:absolute;left:32659;top:21284;width:1030;height:3431;visibility:visible;mso-wrap-style:square;v-text-anchor:top" o:gfxdata="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" filled="f" stroked="f">
+                <v:rect id="Rectangle 18" o:spid="_x0000_s1033" style="position:absolute;left:32659;top:21284;width:1030;height:3431;visibility:visible;mso-wrap-style:square;v-text-anchor:top" o:gfxdata="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" filled="f" stroked="f">
                   <v:textbox inset="0,0,0,0">
                     <w:txbxContent>
                       <w:p>
@@ -1320,7 +1320,7 @@
                     </w:txbxContent>
                   </v:textbox>
                 </v:rect>
-                <v:rect id="Rectangle 19" o:spid="_x0000_s1034" style="position:absolute;left:9006;top:24499;width:1031;height:3432;visibility:visible;mso-wrap-style:square;v-text-anchor:top" o:gfxdata="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" filled="f" stroked="f">
+                <v:rect id="Rectangle 19" o:spid="_x0000_s1034" style="position:absolute;left:9006;top:24499;width:1031;height:3432;visibility:visible;mso-wrap-style:square;v-text-anchor:top" o:gfxdata="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" filled="f" stroked="f">
                   <v:textbox inset="0,0,0,0">
                     <w:txbxContent>
                       <w:p>
@@ -1340,7 +1340,7 @@
                     </w:txbxContent>
                   </v:textbox>
                 </v:rect>
-                <v:rect id="Rectangle 20" o:spid="_x0000_s1035" style="position:absolute;left:32659;top:27715;width:1030;height:3431;visibility:visible;mso-wrap-style:square;v-text-anchor:top" o:gfxdata="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" filled="f" stroked="f">
+                <v:rect id="Rectangle 20" o:spid="_x0000_s1035" style="position:absolute;left:32659;top:27715;width:1030;height:3431;visibility:visible;mso-wrap-style:square;v-text-anchor:top" o:gfxdata="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" filled="f" stroked="f">
                   <v:textbox inset="0,0,0,0">
                     <w:txbxContent>
                       <w:p>
@@ -1360,7 +1360,7 @@
                     </w:txbxContent>
                   </v:textbox>
                 </v:rect>
-                <v:rect id="Rectangle 3007" o:spid="_x0000_s1036" style="position:absolute;left:9006;top:30650;width:563;height:1875;visibility:visible;mso-wrap-style:square;v-text-anchor:top" o:gfxdata="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" filled="f" stroked="f">
+                <v:rect id="Rectangle 3007" o:spid="_x0000_s1036" style="position:absolute;left:9006;top:30650;width:563;height:1875;visibility:visible;mso-wrap-style:square;v-text-anchor:top" o:gfxdata="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" filled="f" stroked="f">
                   <v:textbox inset="0,0,0,0">
                     <w:txbxContent>
                       <w:p>
@@ -1380,7 +1380,7 @@
                     </w:txbxContent>
                   </v:textbox>
                 </v:rect>
-                <v:rect id="Rectangle 3008" o:spid="_x0000_s1037" style="position:absolute;left:23408;top:30650;width:563;height:1875;visibility:visible;mso-wrap-style:square;v-text-anchor:top" o:gfxdata="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" filled="f" stroked="f">
+                <v:rect id="Rectangle 3008" o:spid="_x0000_s1037" style="position:absolute;left:23408;top:30650;width:563;height:1875;visibility:visible;mso-wrap-style:square;v-text-anchor:top" o:gfxdata="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" filled="f" stroked="f">
                   <v:textbox inset="0,0,0,0">
                     <w:txbxContent>
                       <w:p>
@@ -1400,7 +1400,7 @@
                     </w:txbxContent>
                   </v:textbox>
                 </v:rect>
-                <v:rect id="Rectangle 22" o:spid="_x0000_s1038" style="position:absolute;left:9006;top:33256;width:563;height:1875;visibility:visible;mso-wrap-style:square;v-text-anchor:top" o:gfxdata="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" filled="f" stroked="f">
+                <v:rect id="Rectangle 22" o:spid="_x0000_s1038" style="position:absolute;left:9006;top:33256;width:563;height:1875;visibility:visible;mso-wrap-style:square;v-text-anchor:top" o:gfxdata="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" filled="f" stroked="f">
                   <v:textbox inset="0,0,0,0">
                     <w:txbxContent>
                       <w:p>
@@ -1419,7 +1419,7 @@
                     </w:txbxContent>
                   </v:textbox>
                 </v:rect>
-                <v:rect id="Rectangle 23" o:spid="_x0000_s1039" style="position:absolute;left:9006;top:35009;width:563;height:1875;visibility:visible;mso-wrap-style:square;v-text-anchor:top" o:gfxdata="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" filled="f" stroked="f">
+                <v:rect id="Rectangle 23" o:spid="_x0000_s1039" style="position:absolute;left:9006;top:35009;width:563;height:1875;visibility:visible;mso-wrap-style:square;v-text-anchor:top" o:gfxdata="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" filled="f" stroked="f">
                   <v:textbox inset="0,0,0,0">
                     <w:txbxContent>
                       <w:p>
@@ -1438,7 +1438,7 @@
                     </w:txbxContent>
                   </v:textbox>
                 </v:rect>
-                <v:rect id="Rectangle 24" o:spid="_x0000_s1040" style="position:absolute;left:9006;top:36761;width:563;height:1875;visibility:visible;mso-wrap-style:square;v-text-anchor:top" o:gfxdata="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" filled="f" stroked="f">
+                <v:rect id="Rectangle 24" o:spid="_x0000_s1040" style="position:absolute;left:9006;top:36761;width:563;height:1875;visibility:visible;mso-wrap-style:square;v-text-anchor:top" o:gfxdata="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" filled="f" stroked="f">
                   <v:textbox inset="0,0,0,0">
                     <w:txbxContent>
                       <w:p>
@@ -1457,7 +1457,7 @@
                     </w:txbxContent>
                   </v:textbox>
                 </v:rect>
-                <v:rect id="Rectangle 25" o:spid="_x0000_s1041" style="position:absolute;left:9006;top:38514;width:563;height:1875;visibility:visible;mso-wrap-style:square;v-text-anchor:top" o:gfxdata="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" filled="f" stroked="f">
+                <v:rect id="Rectangle 25" o:spid="_x0000_s1041" style="position:absolute;left:9006;top:38514;width:563;height:1875;visibility:visible;mso-wrap-style:square;v-text-anchor:top" o:gfxdata="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" filled="f" stroked="f">
                   <v:textbox inset="0,0,0,0">
                     <w:txbxContent>
                       <w:p>
@@ -1476,7 +1476,7 @@
                     </w:txbxContent>
                   </v:textbox>
                 </v:rect>
-                <v:rect id="Rectangle 26" o:spid="_x0000_s1042" style="position:absolute;left:9006;top:40267;width:563;height:1875;visibility:visible;mso-wrap-style:square;v-text-anchor:top" o:gfxdata="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" filled="f" stroked="f">
+                <v:rect id="Rectangle 26" o:spid="_x0000_s1042" style="position:absolute;left:9006;top:40267;width:563;height:1875;visibility:visible;mso-wrap-style:square;v-text-anchor:top" o:gfxdata="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" filled="f" stroked="f">
                   <v:textbox inset="0,0,0,0">
                     <w:txbxContent>
                       <w:p>
@@ -1495,7 +1495,7 @@
                     </w:txbxContent>
                   </v:textbox>
                 </v:rect>
-                <v:rect id="Rectangle 27" o:spid="_x0000_s1043" style="position:absolute;left:9006;top:42019;width:563;height:1875;visibility:visible;mso-wrap-style:square;v-text-anchor:top" o:gfxdata="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" filled="f" stroked="f">
+                <v:rect id="Rectangle 27" o:spid="_x0000_s1043" style="position:absolute;left:9006;top:42019;width:563;height:1875;visibility:visible;mso-wrap-style:square;v-text-anchor:top" o:gfxdata="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" filled="f" stroked="f">
                   <v:textbox inset="0,0,0,0">
                     <w:txbxContent>
                       <w:p>
@@ -1514,7 +1514,7 @@
                     </w:txbxContent>
                   </v:textbox>
                 </v:rect>
-                <v:rect id="Rectangle 28" o:spid="_x0000_s1044" style="position:absolute;left:9006;top:43772;width:563;height:1875;visibility:visible;mso-wrap-style:square;v-text-anchor:top" o:gfxdata="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" filled="f" stroked="f">
+                <v:rect id="Rectangle 28" o:spid="_x0000_s1044" style="position:absolute;left:9006;top:43772;width:563;height:1875;visibility:visible;mso-wrap-style:square;v-text-anchor:top" o:gfxdata="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" filled="f" stroked="f">
                   <v:textbox inset="0,0,0,0">
                     <w:txbxContent>
                       <w:p>
@@ -1533,7 +1533,7 @@
                     </w:txbxContent>
                   </v:textbox>
                 </v:rect>
-                <v:rect id="Rectangle 29" o:spid="_x0000_s1045" style="position:absolute;left:9006;top:45524;width:563;height:1875;visibility:visible;mso-wrap-style:square;v-text-anchor:top" o:gfxdata="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" filled="f" stroked="f">
+                <v:rect id="Rectangle 29" o:spid="_x0000_s1045" style="position:absolute;left:9006;top:45524;width:563;height:1875;visibility:visible;mso-wrap-style:square;v-text-anchor:top" o:gfxdata="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" filled="f" stroked="f">
                   <v:textbox inset="0,0,0,0">
                     <w:txbxContent>
                       <w:p>
@@ -1552,7 +1552,7 @@
                     </w:txbxContent>
                   </v:textbox>
                 </v:rect>
-                <v:rect id="Rectangle 30" o:spid="_x0000_s1046" style="position:absolute;left:9006;top:47277;width:563;height:1875;visibility:visible;mso-wrap-style:square;v-text-anchor:top" o:gfxdata="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" filled="f" stroked="f">
+                <v:rect id="Rectangle 30" o:spid="_x0000_s1046" style="position:absolute;left:9006;top:47277;width:563;height:1875;visibility:visible;mso-wrap-style:square;v-text-anchor:top" o:gfxdata="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" filled="f" stroked="f">
                   <v:textbox inset="0,0,0,0">
                     <w:txbxContent>
                       <w:p>
@@ -1571,7 +1571,7 @@
                     </w:txbxContent>
                   </v:textbox>
                 </v:rect>
-                <v:rect id="Rectangle 31" o:spid="_x0000_s1047" style="position:absolute;left:9006;top:49030;width:563;height:1875;visibility:visible;mso-wrap-style:square;v-text-anchor:top" o:gfxdata="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" filled="f" stroked="f">
+                <v:rect id="Rectangle 31" o:spid="_x0000_s1047" style="position:absolute;left:9006;top:49030;width:563;height:1875;visibility:visible;mso-wrap-style:square;v-text-anchor:top" o:gfxdata="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" filled="f" stroked="f">
                   <v:textbox inset="0,0,0,0">
                     <w:txbxContent>
                       <w:p>
@@ -1590,7 +1590,7 @@
                     </w:txbxContent>
                   </v:textbox>
                 </v:rect>
-                <v:rect id="Rectangle 32" o:spid="_x0000_s1048" style="position:absolute;left:9006;top:50782;width:563;height:1875;visibility:visible;mso-wrap-style:square;v-text-anchor:top" o:gfxdata="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" filled="f" stroked="f">
+                <v:rect id="Rectangle 32" o:spid="_x0000_s1048" style="position:absolute;left:9006;top:50782;width:563;height:1875;visibility:visible;mso-wrap-style:square;v-text-anchor:top" o:gfxdata="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" filled="f" stroked="f">
                   <v:textbox inset="0,0,0,0">
                     <w:txbxContent>
                       <w:p>
@@ -1609,7 +1609,7 @@
                     </w:txbxContent>
                   </v:textbox>
                 </v:rect>
-                <v:rect id="Rectangle 33" o:spid="_x0000_s1049" style="position:absolute;left:9006;top:52535;width:563;height:1875;visibility:visible;mso-wrap-style:square;v-text-anchor:top" o:gfxdata="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" filled="f" stroked="f">
+                <v:rect id="Rectangle 33" o:spid="_x0000_s1049" style="position:absolute;left:9006;top:52535;width:563;height:1875;visibility:visible;mso-wrap-style:square;v-text-anchor:top" o:gfxdata="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" filled="f" stroked="f">
                   <v:textbox inset="0,0,0,0">
                     <w:txbxContent>
                       <w:p>
@@ -1628,7 +1628,7 @@
                     </w:txbxContent>
                   </v:textbox>
                 </v:rect>
-                <v:rect id="Rectangle 34" o:spid="_x0000_s1050" style="position:absolute;left:9006;top:54287;width:563;height:1875;visibility:visible;mso-wrap-style:square;v-text-anchor:top" o:gfxdata="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" filled="f" stroked="f">
+                <v:rect id="Rectangle 34" o:spid="_x0000_s1050" style="position:absolute;left:9006;top:54287;width:563;height:1875;visibility:visible;mso-wrap-style:square;v-text-anchor:top" o:gfxdata="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" filled="f" stroked="f">
                   <v:textbox inset="0,0,0,0">
                     <w:txbxContent>
                       <w:p>
@@ -1647,7 +1647,7 @@
                     </w:txbxContent>
                   </v:textbox>
                 </v:rect>
-                <v:rect id="Rectangle 35" o:spid="_x0000_s1051" style="position:absolute;left:9006;top:56040;width:563;height:1875;visibility:visible;mso-wrap-style:square;v-text-anchor:top" o:gfxdata="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" filled="f" stroked="f">
+                <v:rect id="Rectangle 35" o:spid="_x0000_s1051" style="position:absolute;left:9006;top:56040;width:563;height:1875;visibility:visible;mso-wrap-style:square;v-text-anchor:top" o:gfxdata="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" filled="f" stroked="f">
                   <v:textbox inset="0,0,0,0">
                     <w:txbxContent>
                       <w:p>
@@ -1666,7 +1666,7 @@
                     </w:txbxContent>
                   </v:textbox>
                 </v:rect>
-                <v:rect id="Rectangle 36" o:spid="_x0000_s1052" style="position:absolute;left:9006;top:57904;width:749;height:2494;visibility:visible;mso-wrap-style:square;v-text-anchor:top" o:gfxdata="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" filled="f" stroked="f">
+                <v:rect id="Rectangle 36" o:spid="_x0000_s1052" style="position:absolute;left:9006;top:57904;width:749;height:2494;visibility:visible;mso-wrap-style:square;v-text-anchor:top" o:gfxdata="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" filled="f" stroked="f">
                   <v:textbox inset="0,0,0,0">
                     <w:txbxContent>
                       <w:p>
@@ -1686,7 +1686,7 @@
                     </w:txbxContent>
                   </v:textbox>
                 </v:rect>
-                <v:rect id="Rectangle 37" o:spid="_x0000_s1053" style="position:absolute;left:37795;top:60251;width:749;height:2494;visibility:visible;mso-wrap-style:square;v-text-anchor:top" o:gfxdata="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" filled="f" stroked="f">
+                <v:rect id="Rectangle 37" o:spid="_x0000_s1053" style="position:absolute;left:37795;top:60251;width:749;height:2494;visibility:visible;mso-wrap-style:square;v-text-anchor:top" o:gfxdata="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" filled="f" stroked="f">
                   <v:textbox inset="0,0,0,0">
                     <w:txbxContent>
                       <w:p>
@@ -1706,7 +1706,7 @@
                     </w:txbxContent>
                   </v:textbox>
                 </v:rect>
-                <v:rect id="Rectangle 38" o:spid="_x0000_s1054" style="position:absolute;left:37795;top:62583;width:749;height:2493;visibility:visible;mso-wrap-style:square;v-text-anchor:top" o:gfxdata="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" filled="f" stroked="f">
+                <v:rect id="Rectangle 38" o:spid="_x0000_s1054" style="position:absolute;left:37795;top:62583;width:749;height:2493;visibility:visible;mso-wrap-style:square;v-text-anchor:top" o:gfxdata="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" filled="f" stroked="f">
                   <v:textbox inset="0,0,0,0">
                     <w:txbxContent>
                       <w:p>
@@ -1726,7 +1726,7 @@
                     </w:txbxContent>
                   </v:textbox>
                 </v:rect>
-                <v:rect id="Rectangle 54" o:spid="_x0000_s1055" style="position:absolute;left:26852;top:29529;width:32610;height:3431;visibility:visible;mso-wrap-style:square;v-text-anchor:top" o:gfxdata="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" filled="f" stroked="f">
+                <v:rect id="Rectangle 54" o:spid="_x0000_s1055" style="position:absolute;left:26852;top:29529;width:32610;height:3431;visibility:visible;mso-wrap-style:square;v-text-anchor:top" o:gfxdata="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" filled="f" stroked="f">
                   <v:textbox inset="0,0,0,0">
                     <w:txbxContent>
                       <w:p>
@@ -2580,7 +2580,7 @@
     </w:p>
     <w:p>
       <w:pPr>
-        <w:pStyle w:val="Ttol2"/>
+        <w:pStyle w:val="Ttulo2"/>
         <w:tabs>
           <w:tab w:val="center" w:pos="3374"/>
         </w:tabs>
@@ -2605,7 +2605,7 @@
     </w:p>
     <w:p>
       <w:pPr>
-        <w:pStyle w:val="Pargrafdellista"/>
+        <w:pStyle w:val="Prrafodelista"/>
         <w:numPr>
           <w:ilvl w:val="0"/>
           <w:numId w:val="10"/>
@@ -2813,23 +2813,7 @@
           <w:rFonts w:cs="Calibri"/>
           <w:lang w:val="es-ES"/>
         </w:rPr>
-        <w:t xml:space="preserve">C/d ’Agustina </w:t>
-      </w:r>
-      <w:proofErr w:type="spellStart"/>
-      <w:r>
-        <w:rPr>
-          <w:rFonts w:cs="Calibri"/>
-          <w:lang w:val="es-ES"/>
-        </w:rPr>
-        <w:t>d’Aragó</w:t>
-      </w:r>
-      <w:proofErr w:type="spellEnd"/>
-      <w:r>
-        <w:rPr>
-          <w:rFonts w:cs="Calibri"/>
-          <w:lang w:val="es-ES"/>
-        </w:rPr>
-        <w:t xml:space="preserve"> 2</w:t>
+        <w:t>C/d ’Agustina d’Aragó 2</w:t>
       </w:r>
       <w:r>
         <w:rPr>
@@ -2884,7 +2868,7 @@
       <w:hyperlink r:id="rId51" w:history="1">
         <w:r>
           <w:rPr>
-            <w:rStyle w:val="Enlla"/>
+            <w:rStyle w:val="Hipervnculo"/>
           </w:rPr>
           <w:t>victor-saru@hotmail.com</w:t>
         </w:r>
@@ -3152,7 +3136,7 @@
     </w:p>
     <w:p>
       <w:pPr>
-        <w:pStyle w:val="Pargrafdellista"/>
+        <w:pStyle w:val="Prrafodelista"/>
         <w:numPr>
           <w:ilvl w:val="0"/>
           <w:numId w:val="10"/>
@@ -3174,7 +3158,7 @@
     </w:p>
     <w:p>
       <w:pPr>
-        <w:pStyle w:val="Pargrafdellista"/>
+        <w:pStyle w:val="Prrafodelista"/>
         <w:spacing w:after="39" w:line="240" w:lineRule="auto"/>
         <w:ind w:left="851" w:right="-15" w:firstLine="0"/>
         <w:jc w:val="left"/>
@@ -3186,7 +3170,7 @@
     </w:p>
     <w:p>
       <w:pPr>
-        <w:pStyle w:val="Pargrafdellista"/>
+        <w:pStyle w:val="Prrafodelista"/>
         <w:spacing w:after="39" w:line="240" w:lineRule="auto"/>
         <w:ind w:left="851" w:right="-15" w:firstLine="0"/>
         <w:jc w:val="left"/>
@@ -3195,7 +3179,55 @@
         <w:rPr>
           <w:u w:color="000000"/>
         </w:rPr>
-        <w:t>Tota la nostra experiència recau en l’ assolit en les matèries de FOL i EIE del SMX Grau Mitjà.</w:t>
+        <w:t>Tota la nostra experiència recau en l’ assolit en les matèries de FOL i EIE del</w:t>
+      </w:r>
+      <w:r>
+        <w:rPr>
+          <w:u w:color="000000"/>
+        </w:rPr>
+        <w:t xml:space="preserve"> Grau Mitjà</w:t>
+      </w:r>
+      <w:r>
+        <w:rPr>
+          <w:u w:color="000000"/>
+        </w:rPr>
+        <w:t xml:space="preserve"> S</w:t>
+      </w:r>
+      <w:r>
+        <w:rPr>
+          <w:u w:color="000000"/>
+        </w:rPr>
+        <w:t xml:space="preserve">istemes </w:t>
+      </w:r>
+      <w:r>
+        <w:rPr>
+          <w:u w:color="000000"/>
+        </w:rPr>
+        <w:t>M</w:t>
+      </w:r>
+      <w:r>
+        <w:rPr>
+          <w:u w:color="000000"/>
+        </w:rPr>
+        <w:t xml:space="preserve">icroinformàtics i </w:t>
+      </w:r>
+      <w:r>
+        <w:rPr>
+          <w:u w:color="000000"/>
+        </w:rPr>
+        <w:t>X</w:t>
+      </w:r>
+      <w:r>
+        <w:rPr>
+          <w:u w:color="000000"/>
+        </w:rPr>
+        <w:t>arxes.</w:t>
+      </w:r>
+      <w:r>
+        <w:rPr>
+          <w:u w:color="000000"/>
+        </w:rPr>
+        <w:t xml:space="preserve"> </w:t>
       </w:r>
     </w:p>
     <w:p>
@@ -3226,7 +3258,7 @@
     </w:p>
     <w:p>
       <w:pPr>
-        <w:pStyle w:val="Ttol2"/>
+        <w:pStyle w:val="Ttulo2"/>
         <w:tabs>
           <w:tab w:val="center" w:pos="2932"/>
         </w:tabs>
@@ -3429,7 +3461,7 @@
     </w:p>
     <w:p>
       <w:pPr>
-        <w:pStyle w:val="Ttol2"/>
+        <w:pStyle w:val="Ttulo2"/>
         <w:tabs>
           <w:tab w:val="center" w:pos="2465"/>
         </w:tabs>
@@ -3452,7 +3484,7 @@
     </w:p>
     <w:p>
       <w:pPr>
-        <w:pStyle w:val="Pargrafdellista"/>
+        <w:pStyle w:val="Prrafodelista"/>
         <w:numPr>
           <w:ilvl w:val="0"/>
           <w:numId w:val="12"/>
@@ -3474,7 +3506,7 @@
     </w:p>
     <w:p>
       <w:pPr>
-        <w:pStyle w:val="Pargrafdellista"/>
+        <w:pStyle w:val="Prrafodelista"/>
         <w:spacing w:after="39" w:line="240" w:lineRule="auto"/>
         <w:ind w:right="-15" w:firstLine="0"/>
         <w:jc w:val="left"/>
@@ -3486,7 +3518,7 @@
     </w:p>
     <w:p>
       <w:pPr>
-        <w:pStyle w:val="Pargrafdellista"/>
+        <w:pStyle w:val="Prrafodelista"/>
         <w:spacing w:after="39" w:line="240" w:lineRule="auto"/>
         <w:ind w:right="-15" w:firstLine="0"/>
         <w:jc w:val="left"/>
@@ -3534,7 +3566,7 @@
     </w:p>
     <w:p>
       <w:pPr>
-        <w:pStyle w:val="Pargrafdellista"/>
+        <w:pStyle w:val="Prrafodelista"/>
         <w:numPr>
           <w:ilvl w:val="0"/>
           <w:numId w:val="12"/>
@@ -3562,7 +3594,7 @@
     </w:p>
     <w:p>
       <w:pPr>
-        <w:pStyle w:val="Pargrafdellista"/>
+        <w:pStyle w:val="Prrafodelista"/>
         <w:spacing w:after="39" w:line="240" w:lineRule="auto"/>
         <w:ind w:right="-15" w:firstLine="0"/>
         <w:jc w:val="left"/>
@@ -3573,7 +3605,7 @@
     </w:p>
     <w:p>
       <w:pPr>
-        <w:pStyle w:val="Pargrafdellista"/>
+        <w:pStyle w:val="Prrafodelista"/>
         <w:spacing w:after="39" w:line="240" w:lineRule="auto"/>
         <w:ind w:right="-15" w:firstLine="0"/>
         <w:jc w:val="left"/>
@@ -3603,7 +3635,7 @@
     </w:p>
     <w:p>
       <w:pPr>
-        <w:pStyle w:val="Pargrafdellista"/>
+        <w:pStyle w:val="Prrafodelista"/>
         <w:numPr>
           <w:ilvl w:val="0"/>
           <w:numId w:val="12"/>
@@ -3625,7 +3657,7 @@
     </w:p>
     <w:p>
       <w:pPr>
-        <w:pStyle w:val="Pargrafdellista"/>
+        <w:pStyle w:val="Prrafodelista"/>
         <w:spacing w:after="39" w:line="240" w:lineRule="auto"/>
         <w:ind w:right="-15" w:firstLine="0"/>
         <w:jc w:val="left"/>
@@ -3637,7 +3669,7 @@
     </w:p>
     <w:p>
       <w:pPr>
-        <w:pStyle w:val="Pargrafdellista"/>
+        <w:pStyle w:val="Prrafodelista"/>
         <w:spacing w:after="39" w:line="240" w:lineRule="auto"/>
         <w:ind w:right="-15" w:firstLine="0"/>
         <w:jc w:val="left"/>
@@ -3671,7 +3703,7 @@
     </w:p>
     <w:p>
       <w:pPr>
-        <w:pStyle w:val="Pargrafdellista"/>
+        <w:pStyle w:val="Prrafodelista"/>
         <w:numPr>
           <w:ilvl w:val="0"/>
           <w:numId w:val="12"/>
@@ -3701,7 +3733,7 @@
     </w:p>
     <w:p>
       <w:pPr>
-        <w:pStyle w:val="Pargrafdellista"/>
+        <w:pStyle w:val="Prrafodelista"/>
         <w:spacing w:after="39" w:line="240" w:lineRule="auto"/>
         <w:ind w:right="-15" w:firstLine="0"/>
         <w:jc w:val="left"/>
@@ -3714,7 +3746,7 @@
     </w:p>
     <w:p>
       <w:pPr>
-        <w:pStyle w:val="Pargrafdellista"/>
+        <w:pStyle w:val="Prrafodelista"/>
         <w:spacing w:after="39" w:line="240" w:lineRule="auto"/>
         <w:ind w:right="-15" w:firstLine="0"/>
         <w:jc w:val="left"/>
@@ -3763,7 +3795,7 @@
     </w:p>
     <w:p>
       <w:pPr>
-        <w:pStyle w:val="Pargrafdellista"/>
+        <w:pStyle w:val="Prrafodelista"/>
         <w:spacing w:after="39" w:line="240" w:lineRule="auto"/>
         <w:ind w:right="-15" w:firstLine="0"/>
         <w:jc w:val="left"/>
@@ -3771,7 +3803,7 @@
     </w:p>
     <w:p>
       <w:pPr>
-        <w:pStyle w:val="Pargrafdellista"/>
+        <w:pStyle w:val="Prrafodelista"/>
         <w:spacing w:after="39" w:line="240" w:lineRule="auto"/>
         <w:ind w:right="-15" w:firstLine="0"/>
         <w:jc w:val="left"/>
@@ -3792,7 +3824,19 @@
         <w:rPr>
           <w:b/>
         </w:rPr>
-        <w:t>començar i ubicar-nos en un millor lloc</w:t>
+        <w:t xml:space="preserve">començar i ubicar-nos en un </w:t>
+      </w:r>
+      <w:r>
+        <w:rPr>
+          <w:b/>
+        </w:rPr>
+        <w:t xml:space="preserve">lloc </w:t>
+      </w:r>
+      <w:r>
+        <w:rPr>
+          <w:b/>
+        </w:rPr>
+        <w:t>millor</w:t>
       </w:r>
       <w:r>
         <w:t>.</w:t>
@@ -3979,7 +4023,7 @@
     </w:p>
     <w:p>
       <w:pPr>
-        <w:pStyle w:val="Pargrafdellista"/>
+        <w:pStyle w:val="Prrafodelista"/>
         <w:spacing w:after="51" w:line="240" w:lineRule="auto"/>
         <w:ind w:left="0" w:firstLine="0"/>
         <w:jc w:val="left"/>
@@ -3991,7 +4035,7 @@
     </w:p>
     <w:p>
       <w:pPr>
-        <w:pStyle w:val="Pargrafdellista"/>
+        <w:pStyle w:val="Prrafodelista"/>
         <w:spacing w:after="51" w:line="240" w:lineRule="auto"/>
         <w:ind w:left="567" w:firstLine="0"/>
         <w:jc w:val="left"/>
@@ -4001,11 +4045,20 @@
       </w:r>
       <w:proofErr w:type="spellStart"/>
       <w:r>
+        <w:rPr>
+          <w:i/>
+        </w:rPr>
         <w:t>Coach</w:t>
       </w:r>
       <w:proofErr w:type="spellEnd"/>
       <w:r>
-        <w:t xml:space="preserve"> Manager, els nostres clients potencials serien </w:t>
+        <w:rPr>
+          <w:i/>
+        </w:rPr>
+        <w:t xml:space="preserve"> Manager</w:t>
+      </w:r>
+      <w:r>
+        <w:t xml:space="preserve">, els nostres clients potencials serien </w:t>
       </w:r>
       <w:r>
         <w:rPr>
@@ -4023,12 +4076,21 @@
         <w:t>esportius</w:t>
       </w:r>
       <w:r>
-        <w:t xml:space="preserve"> de qualsevol tipus i lloc. Primer ens agradaria que s’estengués per Sabadell per rebre feedback més proper.</w:t>
-      </w:r>
-    </w:p>
-    <w:p>
-      <w:pPr>
-        <w:pStyle w:val="Pargrafdellista"/>
+        <w:t xml:space="preserve"> de qualsevol tipus i lloc. Primer ens agradaria que s’estengués per Sabadell per rebre </w:t>
+      </w:r>
+      <w:r>
+        <w:rPr>
+          <w:i/>
+        </w:rPr>
+        <w:t>feedback</w:t>
+      </w:r>
+      <w:r>
+        <w:t xml:space="preserve"> més proper.</w:t>
+      </w:r>
+    </w:p>
+    <w:p>
+      <w:pPr>
+        <w:pStyle w:val="Prrafodelista"/>
         <w:spacing w:after="51" w:line="240" w:lineRule="auto"/>
         <w:ind w:left="567" w:firstLine="0"/>
         <w:jc w:val="left"/>
@@ -4036,7 +4098,7 @@
     </w:p>
     <w:p>
       <w:pPr>
-        <w:pStyle w:val="Pargrafdellista"/>
+        <w:pStyle w:val="Prrafodelista"/>
         <w:spacing w:after="51" w:line="240" w:lineRule="auto"/>
         <w:ind w:left="567" w:firstLine="0"/>
         <w:jc w:val="left"/>
@@ -4048,7 +4110,19 @@
         <w:rPr>
           <w:b/>
         </w:rPr>
-        <w:t>una altre aplicació suplís un altre necessitat general</w:t>
+        <w:t xml:space="preserve">una altre </w:t>
+      </w:r>
+      <w:r>
+        <w:rPr>
+          <w:b/>
+        </w:rPr>
+        <w:t>aplicació que</w:t>
+      </w:r>
+      <w:r>
+        <w:rPr>
+          <w:b/>
+        </w:rPr>
+        <w:t xml:space="preserve"> suplís un altre necessitat general</w:t>
       </w:r>
       <w:r>
         <w:t xml:space="preserve"> o una altre empresa ens podria contactar per </w:t>
@@ -4065,7 +4139,7 @@
     </w:p>
     <w:p>
       <w:pPr>
-        <w:pStyle w:val="Pargrafdellista"/>
+        <w:pStyle w:val="Prrafodelista"/>
         <w:spacing w:after="51" w:line="240" w:lineRule="auto"/>
         <w:ind w:left="567" w:firstLine="0"/>
         <w:jc w:val="left"/>
@@ -4073,7 +4147,7 @@
     </w:p>
     <w:p>
       <w:pPr>
-        <w:pStyle w:val="Pargrafdellista"/>
+        <w:pStyle w:val="Prrafodelista"/>
         <w:spacing w:after="51" w:line="240" w:lineRule="auto"/>
         <w:ind w:left="567" w:firstLine="0"/>
         <w:jc w:val="left"/>
@@ -4093,7 +4167,7 @@
     </w:p>
     <w:p>
       <w:pPr>
-        <w:pStyle w:val="Pargrafdellista"/>
+        <w:pStyle w:val="Prrafodelista"/>
         <w:spacing w:after="51" w:line="240" w:lineRule="auto"/>
         <w:ind w:left="567" w:firstLine="0"/>
         <w:jc w:val="left"/>
@@ -4101,7 +4175,7 @@
     </w:p>
     <w:p>
       <w:pPr>
-        <w:pStyle w:val="Pargrafdellista"/>
+        <w:pStyle w:val="Prrafodelista"/>
         <w:spacing w:after="51" w:line="240" w:lineRule="auto"/>
         <w:ind w:left="567" w:firstLine="0"/>
         <w:jc w:val="left"/>
@@ -4130,40 +4204,26 @@
           <w:sz w:val="28"/>
         </w:rPr>
         <w:lastRenderedPageBreak/>
-        <w:t>2.</w:t>
+        <w:t>2.3</w:t>
       </w:r>
       <w:r>
         <w:rPr>
           <w:b/>
           <w:sz w:val="28"/>
         </w:rPr>
-        <w:t>3</w:t>
+        <w:t xml:space="preserve">  </w:t>
       </w:r>
       <w:r>
         <w:rPr>
           <w:b/>
           <w:sz w:val="28"/>
         </w:rPr>
-        <w:t xml:space="preserve">  </w:t>
-      </w:r>
-      <w:r>
-        <w:rPr>
-          <w:b/>
-          <w:sz w:val="28"/>
-        </w:rPr>
-        <w:t xml:space="preserve">Anàlisi de </w:t>
-      </w:r>
-      <w:r>
-        <w:rPr>
-          <w:b/>
-          <w:sz w:val="28"/>
-        </w:rPr>
-        <w:t>la competència</w:t>
-      </w:r>
-    </w:p>
-    <w:p>
-      <w:pPr>
-        <w:pStyle w:val="Pargrafdellista"/>
+        <w:t>Anàlisi de la competència</w:t>
+      </w:r>
+    </w:p>
+    <w:p>
+      <w:pPr>
+        <w:pStyle w:val="Prrafodelista"/>
         <w:spacing w:after="38" w:line="240" w:lineRule="auto"/>
         <w:ind w:left="0" w:firstLine="0"/>
         <w:jc w:val="left"/>
@@ -4175,7 +4235,7 @@
     </w:p>
     <w:p>
       <w:pPr>
-        <w:pStyle w:val="Pargrafdellista"/>
+        <w:pStyle w:val="Prrafodelista"/>
         <w:spacing w:after="38" w:line="240" w:lineRule="auto"/>
         <w:ind w:left="567" w:firstLine="0"/>
         <w:jc w:val="left"/>
@@ -4195,7 +4255,7 @@
     </w:p>
     <w:p>
       <w:pPr>
-        <w:pStyle w:val="Pargrafdellista"/>
+        <w:pStyle w:val="Prrafodelista"/>
         <w:spacing w:after="38" w:line="240" w:lineRule="auto"/>
         <w:ind w:left="567" w:firstLine="0"/>
         <w:jc w:val="left"/>
@@ -4203,7 +4263,7 @@
     </w:p>
     <w:p>
       <w:pPr>
-        <w:pStyle w:val="Pargrafdellista"/>
+        <w:pStyle w:val="Prrafodelista"/>
         <w:numPr>
           <w:ilvl w:val="0"/>
           <w:numId w:val="13"/>
@@ -4240,7 +4300,7 @@
     </w:p>
     <w:p>
       <w:pPr>
-        <w:pStyle w:val="Pargrafdellista"/>
+        <w:pStyle w:val="Prrafodelista"/>
         <w:spacing w:after="38" w:line="240" w:lineRule="auto"/>
         <w:ind w:left="1287" w:firstLine="0"/>
         <w:jc w:val="left"/>
@@ -4248,7 +4308,7 @@
     </w:p>
     <w:p>
       <w:pPr>
-        <w:pStyle w:val="Pargrafdellista"/>
+        <w:pStyle w:val="Prrafodelista"/>
         <w:spacing w:after="38" w:line="240" w:lineRule="auto"/>
         <w:ind w:left="1287" w:firstLine="0"/>
         <w:jc w:val="left"/>
@@ -4291,7 +4351,7 @@
     </w:p>
     <w:p>
       <w:pPr>
-        <w:pStyle w:val="Pargrafdellista"/>
+        <w:pStyle w:val="Prrafodelista"/>
         <w:spacing w:after="38" w:line="240" w:lineRule="auto"/>
         <w:ind w:left="1287" w:firstLine="0"/>
         <w:jc w:val="left"/>
@@ -4299,7 +4359,7 @@
     </w:p>
     <w:p>
       <w:pPr>
-        <w:pStyle w:val="Pargrafdellista"/>
+        <w:pStyle w:val="Prrafodelista"/>
         <w:spacing w:after="38" w:line="240" w:lineRule="auto"/>
         <w:ind w:left="1287" w:firstLine="0"/>
         <w:jc w:val="left"/>
@@ -4307,7 +4367,7 @@
     </w:p>
     <w:p>
       <w:pPr>
-        <w:pStyle w:val="Pargrafdellista"/>
+        <w:pStyle w:val="Prrafodelista"/>
         <w:numPr>
           <w:ilvl w:val="0"/>
           <w:numId w:val="13"/>
@@ -4399,7 +4459,7 @@
     </w:p>
     <w:p>
       <w:pPr>
-        <w:pStyle w:val="Pargrafdellista"/>
+        <w:pStyle w:val="Prrafodelista"/>
         <w:numPr>
           <w:ilvl w:val="0"/>
           <w:numId w:val="13"/>
@@ -4457,14 +4517,7 @@
           <w:b/>
           <w:sz w:val="28"/>
         </w:rPr>
-        <w:t>2.</w:t>
-      </w:r>
-      <w:r>
-        <w:rPr>
-          <w:b/>
-          <w:sz w:val="28"/>
-        </w:rPr>
-        <w:t>4</w:t>
+        <w:t>2.4</w:t>
       </w:r>
       <w:r>
         <w:rPr>
@@ -4533,7 +4586,13 @@
         <w:t xml:space="preserve">compta amb una interfície molt més </w:t>
       </w:r>
       <w:r>
-        <w:t>simple i personal, i les seves subscripcions son moltíssim més barates.</w:t>
+        <w:t xml:space="preserve">simple i personal, i les seves subscripcions son </w:t>
+      </w:r>
+      <w:r>
+        <w:t xml:space="preserve">molt </w:t>
+      </w:r>
+      <w:r>
+        <w:t xml:space="preserve"> més barates.</w:t>
       </w:r>
     </w:p>
     <w:p>
@@ -4552,7 +4611,7 @@
     </w:p>
     <w:p>
       <w:pPr>
-        <w:pStyle w:val="Ttol2"/>
+        <w:pStyle w:val="Ttulo2"/>
         <w:tabs>
           <w:tab w:val="center" w:pos="3827"/>
         </w:tabs>
@@ -4593,7 +4652,7 @@
     </w:p>
     <w:p>
       <w:pPr>
-        <w:pStyle w:val="Ttol3"/>
+        <w:pStyle w:val="Ttulo3"/>
       </w:pPr>
       <w:r>
         <w:t xml:space="preserve">2.5.1 Producte/ Servei </w:t>
@@ -4614,7 +4673,7 @@
     </w:p>
     <w:p>
       <w:pPr>
-        <w:pStyle w:val="Pargrafdellista"/>
+        <w:pStyle w:val="Prrafodelista"/>
         <w:numPr>
           <w:ilvl w:val="0"/>
           <w:numId w:val="12"/>
@@ -4643,7 +4702,7 @@
     </w:p>
     <w:p>
       <w:pPr>
-        <w:pStyle w:val="Pargrafdellista"/>
+        <w:pStyle w:val="Prrafodelista"/>
         <w:spacing w:after="39" w:line="240" w:lineRule="auto"/>
         <w:ind w:left="1134" w:right="-15" w:firstLine="0"/>
         <w:jc w:val="left"/>
@@ -4654,7 +4713,7 @@
     </w:p>
     <w:p>
       <w:pPr>
-        <w:pStyle w:val="Pargrafdellista"/>
+        <w:pStyle w:val="Prrafodelista"/>
         <w:numPr>
           <w:ilvl w:val="0"/>
           <w:numId w:val="14"/>
@@ -4672,7 +4731,7 @@
     </w:p>
     <w:p>
       <w:pPr>
-        <w:pStyle w:val="Pargrafdellista"/>
+        <w:pStyle w:val="Prrafodelista"/>
         <w:numPr>
           <w:ilvl w:val="0"/>
           <w:numId w:val="14"/>
@@ -4690,7 +4749,7 @@
     </w:p>
     <w:p>
       <w:pPr>
-        <w:pStyle w:val="Pargrafdellista"/>
+        <w:pStyle w:val="Prrafodelista"/>
         <w:numPr>
           <w:ilvl w:val="0"/>
           <w:numId w:val="14"/>
@@ -4721,7 +4780,7 @@
     </w:p>
     <w:p>
       <w:pPr>
-        <w:pStyle w:val="Pargrafdellista"/>
+        <w:pStyle w:val="Prrafodelista"/>
         <w:numPr>
           <w:ilvl w:val="0"/>
           <w:numId w:val="14"/>
@@ -4747,7 +4806,7 @@
     </w:p>
     <w:p>
       <w:pPr>
-        <w:pStyle w:val="Pargrafdellista"/>
+        <w:pStyle w:val="Prrafodelista"/>
         <w:numPr>
           <w:ilvl w:val="0"/>
           <w:numId w:val="14"/>
@@ -4775,7 +4834,7 @@
     </w:p>
     <w:p>
       <w:pPr>
-        <w:pStyle w:val="Ttol3"/>
+        <w:pStyle w:val="Ttulo3"/>
       </w:pPr>
       <w:r>
         <w:t xml:space="preserve">2.5.2 Política de preus </w:t>
@@ -4836,7 +4895,7 @@
     </w:p>
     <w:p>
       <w:pPr>
-        <w:pStyle w:val="Pargrafdellista"/>
+        <w:pStyle w:val="Prrafodelista"/>
         <w:numPr>
           <w:ilvl w:val="0"/>
           <w:numId w:val="15"/>
@@ -4856,7 +4915,7 @@
     </w:p>
     <w:p>
       <w:pPr>
-        <w:pStyle w:val="Pargrafdellista"/>
+        <w:pStyle w:val="Prrafodelista"/>
         <w:numPr>
           <w:ilvl w:val="0"/>
           <w:numId w:val="15"/>
@@ -4911,6 +4970,14 @@
         <w:t>pujar aquestes tarifes</w:t>
       </w:r>
       <w:r>
+        <w:rPr>
+          <w:b/>
+        </w:rPr>
+        <w:t xml:space="preserve"> i introduir millores</w:t>
+      </w:r>
+      <w:bookmarkStart w:id="0" w:name="_GoBack"/>
+      <w:bookmarkEnd w:id="0"/>
+      <w:r>
         <w:t>, per així crear necessitat</w:t>
       </w:r>
       <w:r>
@@ -4939,7 +5006,7 @@
     </w:p>
     <w:tbl>
       <w:tblPr>
-        <w:tblStyle w:val="Taulaambquadrcula"/>
+        <w:tblStyle w:val="Tablaconcuadrcula"/>
         <w:tblW w:w="8642" w:type="dxa"/>
         <w:tblInd w:w="851" w:type="dxa"/>
         <w:tblLook w:val="04A0" w:firstRow="1" w:lastRow="0" w:firstColumn="1" w:lastColumn="0" w:noHBand="0" w:noVBand="1"/>
@@ -5099,7 +5166,7 @@
     </w:p>
     <w:p>
       <w:pPr>
-        <w:pStyle w:val="Ttol3"/>
+        <w:pStyle w:val="Ttulo3"/>
       </w:pPr>
       <w:r>
         <w:t xml:space="preserve">2.5.3 Promoció i publicitat </w:t>
@@ -5241,7 +5308,6 @@
         <w:tblCellMar>
           <w:top w:w="83" w:type="dxa"/>
           <w:left w:w="68" w:type="dxa"/>
-          <w:bottom w:w="0" w:type="dxa"/>
           <w:right w:w="115" w:type="dxa"/>
         </w:tblCellMar>
         <w:tblLook w:val="04A0" w:firstRow="1" w:lastRow="0" w:firstColumn="1" w:lastColumn="0" w:noHBand="0" w:noVBand="1"/>
@@ -5756,7 +5822,7 @@
     </w:p>
     <w:p>
       <w:pPr>
-        <w:pStyle w:val="Ttol3"/>
+        <w:pStyle w:val="Ttulo3"/>
       </w:pPr>
       <w:r>
         <w:t xml:space="preserve">2.5.4 Canals de distribució/ comercialització </w:t>
@@ -5782,61 +5848,46 @@
         <w:t>a</w:t>
       </w:r>
       <w:r>
-        <w:t xml:space="preserve"> en </w:t>
+        <w:t xml:space="preserve"> en Android, el seu canal de distribució serà la </w:t>
+      </w:r>
+      <w:r>
+        <w:rPr>
+          <w:b/>
+        </w:rPr>
+        <w:t>Play Store</w:t>
+      </w:r>
+      <w:r>
+        <w:t>.</w:t>
+      </w:r>
+    </w:p>
+    <w:p>
+      <w:pPr>
+        <w:ind w:left="851" w:firstLine="0"/>
+      </w:pPr>
+    </w:p>
+    <w:p>
+      <w:pPr>
+        <w:ind w:left="851" w:firstLine="0"/>
+      </w:pPr>
+      <w:r>
+        <w:t xml:space="preserve">Ens agradaria llençar-la en </w:t>
+      </w:r>
+      <w:r>
+        <w:rPr>
+          <w:b/>
+        </w:rPr>
+        <w:t>iOS</w:t>
+      </w:r>
+      <w:r>
+        <w:t xml:space="preserve"> mitjançant </w:t>
       </w:r>
       <w:proofErr w:type="spellStart"/>
       <w:r>
-        <w:t>Android</w:t>
+        <w:t>l’App</w:t>
       </w:r>
       <w:proofErr w:type="spellEnd"/>
       <w:r>
-        <w:t xml:space="preserve">, el seu canal de distribució serà la </w:t>
-      </w:r>
-      <w:r>
-        <w:rPr>
-          <w:b/>
-        </w:rPr>
-        <w:t>Play Store</w:t>
-      </w:r>
-      <w:r>
-        <w:t>.</w:t>
-      </w:r>
-    </w:p>
-    <w:p>
-      <w:pPr>
-        <w:ind w:left="851" w:firstLine="0"/>
-      </w:pPr>
-    </w:p>
-    <w:p>
-      <w:pPr>
-        <w:ind w:left="851" w:firstLine="0"/>
-      </w:pPr>
-      <w:r>
-        <w:t xml:space="preserve">Ens agradaria llençar-la en </w:t>
-      </w:r>
-      <w:proofErr w:type="spellStart"/>
-      <w:r>
-        <w:rPr>
-          <w:b/>
-        </w:rPr>
-        <w:t>iOS</w:t>
-      </w:r>
-      <w:proofErr w:type="spellEnd"/>
-      <w:r>
-        <w:t xml:space="preserve"> mitjançant </w:t>
-      </w:r>
-      <w:proofErr w:type="spellStart"/>
-      <w:r>
-        <w:t>l’App</w:t>
-      </w:r>
-      <w:proofErr w:type="spellEnd"/>
-      <w:r>
-        <w:t xml:space="preserve"> St</w:t>
-      </w:r>
-      <w:bookmarkStart w:id="0" w:name="_GoBack"/>
-      <w:bookmarkEnd w:id="0"/>
-      <w:r>
-        <w:t>ore en un futur.</w:t>
+        <w:t xml:space="preserve"> Store en un futur.</w:t>
       </w:r>
     </w:p>
     <w:p>
@@ -5932,7 +5983,7 @@
     </w:p>
     <w:p>
       <w:pPr>
-        <w:pStyle w:val="Ttol2"/>
+        <w:pStyle w:val="Ttulo2"/>
         <w:tabs>
           <w:tab w:val="center" w:pos="2303"/>
         </w:tabs>
@@ -6117,7 +6168,6 @@
         <w:tblCellMar>
           <w:top w:w="83" w:type="dxa"/>
           <w:left w:w="68" w:type="dxa"/>
-          <w:bottom w:w="0" w:type="dxa"/>
           <w:right w:w="115" w:type="dxa"/>
         </w:tblCellMar>
         <w:tblLook w:val="04A0" w:firstRow="1" w:lastRow="0" w:firstColumn="1" w:lastColumn="0" w:noHBand="0" w:noVBand="1"/>
@@ -6634,7 +6684,6 @@
         <w:tblCellMar>
           <w:top w:w="82" w:type="dxa"/>
           <w:left w:w="68" w:type="dxa"/>
-          <w:bottom w:w="0" w:type="dxa"/>
           <w:right w:w="115" w:type="dxa"/>
         </w:tblCellMar>
         <w:tblLook w:val="04A0" w:firstRow="1" w:lastRow="0" w:firstColumn="1" w:lastColumn="0" w:noHBand="0" w:noVBand="1"/>
@@ -7062,7 +7111,6 @@
         <w:tblCellMar>
           <w:top w:w="82" w:type="dxa"/>
           <w:left w:w="68" w:type="dxa"/>
-          <w:bottom w:w="0" w:type="dxa"/>
           <w:right w:w="115" w:type="dxa"/>
         </w:tblCellMar>
         <w:tblLook w:val="04A0" w:firstRow="1" w:lastRow="0" w:firstColumn="1" w:lastColumn="0" w:noHBand="0" w:noVBand="1"/>
@@ -7715,7 +7763,6 @@
         <w:tblCellMar>
           <w:top w:w="83" w:type="dxa"/>
           <w:left w:w="70" w:type="dxa"/>
-          <w:bottom w:w="0" w:type="dxa"/>
           <w:right w:w="65" w:type="dxa"/>
         </w:tblCellMar>
         <w:tblLook w:val="04A0" w:firstRow="1" w:lastRow="0" w:firstColumn="1" w:lastColumn="0" w:noHBand="0" w:noVBand="1"/>
@@ -8237,7 +8284,7 @@
     </w:p>
     <w:p>
       <w:pPr>
-        <w:pStyle w:val="Ttol2"/>
+        <w:pStyle w:val="Ttulo2"/>
         <w:tabs>
           <w:tab w:val="center" w:pos="2168"/>
         </w:tabs>
@@ -8297,8 +8344,6 @@
         <w:tblInd w:w="1609" w:type="dxa"/>
         <w:tblCellMar>
           <w:top w:w="51" w:type="dxa"/>
-          <w:left w:w="0" w:type="dxa"/>
-          <w:bottom w:w="0" w:type="dxa"/>
           <w:right w:w="7" w:type="dxa"/>
         </w:tblCellMar>
         <w:tblLook w:val="04A0" w:firstRow="1" w:lastRow="0" w:firstColumn="1" w:lastColumn="0" w:noHBand="0" w:noVBand="1"/>
@@ -8666,7 +8711,7 @@
     </w:p>
     <w:p>
       <w:pPr>
-        <w:pStyle w:val="Ttol2"/>
+        <w:pStyle w:val="Ttulo2"/>
         <w:tabs>
           <w:tab w:val="center" w:pos="1866"/>
         </w:tabs>
@@ -8960,7 +9005,7 @@
     </w:p>
     <w:p>
       <w:pPr>
-        <w:pStyle w:val="Ttol2"/>
+        <w:pStyle w:val="Ttulo2"/>
         <w:tabs>
           <w:tab w:val="center" w:pos="2822"/>
         </w:tabs>
@@ -9393,7 +9438,7 @@
     </w:p>
     <w:p>
       <w:pPr>
-        <w:pStyle w:val="Ttol2"/>
+        <w:pStyle w:val="Ttulo2"/>
         <w:tabs>
           <w:tab w:val="center" w:pos="2177"/>
         </w:tabs>
@@ -9653,7 +9698,7 @@
     </w:p>
     <w:p>
       <w:pPr>
-        <w:pStyle w:val="Ttol2"/>
+        <w:pStyle w:val="Ttulo2"/>
         <w:tabs>
           <w:tab w:val="center" w:pos="2519"/>
         </w:tabs>
@@ -9716,8 +9761,6 @@
         <w:tblInd w:w="185" w:type="dxa"/>
         <w:tblCellMar>
           <w:top w:w="112" w:type="dxa"/>
-          <w:left w:w="0" w:type="dxa"/>
-          <w:bottom w:w="0" w:type="dxa"/>
           <w:right w:w="115" w:type="dxa"/>
         </w:tblCellMar>
         <w:tblLook w:val="04A0" w:firstRow="1" w:lastRow="0" w:firstColumn="1" w:lastColumn="0" w:noHBand="0" w:noVBand="1"/>
@@ -9939,8 +9982,6 @@
         <w:tblInd w:w="185" w:type="dxa"/>
         <w:tblCellMar>
           <w:top w:w="112" w:type="dxa"/>
-          <w:left w:w="0" w:type="dxa"/>
-          <w:bottom w:w="0" w:type="dxa"/>
           <w:right w:w="130" w:type="dxa"/>
         </w:tblCellMar>
         <w:tblLook w:val="04A0" w:firstRow="1" w:lastRow="0" w:firstColumn="1" w:lastColumn="0" w:noHBand="0" w:noVBand="1"/>
@@ -10128,9 +10169,6 @@
         <w:tblW w:w="8995" w:type="dxa"/>
         <w:tblInd w:w="185" w:type="dxa"/>
         <w:tblCellMar>
-          <w:top w:w="0" w:type="dxa"/>
-          <w:left w:w="0" w:type="dxa"/>
-          <w:bottom w:w="0" w:type="dxa"/>
           <w:right w:w="115" w:type="dxa"/>
         </w:tblCellMar>
         <w:tblLook w:val="04A0" w:firstRow="1" w:lastRow="0" w:firstColumn="1" w:lastColumn="0" w:noHBand="0" w:noVBand="1"/>
@@ -10469,7 +10507,7 @@
     </w:p>
     <w:p>
       <w:pPr>
-        <w:pStyle w:val="Ttol2"/>
+        <w:pStyle w:val="Ttulo2"/>
         <w:tabs>
           <w:tab w:val="center" w:pos="1997"/>
         </w:tabs>
@@ -10590,7 +10628,7 @@
     </w:p>
     <w:p>
       <w:pPr>
-        <w:pStyle w:val="Ttol2"/>
+        <w:pStyle w:val="Ttulo2"/>
         <w:tabs>
           <w:tab w:val="center" w:pos="1764"/>
         </w:tabs>
@@ -10707,9 +10745,7 @@
         <w:tblW w:w="6374" w:type="dxa"/>
         <w:tblInd w:w="1528" w:type="dxa"/>
         <w:tblCellMar>
-          <w:top w:w="0" w:type="dxa"/>
           <w:left w:w="68" w:type="dxa"/>
-          <w:bottom w:w="0" w:type="dxa"/>
           <w:right w:w="115" w:type="dxa"/>
         </w:tblCellMar>
         <w:tblLook w:val="04A0" w:firstRow="1" w:lastRow="0" w:firstColumn="1" w:lastColumn="0" w:noHBand="0" w:noVBand="1"/>
@@ -11415,7 +11451,7 @@
     </w:p>
     <w:p>
       <w:pPr>
-        <w:pStyle w:val="Ttol1"/>
+        <w:pStyle w:val="Ttulo1"/>
         <w:ind w:left="180"/>
       </w:pPr>
       <w:r>
@@ -12675,7 +12711,7 @@
 </file>
 
 <file path=word/endnotes.xml><?xml version="1.0" encoding="utf-8"?>
-<w:endnotes xmlns:wpc="http://schemas.microsoft.com/office/word/2010/wordprocessingCanvas" xmlns:mc="http://schemas.openxmlformats.org/markup-compatibility/2006" xmlns:o="urn:schemas-microsoft-com:office:office" xmlns:r="http://schemas.openxmlformats.org/officeDocument/2006/relationships" xmlns:m="http://schemas.openxmlformats.org/officeDocument/2006/math" xmlns:v="urn:schemas-microsoft-com:vml" xmlns:wp14="http://schemas.microsoft.com/office/word/2010/wordprocessingDrawing" xmlns:wp="http://schemas.openxmlformats.org/drawingml/2006/wordprocessingDrawing" xmlns:w10="urn:schemas-microsoft-com:office:word" xmlns:w="http://schemas.openxmlformats.org/wordprocessingml/2006/main" xmlns:w14="http://schemas.microsoft.com/office/word/2010/wordml" xmlns:w15="http://schemas.microsoft.com/office/word/2012/wordml" xmlns:wpg="http://schemas.microsoft.com/office/word/2010/wordprocessingGroup" xmlns:wpi="http://schemas.microsoft.com/office/word/2010/wordprocessingInk" xmlns:wne="http://schemas.microsoft.com/office/word/2006/wordml" xmlns:wps="http://schemas.microsoft.com/office/word/2010/wordprocessingShape" mc:Ignorable="w14 w15 wp14">
+<w:endnotes xmlns:wpc="http://schemas.microsoft.com/office/word/2010/wordprocessingCanvas" xmlns:cx="http://schemas.microsoft.com/office/drawing/2014/chartex" xmlns:cx1="http://schemas.microsoft.com/office/drawing/2015/9/8/chartex" xmlns:cx2="http://schemas.microsoft.com/office/drawing/2015/10/21/chartex" xmlns:cx3="http://schemas.microsoft.com/office/drawing/2016/5/9/chartex" xmlns:cx4="http://schemas.microsoft.com/office/drawing/2016/5/10/chartex" xmlns:cx5="http://schemas.microsoft.com/office/drawing/2016/5/11/chartex" xmlns:cx6="http://schemas.microsoft.com/office/drawing/2016/5/12/chartex" xmlns:cx7="http://schemas.microsoft.com/office/drawing/2016/5/13/chartex" xmlns:cx8="http://schemas.microsoft.com/office/drawing/2016/5/14/chartex" xmlns:mc="http://schemas.openxmlformats.org/markup-compatibility/2006" xmlns:aink="http://schemas.microsoft.com/office/drawing/2016/ink" xmlns:am3d="http://schemas.microsoft.com/office/drawing/2017/model3d" xmlns:o="urn:schemas-microsoft-com:office:office" xmlns:r="http://schemas.openxmlformats.org/officeDocument/2006/relationships" xmlns:m="http://schemas.openxmlformats.org/officeDocument/2006/math" xmlns:v="urn:schemas-microsoft-com:vml" xmlns:wp14="http://schemas.microsoft.com/office/word/2010/wordprocessingDrawing" xmlns:wp="http://schemas.openxmlformats.org/drawingml/2006/wordprocessingDrawing" xmlns:w10="urn:schemas-microsoft-com:office:word" xmlns:w="http://schemas.openxmlformats.org/wordprocessingml/2006/main" xmlns:w14="http://schemas.microsoft.com/office/word/2010/wordml" xmlns:w15="http://schemas.microsoft.com/office/word/2012/wordml" xmlns:w16cid="http://schemas.microsoft.com/office/word/2016/wordml/cid" xmlns:w16se="http://schemas.microsoft.com/office/word/2015/wordml/symex" xmlns:wpg="http://schemas.microsoft.com/office/word/2010/wordprocessingGroup" xmlns:wpi="http://schemas.microsoft.com/office/word/2010/wordprocessingInk" xmlns:wne="http://schemas.microsoft.com/office/word/2006/wordml" xmlns:wps="http://schemas.microsoft.com/office/word/2010/wordprocessingShape" mc:Ignorable="w14 w15 w16se w16cid wp14">
   <w:endnote w:type="separator" w:id="-1">
     <w:p>
       <w:pPr>
@@ -12700,7 +12736,7 @@
 </file>
 
 <file path=word/footer1.xml><?xml version="1.0" encoding="utf-8"?>
-<w:ftr xmlns:wpc="http://schemas.microsoft.com/office/word/2010/wordprocessingCanvas" xmlns:mc="http://schemas.openxmlformats.org/markup-compatibility/2006" xmlns:o="urn:schemas-microsoft-com:office:office" xmlns:r="http://schemas.openxmlformats.org/officeDocument/2006/relationships" xmlns:m="http://schemas.openxmlformats.org/officeDocument/2006/math" xmlns:v="urn:schemas-microsoft-com:vml" xmlns:wp14="http://schemas.microsoft.com/office/word/2010/wordprocessingDrawing" xmlns:wp="http://schemas.openxmlformats.org/drawingml/2006/wordprocessingDrawing" xmlns:w10="urn:schemas-microsoft-com:office:word" xmlns:w="http://schemas.openxmlformats.org/wordprocessingml/2006/main" xmlns:w14="http://schemas.microsoft.com/office/word/2010/wordml" xmlns:w15="http://schemas.microsoft.com/office/word/2012/wordml" xmlns:wpg="http://schemas.microsoft.com/office/word/2010/wordprocessingGroup" xmlns:wpi="http://schemas.microsoft.com/office/word/2010/wordprocessingInk" xmlns:wne="http://schemas.microsoft.com/office/word/2006/wordml" xmlns:wps="http://schemas.microsoft.com/office/word/2010/wordprocessingShape" mc:Ignorable="w14 w15 wp14">
+<w:ftr xmlns:wpc="http://schemas.microsoft.com/office/word/2010/wordprocessingCanvas" xmlns:cx="http://schemas.microsoft.com/office/drawing/2014/chartex" xmlns:cx1="http://schemas.microsoft.com/office/drawing/2015/9/8/chartex" xmlns:cx2="http://schemas.microsoft.com/office/drawing/2015/10/21/chartex" xmlns:cx3="http://schemas.microsoft.com/office/drawing/2016/5/9/chartex" xmlns:cx4="http://schemas.microsoft.com/office/drawing/2016/5/10/chartex" xmlns:cx5="http://schemas.microsoft.com/office/drawing/2016/5/11/chartex" xmlns:cx6="http://schemas.microsoft.com/office/drawing/2016/5/12/chartex" xmlns:cx7="http://schemas.microsoft.com/office/drawing/2016/5/13/chartex" xmlns:cx8="http://schemas.microsoft.com/office/drawing/2016/5/14/chartex" xmlns:mc="http://schemas.openxmlformats.org/markup-compatibility/2006" xmlns:aink="http://schemas.microsoft.com/office/drawing/2016/ink" xmlns:am3d="http://schemas.microsoft.com/office/drawing/2017/model3d" xmlns:o="urn:schemas-microsoft-com:office:office" xmlns:r="http://schemas.openxmlformats.org/officeDocument/2006/relationships" xmlns:m="http://schemas.openxmlformats.org/officeDocument/2006/math" xmlns:v="urn:schemas-microsoft-com:vml" xmlns:wp14="http://schemas.microsoft.com/office/word/2010/wordprocessingDrawing" xmlns:wp="http://schemas.openxmlformats.org/drawingml/2006/wordprocessingDrawing" xmlns:w10="urn:schemas-microsoft-com:office:word" xmlns:w="http://schemas.openxmlformats.org/wordprocessingml/2006/main" xmlns:w14="http://schemas.microsoft.com/office/word/2010/wordml" xmlns:w15="http://schemas.microsoft.com/office/word/2012/wordml" xmlns:w16cid="http://schemas.microsoft.com/office/word/2016/wordml/cid" xmlns:w16se="http://schemas.microsoft.com/office/word/2015/wordml/symex" xmlns:wpg="http://schemas.microsoft.com/office/word/2010/wordprocessingGroup" xmlns:wpi="http://schemas.microsoft.com/office/word/2010/wordprocessingInk" xmlns:wne="http://schemas.microsoft.com/office/word/2006/wordml" xmlns:wps="http://schemas.microsoft.com/office/word/2010/wordprocessingShape" mc:Ignorable="w14 w15 w16se w16cid wp14">
   <w:p>
     <w:pPr>
       <w:tabs>
@@ -12779,7 +12815,7 @@
 </file>
 
 <file path=word/footer2.xml><?xml version="1.0" encoding="utf-8"?>
-<w:ftr xmlns:wpc="http://schemas.microsoft.com/office/word/2010/wordprocessingCanvas" xmlns:mc="http://schemas.openxmlformats.org/markup-compatibility/2006" xmlns:o="urn:schemas-microsoft-com:office:office" xmlns:r="http://schemas.openxmlformats.org/officeDocument/2006/relationships" xmlns:m="http://schemas.openxmlformats.org/officeDocument/2006/math" xmlns:v="urn:schemas-microsoft-com:vml" xmlns:wp14="http://schemas.microsoft.com/office/word/2010/wordprocessingDrawing" xmlns:wp="http://schemas.openxmlformats.org/drawingml/2006/wordprocessingDrawing" xmlns:w10="urn:schemas-microsoft-com:office:word" xmlns:w="http://schemas.openxmlformats.org/wordprocessingml/2006/main" xmlns:w14="http://schemas.microsoft.com/office/word/2010/wordml" xmlns:w15="http://schemas.microsoft.com/office/word/2012/wordml" xmlns:wpg="http://schemas.microsoft.com/office/word/2010/wordprocessingGroup" xmlns:wpi="http://schemas.microsoft.com/office/word/2010/wordprocessingInk" xmlns:wne="http://schemas.microsoft.com/office/word/2006/wordml" xmlns:wps="http://schemas.microsoft.com/office/word/2010/wordprocessingShape" mc:Ignorable="w14 w15 wp14">
+<w:ftr xmlns:wpc="http://schemas.microsoft.com/office/word/2010/wordprocessingCanvas" xmlns:cx="http://schemas.microsoft.com/office/drawing/2014/chartex" xmlns:cx1="http://schemas.microsoft.com/office/drawing/2015/9/8/chartex" xmlns:cx2="http://schemas.microsoft.com/office/drawing/2015/10/21/chartex" xmlns:cx3="http://schemas.microsoft.com/office/drawing/2016/5/9/chartex" xmlns:cx4="http://schemas.microsoft.com/office/drawing/2016/5/10/chartex" xmlns:cx5="http://schemas.microsoft.com/office/drawing/2016/5/11/chartex" xmlns:cx6="http://schemas.microsoft.com/office/drawing/2016/5/12/chartex" xmlns:cx7="http://schemas.microsoft.com/office/drawing/2016/5/13/chartex" xmlns:cx8="http://schemas.microsoft.com/office/drawing/2016/5/14/chartex" xmlns:mc="http://schemas.openxmlformats.org/markup-compatibility/2006" xmlns:aink="http://schemas.microsoft.com/office/drawing/2016/ink" xmlns:am3d="http://schemas.microsoft.com/office/drawing/2017/model3d" xmlns:o="urn:schemas-microsoft-com:office:office" xmlns:r="http://schemas.openxmlformats.org/officeDocument/2006/relationships" xmlns:m="http://schemas.openxmlformats.org/officeDocument/2006/math" xmlns:v="urn:schemas-microsoft-com:vml" xmlns:wp14="http://schemas.microsoft.com/office/word/2010/wordprocessingDrawing" xmlns:wp="http://schemas.openxmlformats.org/drawingml/2006/wordprocessingDrawing" xmlns:w10="urn:schemas-microsoft-com:office:word" xmlns:w="http://schemas.openxmlformats.org/wordprocessingml/2006/main" xmlns:w14="http://schemas.microsoft.com/office/word/2010/wordml" xmlns:w15="http://schemas.microsoft.com/office/word/2012/wordml" xmlns:w16cid="http://schemas.microsoft.com/office/word/2016/wordml/cid" xmlns:w16se="http://schemas.microsoft.com/office/word/2015/wordml/symex" xmlns:wpg="http://schemas.microsoft.com/office/word/2010/wordprocessingGroup" xmlns:wpi="http://schemas.microsoft.com/office/word/2010/wordprocessingInk" xmlns:wne="http://schemas.microsoft.com/office/word/2006/wordml" xmlns:wps="http://schemas.microsoft.com/office/word/2010/wordprocessingShape" mc:Ignorable="w14 w15 w16se w16cid wp14">
   <w:p>
     <w:pPr>
       <w:tabs>
@@ -12845,7 +12881,7 @@
         <w:noProof/>
         <w:sz w:val="24"/>
       </w:rPr>
-      <w:t>6</w:t>
+      <w:t>14</w:t>
     </w:r>
     <w:r>
       <w:rPr>
@@ -12859,7 +12895,7 @@
 </file>
 
 <file path=word/footer3.xml><?xml version="1.0" encoding="utf-8"?>
-<w:ftr xmlns:wpc="http://schemas.microsoft.com/office/word/2010/wordprocessingCanvas" xmlns:mc="http://schemas.openxmlformats.org/markup-compatibility/2006" xmlns:o="urn:schemas-microsoft-com:office:office" xmlns:r="http://schemas.openxmlformats.org/officeDocument/2006/relationships" xmlns:m="http://schemas.openxmlformats.org/officeDocument/2006/math" xmlns:v="urn:schemas-microsoft-com:vml" xmlns:wp14="http://schemas.microsoft.com/office/word/2010/wordprocessingDrawing" xmlns:wp="http://schemas.openxmlformats.org/drawingml/2006/wordprocessingDrawing" xmlns:w10="urn:schemas-microsoft-com:office:word" xmlns:w="http://schemas.openxmlformats.org/wordprocessingml/2006/main" xmlns:w14="http://schemas.microsoft.com/office/word/2010/wordml" xmlns:w15="http://schemas.microsoft.com/office/word/2012/wordml" xmlns:wpg="http://schemas.microsoft.com/office/word/2010/wordprocessingGroup" xmlns:wpi="http://schemas.microsoft.com/office/word/2010/wordprocessingInk" xmlns:wne="http://schemas.microsoft.com/office/word/2006/wordml" xmlns:wps="http://schemas.microsoft.com/office/word/2010/wordprocessingShape" mc:Ignorable="w14 w15 wp14">
+<w:ftr xmlns:wpc="http://schemas.microsoft.com/office/word/2010/wordprocessingCanvas" xmlns:cx="http://schemas.microsoft.com/office/drawing/2014/chartex" xmlns:cx1="http://schemas.microsoft.com/office/drawing/2015/9/8/chartex" xmlns:cx2="http://schemas.microsoft.com/office/drawing/2015/10/21/chartex" xmlns:cx3="http://schemas.microsoft.com/office/drawing/2016/5/9/chartex" xmlns:cx4="http://schemas.microsoft.com/office/drawing/2016/5/10/chartex" xmlns:cx5="http://schemas.microsoft.com/office/drawing/2016/5/11/chartex" xmlns:cx6="http://schemas.microsoft.com/office/drawing/2016/5/12/chartex" xmlns:cx7="http://schemas.microsoft.com/office/drawing/2016/5/13/chartex" xmlns:cx8="http://schemas.microsoft.com/office/drawing/2016/5/14/chartex" xmlns:mc="http://schemas.openxmlformats.org/markup-compatibility/2006" xmlns:aink="http://schemas.microsoft.com/office/drawing/2016/ink" xmlns:am3d="http://schemas.microsoft.com/office/drawing/2017/model3d" xmlns:o="urn:schemas-microsoft-com:office:office" xmlns:r="http://schemas.openxmlformats.org/officeDocument/2006/relationships" xmlns:m="http://schemas.openxmlformats.org/officeDocument/2006/math" xmlns:v="urn:schemas-microsoft-com:vml" xmlns:wp14="http://schemas.microsoft.com/office/word/2010/wordprocessingDrawing" xmlns:wp="http://schemas.openxmlformats.org/drawingml/2006/wordprocessingDrawing" xmlns:w10="urn:schemas-microsoft-com:office:word" xmlns:w="http://schemas.openxmlformats.org/wordprocessingml/2006/main" xmlns:w14="http://schemas.microsoft.com/office/word/2010/wordml" xmlns:w15="http://schemas.microsoft.com/office/word/2012/wordml" xmlns:w16cid="http://schemas.microsoft.com/office/word/2016/wordml/cid" xmlns:w16se="http://schemas.microsoft.com/office/word/2015/wordml/symex" xmlns:wpg="http://schemas.microsoft.com/office/word/2010/wordprocessingGroup" xmlns:wpi="http://schemas.microsoft.com/office/word/2010/wordprocessingInk" xmlns:wne="http://schemas.microsoft.com/office/word/2006/wordml" xmlns:wps="http://schemas.microsoft.com/office/word/2010/wordprocessingShape" mc:Ignorable="w14 w15 w16se w16cid wp14">
   <w:p>
     <w:pPr>
       <w:tabs>
@@ -12938,7 +12974,7 @@
 </file>
 
 <file path=word/footnotes.xml><?xml version="1.0" encoding="utf-8"?>
-<w:footnotes xmlns:wpc="http://schemas.microsoft.com/office/word/2010/wordprocessingCanvas" xmlns:mc="http://schemas.openxmlformats.org/markup-compatibility/2006" xmlns:o="urn:schemas-microsoft-com:office:office" xmlns:r="http://schemas.openxmlformats.org/officeDocument/2006/relationships" xmlns:m="http://schemas.openxmlformats.org/officeDocument/2006/math" xmlns:v="urn:schemas-microsoft-com:vml" xmlns:wp14="http://schemas.microsoft.com/office/word/2010/wordprocessingDrawing" xmlns:wp="http://schemas.openxmlformats.org/drawingml/2006/wordprocessingDrawing" xmlns:w10="urn:schemas-microsoft-com:office:word" xmlns:w="http://schemas.openxmlformats.org/wordprocessingml/2006/main" xmlns:w14="http://schemas.microsoft.com/office/word/2010/wordml" xmlns:w15="http://schemas.microsoft.com/office/word/2012/wordml" xmlns:wpg="http://schemas.microsoft.com/office/word/2010/wordprocessingGroup" xmlns:wpi="http://schemas.microsoft.com/office/word/2010/wordprocessingInk" xmlns:wne="http://schemas.microsoft.com/office/word/2006/wordml" xmlns:wps="http://schemas.microsoft.com/office/word/2010/wordprocessingShape" mc:Ignorable="w14 w15 wp14">
+<w:footnotes xmlns:wpc="http://schemas.microsoft.com/office/word/2010/wordprocessingCanvas" xmlns:cx="http://schemas.microsoft.com/office/drawing/2014/chartex" xmlns:cx1="http://schemas.microsoft.com/office/drawing/2015/9/8/chartex" xmlns:cx2="http://schemas.microsoft.com/office/drawing/2015/10/21/chartex" xmlns:cx3="http://schemas.microsoft.com/office/drawing/2016/5/9/chartex" xmlns:cx4="http://schemas.microsoft.com/office/drawing/2016/5/10/chartex" xmlns:cx5="http://schemas.microsoft.com/office/drawing/2016/5/11/chartex" xmlns:cx6="http://schemas.microsoft.com/office/drawing/2016/5/12/chartex" xmlns:cx7="http://schemas.microsoft.com/office/drawing/2016/5/13/chartex" xmlns:cx8="http://schemas.microsoft.com/office/drawing/2016/5/14/chartex" xmlns:mc="http://schemas.openxmlformats.org/markup-compatibility/2006" xmlns:aink="http://schemas.microsoft.com/office/drawing/2016/ink" xmlns:am3d="http://schemas.microsoft.com/office/drawing/2017/model3d" xmlns:o="urn:schemas-microsoft-com:office:office" xmlns:r="http://schemas.openxmlformats.org/officeDocument/2006/relationships" xmlns:m="http://schemas.openxmlformats.org/officeDocument/2006/math" xmlns:v="urn:schemas-microsoft-com:vml" xmlns:wp14="http://schemas.microsoft.com/office/word/2010/wordprocessingDrawing" xmlns:wp="http://schemas.openxmlformats.org/drawingml/2006/wordprocessingDrawing" xmlns:w10="urn:schemas-microsoft-com:office:word" xmlns:w="http://schemas.openxmlformats.org/wordprocessingml/2006/main" xmlns:w14="http://schemas.microsoft.com/office/word/2010/wordml" xmlns:w15="http://schemas.microsoft.com/office/word/2012/wordml" xmlns:w16cid="http://schemas.microsoft.com/office/word/2016/wordml/cid" xmlns:w16se="http://schemas.microsoft.com/office/word/2015/wordml/symex" xmlns:wpg="http://schemas.microsoft.com/office/word/2010/wordprocessingGroup" xmlns:wpi="http://schemas.microsoft.com/office/word/2010/wordprocessingInk" xmlns:wne="http://schemas.microsoft.com/office/word/2006/wordml" xmlns:wps="http://schemas.microsoft.com/office/word/2010/wordprocessingShape" mc:Ignorable="w14 w15 w16se w16cid wp14">
   <w:footnote w:type="separator" w:id="-1">
     <w:p>
       <w:pPr>
@@ -12963,8 +12999,8 @@
 </file>
 
 <file path=word/numbering.xml><?xml version="1.0" encoding="utf-8"?>
-<w:numbering xmlns:wpc="http://schemas.microsoft.com/office/word/2010/wordprocessingCanvas" xmlns:mc="http://schemas.openxmlformats.org/markup-compatibility/2006" xmlns:o="urn:schemas-microsoft-com:office:office" xmlns:r="http://schemas.openxmlformats.org/officeDocument/2006/relationships" xmlns:m="http://schemas.openxmlformats.org/officeDocument/2006/math" xmlns:v="urn:schemas-microsoft-com:vml" xmlns:wp14="http://schemas.microsoft.com/office/word/2010/wordprocessingDrawing" xmlns:wp="http://schemas.openxmlformats.org/drawingml/2006/wordprocessingDrawing" xmlns:w10="urn:schemas-microsoft-com:office:word" xmlns:w="http://schemas.openxmlformats.org/wordprocessingml/2006/main" xmlns:w14="http://schemas.microsoft.com/office/word/2010/wordml" xmlns:w15="http://schemas.microsoft.com/office/word/2012/wordml" xmlns:wpg="http://schemas.microsoft.com/office/word/2010/wordprocessingGroup" xmlns:wpi="http://schemas.microsoft.com/office/word/2010/wordprocessingInk" xmlns:wne="http://schemas.microsoft.com/office/word/2006/wordml" xmlns:wps="http://schemas.microsoft.com/office/word/2010/wordprocessingShape" mc:Ignorable="w14 w15 wp14">
-  <w:abstractNum w:abstractNumId="0">
+<w:numbering xmlns:wpc="http://schemas.microsoft.com/office/word/2010/wordprocessingCanvas" xmlns:cx="http://schemas.microsoft.com/office/drawing/2014/chartex" xmlns:cx1="http://schemas.microsoft.com/office/drawing/2015/9/8/chartex" xmlns:cx2="http://schemas.microsoft.com/office/drawing/2015/10/21/chartex" xmlns:cx3="http://schemas.microsoft.com/office/drawing/2016/5/9/chartex" xmlns:cx4="http://schemas.microsoft.com/office/drawing/2016/5/10/chartex" xmlns:cx5="http://schemas.microsoft.com/office/drawing/2016/5/11/chartex" xmlns:cx6="http://schemas.microsoft.com/office/drawing/2016/5/12/chartex" xmlns:cx7="http://schemas.microsoft.com/office/drawing/2016/5/13/chartex" xmlns:cx8="http://schemas.microsoft.com/office/drawing/2016/5/14/chartex" xmlns:mc="http://schemas.openxmlformats.org/markup-compatibility/2006" xmlns:aink="http://schemas.microsoft.com/office/drawing/2016/ink" xmlns:am3d="http://schemas.microsoft.com/office/drawing/2017/model3d" xmlns:o="urn:schemas-microsoft-com:office:office" xmlns:r="http://schemas.openxmlformats.org/officeDocument/2006/relationships" xmlns:m="http://schemas.openxmlformats.org/officeDocument/2006/math" xmlns:v="urn:schemas-microsoft-com:vml" xmlns:wp14="http://schemas.microsoft.com/office/word/2010/wordprocessingDrawing" xmlns:wp="http://schemas.openxmlformats.org/drawingml/2006/wordprocessingDrawing" xmlns:w10="urn:schemas-microsoft-com:office:word" xmlns:w="http://schemas.openxmlformats.org/wordprocessingml/2006/main" xmlns:w14="http://schemas.microsoft.com/office/word/2010/wordml" xmlns:w15="http://schemas.microsoft.com/office/word/2012/wordml" xmlns:w16cid="http://schemas.microsoft.com/office/word/2016/wordml/cid" xmlns:w16se="http://schemas.microsoft.com/office/word/2015/wordml/symex" xmlns:wpg="http://schemas.microsoft.com/office/word/2010/wordprocessingGroup" xmlns:wpi="http://schemas.microsoft.com/office/word/2010/wordprocessingInk" xmlns:wne="http://schemas.microsoft.com/office/word/2006/wordml" xmlns:wps="http://schemas.microsoft.com/office/word/2010/wordprocessingShape" mc:Ignorable="w14 w15 w16se w16cid wp14">
+  <w:abstractNum w:abstractNumId="0" w15:restartNumberingAfterBreak="0">
     <w:nsid w:val="064414D7"/>
     <w:multiLevelType w:val="hybridMultilevel"/>
     <w:tmpl w:val="5794429A"/>
@@ -13088,7 +13124,7 @@
       </w:rPr>
     </w:lvl>
   </w:abstractNum>
-  <w:abstractNum w:abstractNumId="1">
+  <w:abstractNum w:abstractNumId="1" w15:restartNumberingAfterBreak="0">
     <w:nsid w:val="188F6DF2"/>
     <w:multiLevelType w:val="hybridMultilevel"/>
     <w:tmpl w:val="7D28E16C"/>
@@ -13300,7 +13336,7 @@
       </w:rPr>
     </w:lvl>
   </w:abstractNum>
-  <w:abstractNum w:abstractNumId="2">
+  <w:abstractNum w:abstractNumId="2" w15:restartNumberingAfterBreak="0">
     <w:nsid w:val="35AA71CB"/>
     <w:multiLevelType w:val="hybridMultilevel"/>
     <w:tmpl w:val="7FA8DA9E"/>
@@ -13424,7 +13460,7 @@
       </w:rPr>
     </w:lvl>
   </w:abstractNum>
-  <w:abstractNum w:abstractNumId="3">
+  <w:abstractNum w:abstractNumId="3" w15:restartNumberingAfterBreak="0">
     <w:nsid w:val="3FFC54ED"/>
     <w:multiLevelType w:val="hybridMultilevel"/>
     <w:tmpl w:val="C57CD146"/>
@@ -13636,7 +13672,7 @@
       </w:rPr>
     </w:lvl>
   </w:abstractNum>
-  <w:abstractNum w:abstractNumId="4">
+  <w:abstractNum w:abstractNumId="4" w15:restartNumberingAfterBreak="0">
     <w:nsid w:val="41AF10F9"/>
     <w:multiLevelType w:val="hybridMultilevel"/>
     <w:tmpl w:val="893E7C80"/>
@@ -13848,7 +13884,7 @@
       </w:rPr>
     </w:lvl>
   </w:abstractNum>
-  <w:abstractNum w:abstractNumId="5">
+  <w:abstractNum w:abstractNumId="5" w15:restartNumberingAfterBreak="0">
     <w:nsid w:val="44CB6E33"/>
     <w:multiLevelType w:val="hybridMultilevel"/>
     <w:tmpl w:val="CB48FEC6"/>
@@ -13961,7 +13997,7 @@
       </w:rPr>
     </w:lvl>
   </w:abstractNum>
-  <w:abstractNum w:abstractNumId="6">
+  <w:abstractNum w:abstractNumId="6" w15:restartNumberingAfterBreak="0">
     <w:nsid w:val="4A265899"/>
     <w:multiLevelType w:val="hybridMultilevel"/>
     <w:tmpl w:val="F8348F56"/>
@@ -14173,7 +14209,7 @@
       </w:rPr>
     </w:lvl>
   </w:abstractNum>
-  <w:abstractNum w:abstractNumId="7">
+  <w:abstractNum w:abstractNumId="7" w15:restartNumberingAfterBreak="0">
     <w:nsid w:val="58917C18"/>
     <w:multiLevelType w:val="hybridMultilevel"/>
     <w:tmpl w:val="FB523634"/>
@@ -14259,7 +14295,7 @@
       </w:pPr>
     </w:lvl>
   </w:abstractNum>
-  <w:abstractNum w:abstractNumId="8">
+  <w:abstractNum w:abstractNumId="8" w15:restartNumberingAfterBreak="0">
     <w:nsid w:val="5C0C752C"/>
     <w:multiLevelType w:val="hybridMultilevel"/>
     <w:tmpl w:val="D66A180E"/>
@@ -14471,7 +14507,7 @@
       </w:rPr>
     </w:lvl>
   </w:abstractNum>
-  <w:abstractNum w:abstractNumId="9">
+  <w:abstractNum w:abstractNumId="9" w15:restartNumberingAfterBreak="0">
     <w:nsid w:val="5F27141D"/>
     <w:multiLevelType w:val="hybridMultilevel"/>
     <w:tmpl w:val="C5E68160"/>
@@ -14584,7 +14620,7 @@
       </w:rPr>
     </w:lvl>
   </w:abstractNum>
-  <w:abstractNum w:abstractNumId="10">
+  <w:abstractNum w:abstractNumId="10" w15:restartNumberingAfterBreak="0">
     <w:nsid w:val="642F2DAB"/>
     <w:multiLevelType w:val="hybridMultilevel"/>
     <w:tmpl w:val="73CCB80A"/>
@@ -14796,7 +14832,7 @@
       </w:rPr>
     </w:lvl>
   </w:abstractNum>
-  <w:abstractNum w:abstractNumId="11">
+  <w:abstractNum w:abstractNumId="11" w15:restartNumberingAfterBreak="0">
     <w:nsid w:val="6AF75767"/>
     <w:multiLevelType w:val="hybridMultilevel"/>
     <w:tmpl w:val="C784CCDC"/>
@@ -15008,7 +15044,7 @@
       </w:rPr>
     </w:lvl>
   </w:abstractNum>
-  <w:abstractNum w:abstractNumId="12">
+  <w:abstractNum w:abstractNumId="12" w15:restartNumberingAfterBreak="0">
     <w:nsid w:val="6C8616C8"/>
     <w:multiLevelType w:val="hybridMultilevel"/>
     <w:tmpl w:val="02803D92"/>
@@ -15132,7 +15168,7 @@
       </w:rPr>
     </w:lvl>
   </w:abstractNum>
-  <w:abstractNum w:abstractNumId="13">
+  <w:abstractNum w:abstractNumId="13" w15:restartNumberingAfterBreak="0">
     <w:nsid w:val="710777E1"/>
     <w:multiLevelType w:val="hybridMultilevel"/>
     <w:tmpl w:val="809EC8D4"/>
@@ -15344,7 +15380,7 @@
       </w:rPr>
     </w:lvl>
   </w:abstractNum>
-  <w:abstractNum w:abstractNumId="14">
+  <w:abstractNum w:abstractNumId="14" w15:restartNumberingAfterBreak="0">
     <w:nsid w:val="7A1729CF"/>
     <w:multiLevelType w:val="hybridMultilevel"/>
     <w:tmpl w:val="628612D4"/>
@@ -15605,7 +15641,7 @@
 </file>
 
 <file path=word/styles.xml><?xml version="1.0" encoding="utf-8"?>
-<w:styles xmlns:mc="http://schemas.openxmlformats.org/markup-compatibility/2006" xmlns:r="http://schemas.openxmlformats.org/officeDocument/2006/relationships" xmlns:w="http://schemas.openxmlformats.org/wordprocessingml/2006/main" xmlns:w14="http://schemas.microsoft.com/office/word/2010/wordml" xmlns:w15="http://schemas.microsoft.com/office/word/2012/wordml" mc:Ignorable="w14 w15">
+<w:styles xmlns:mc="http://schemas.openxmlformats.org/markup-compatibility/2006" xmlns:r="http://schemas.openxmlformats.org/officeDocument/2006/relationships" xmlns:w="http://schemas.openxmlformats.org/wordprocessingml/2006/main" xmlns:w14="http://schemas.microsoft.com/office/word/2010/wordml" xmlns:w15="http://schemas.microsoft.com/office/word/2012/wordml" xmlns:w16cid="http://schemas.microsoft.com/office/word/2016/wordml/cid" xmlns:w16se="http://schemas.microsoft.com/office/word/2015/wordml/symex" mc:Ignorable="w14 w15 w16se w16cid">
   <w:docDefaults>
     <w:rPrDefault>
       <w:rPr>
@@ -15621,7 +15657,7 @@
       </w:pPr>
     </w:pPrDefault>
   </w:docDefaults>
-  <w:latentStyles w:defLockedState="0" w:defUIPriority="99" w:defSemiHidden="0" w:defUnhideWhenUsed="0" w:defQFormat="0" w:count="371">
+  <w:latentStyles w:defLockedState="0" w:defUIPriority="99" w:defSemiHidden="0" w:defUnhideWhenUsed="0" w:defQFormat="0" w:count="375">
     <w:lsdException w:name="Normal" w:uiPriority="0" w:qFormat="1"/>
     <w:lsdException w:name="heading 1" w:uiPriority="9" w:qFormat="1"/>
     <w:lsdException w:name="heading 2" w:semiHidden="1" w:uiPriority="9" w:unhideWhenUsed="1" w:qFormat="1"/>
@@ -15727,7 +15763,6 @@
     <w:lsdException w:name="HTML Sample" w:semiHidden="1" w:unhideWhenUsed="1"/>
     <w:lsdException w:name="HTML Typewriter" w:semiHidden="1" w:unhideWhenUsed="1"/>
     <w:lsdException w:name="HTML Variable" w:semiHidden="1" w:unhideWhenUsed="1"/>
-    <w:lsdException w:name="Normal Table" w:semiHidden="1" w:unhideWhenUsed="1"/>
     <w:lsdException w:name="annotation subject" w:semiHidden="1" w:unhideWhenUsed="1"/>
     <w:lsdException w:name="No List" w:semiHidden="1" w:unhideWhenUsed="1"/>
     <w:lsdException w:name="Outline List 1" w:semiHidden="1" w:unhideWhenUsed="1"/>
@@ -15771,10 +15806,8 @@
     <w:lsdException w:name="Table Elegant" w:semiHidden="1" w:unhideWhenUsed="1"/>
     <w:lsdException w:name="Table Professional" w:semiHidden="1" w:unhideWhenUsed="1"/>
     <w:lsdException w:name="Table Subtle 1" w:semiHidden="1" w:unhideWhenUsed="1"/>
-    <w:lsdException w:name="Table Subtle 2" w:semiHidden="1" w:unhideWhenUsed="1"/>
     <w:lsdException w:name="Table Web 1" w:semiHidden="1" w:unhideWhenUsed="1"/>
     <w:lsdException w:name="Table Web 2" w:semiHidden="1" w:unhideWhenUsed="1"/>
-    <w:lsdException w:name="Table Web 3" w:semiHidden="1" w:unhideWhenUsed="1"/>
     <w:lsdException w:name="Balloon Text" w:semiHidden="1" w:unhideWhenUsed="1"/>
     <w:lsdException w:name="Table Grid" w:uiPriority="39"/>
     <w:lsdException w:name="Table Theme" w:semiHidden="1" w:unhideWhenUsed="1"/>
@@ -15993,6 +16026,10 @@
     <w:lsdException w:name="List Table 5 Dark Accent 6" w:uiPriority="50"/>
     <w:lsdException w:name="List Table 6 Colorful Accent 6" w:uiPriority="51"/>
     <w:lsdException w:name="List Table 7 Colorful Accent 6" w:uiPriority="52"/>
+    <w:lsdException w:name="Mention" w:semiHidden="1" w:unhideWhenUsed="1"/>
+    <w:lsdException w:name="Smart Hyperlink" w:semiHidden="1" w:unhideWhenUsed="1"/>
+    <w:lsdException w:name="Hashtag" w:semiHidden="1" w:unhideWhenUsed="1"/>
+    <w:lsdException w:name="Unresolved Mention" w:semiHidden="1" w:unhideWhenUsed="1"/>
   </w:latentStyles>
   <w:style w:type="paragraph" w:default="1" w:styleId="Normal">
     <w:name w:val="Normal"/>
@@ -16007,10 +16044,10 @@
       <w:color w:val="000000"/>
     </w:rPr>
   </w:style>
-  <w:style w:type="paragraph" w:styleId="Ttol1">
+  <w:style w:type="paragraph" w:styleId="Ttulo1">
     <w:name w:val="heading 1"/>
     <w:next w:val="Normal"/>
-    <w:link w:val="Ttol1Car"/>
+    <w:link w:val="Ttulo1Car"/>
     <w:uiPriority w:val="9"/>
     <w:unhideWhenUsed/>
     <w:qFormat/>
@@ -16035,10 +16072,10 @@
       <w:sz w:val="32"/>
     </w:rPr>
   </w:style>
-  <w:style w:type="paragraph" w:styleId="Ttol2">
+  <w:style w:type="paragraph" w:styleId="Ttulo2">
     <w:name w:val="heading 2"/>
     <w:next w:val="Normal"/>
-    <w:link w:val="Ttol2Car"/>
+    <w:link w:val="Ttulo2Car"/>
     <w:uiPriority w:val="9"/>
     <w:unhideWhenUsed/>
     <w:qFormat/>
@@ -16056,10 +16093,10 @@
       <w:sz w:val="28"/>
     </w:rPr>
   </w:style>
-  <w:style w:type="paragraph" w:styleId="Ttol3">
+  <w:style w:type="paragraph" w:styleId="Ttulo3">
     <w:name w:val="heading 3"/>
     <w:next w:val="Normal"/>
-    <w:link w:val="Ttol3Car"/>
+    <w:link w:val="Ttulo3Car"/>
     <w:uiPriority w:val="9"/>
     <w:unhideWhenUsed/>
     <w:qFormat/>
@@ -16077,13 +16114,13 @@
       <w:sz w:val="28"/>
     </w:rPr>
   </w:style>
-  <w:style w:type="character" w:default="1" w:styleId="Tipusdelletraperdefectedelpargraf">
+  <w:style w:type="character" w:default="1" w:styleId="Fuentedeprrafopredeter">
     <w:name w:val="Default Paragraph Font"/>
     <w:uiPriority w:val="1"/>
     <w:semiHidden/>
     <w:unhideWhenUsed/>
   </w:style>
-  <w:style w:type="table" w:default="1" w:styleId="Taulanormal">
+  <w:style w:type="table" w:default="1" w:styleId="Tablanormal">
     <w:name w:val="Normal Table"/>
     <w:uiPriority w:val="99"/>
     <w:semiHidden/>
@@ -16098,15 +16135,15 @@
       </w:tblCellMar>
     </w:tblPr>
   </w:style>
-  <w:style w:type="numbering" w:default="1" w:styleId="Sensellista">
+  <w:style w:type="numbering" w:default="1" w:styleId="Sinlista">
     <w:name w:val="No List"/>
     <w:uiPriority w:val="99"/>
     <w:semiHidden/>
     <w:unhideWhenUsed/>
   </w:style>
-  <w:style w:type="character" w:customStyle="1" w:styleId="Ttol2Car">
-    <w:name w:val="Títol 2 Car"/>
-    <w:link w:val="Ttol2"/>
+  <w:style w:type="character" w:customStyle="1" w:styleId="Ttulo2Car">
+    <w:name w:val="Título 2 Car"/>
+    <w:link w:val="Ttulo2"/>
     <w:rPr>
       <w:rFonts w:ascii="Arial" w:eastAsia="Arial" w:hAnsi="Arial" w:cs="Arial"/>
       <w:b/>
@@ -16114,9 +16151,9 @@
       <w:sz w:val="28"/>
     </w:rPr>
   </w:style>
-  <w:style w:type="character" w:customStyle="1" w:styleId="Ttol1Car">
-    <w:name w:val="Títol 1 Car"/>
-    <w:link w:val="Ttol1"/>
+  <w:style w:type="character" w:customStyle="1" w:styleId="Ttulo1Car">
+    <w:name w:val="Título 1 Car"/>
+    <w:link w:val="Ttulo1"/>
     <w:rPr>
       <w:rFonts w:ascii="Arial" w:eastAsia="Arial" w:hAnsi="Arial" w:cs="Arial"/>
       <w:b/>
@@ -16124,9 +16161,9 @@
       <w:sz w:val="32"/>
     </w:rPr>
   </w:style>
-  <w:style w:type="character" w:customStyle="1" w:styleId="Ttol3Car">
-    <w:name w:val="Títol 3 Car"/>
-    <w:link w:val="Ttol3"/>
+  <w:style w:type="character" w:customStyle="1" w:styleId="Ttulo3Car">
+    <w:name w:val="Título 3 Car"/>
+    <w:link w:val="Ttulo3"/>
     <w:rPr>
       <w:rFonts w:ascii="Arial" w:eastAsia="Arial" w:hAnsi="Arial" w:cs="Arial"/>
       <w:b/>
@@ -16148,7 +16185,7 @@
       </w:tblCellMar>
     </w:tblPr>
   </w:style>
-  <w:style w:type="paragraph" w:styleId="Pargrafdellista">
+  <w:style w:type="paragraph" w:styleId="Prrafodelista">
     <w:name w:val="List Paragraph"/>
     <w:basedOn w:val="Normal"/>
     <w:uiPriority w:val="34"/>
@@ -16159,9 +16196,9 @@
       <w:contextualSpacing/>
     </w:pPr>
   </w:style>
-  <w:style w:type="character" w:styleId="Enlla">
+  <w:style w:type="character" w:styleId="Hipervnculo">
     <w:name w:val="Hyperlink"/>
-    <w:basedOn w:val="Tipusdelletraperdefectedelpargraf"/>
+    <w:basedOn w:val="Fuentedeprrafopredeter"/>
     <w:uiPriority w:val="99"/>
     <w:unhideWhenUsed/>
     <w:rsid w:val="00B24054"/>
@@ -16170,16 +16207,15 @@
       <w:u w:val="single"/>
     </w:rPr>
   </w:style>
-  <w:style w:type="table" w:styleId="Taulaambquadrcula">
+  <w:style w:type="table" w:styleId="Tablaconcuadrcula">
     <w:name w:val="Table Grid"/>
-    <w:basedOn w:val="Taulanormal"/>
+    <w:basedOn w:val="Tablanormal"/>
     <w:uiPriority w:val="39"/>
     <w:rsid w:val="00983245"/>
     <w:pPr>
       <w:spacing w:after="0" w:line="240" w:lineRule="auto"/>
     </w:pPr>
     <w:tblPr>
-      <w:tblInd w:w="0" w:type="dxa"/>
       <w:tblBorders>
         <w:top w:val="single" w:sz="4" w:space="0" w:color="auto"/>
         <w:left w:val="single" w:sz="4" w:space="0" w:color="auto"/>
@@ -16188,12 +16224,6 @@
         <w:insideH w:val="single" w:sz="4" w:space="0" w:color="auto"/>
         <w:insideV w:val="single" w:sz="4" w:space="0" w:color="auto"/>
       </w:tblBorders>
-      <w:tblCellMar>
-        <w:top w:w="0" w:type="dxa"/>
-        <w:left w:w="108" w:type="dxa"/>
-        <w:bottom w:w="0" w:type="dxa"/>
-        <w:right w:w="108" w:type="dxa"/>
-      </w:tblCellMar>
     </w:tblPr>
   </w:style>
 </w:styles>

</xml_diff>

<commit_message>
Plan Empresa definitivo mk2
</commit_message>
<xml_diff>
--- a/Documentacion/PlanEmpresa.docx
+++ b/Documentacion/PlanEmpresa.docx
@@ -1828,6 +1828,12 @@
     </w:p>
     <w:sdt>
       <w:sdtPr>
+        <w:rPr>
+          <w:rFonts w:asciiTheme="minorHAnsi" w:eastAsiaTheme="minorEastAsia" w:hAnsiTheme="minorHAnsi" w:cstheme="minorBidi"/>
+          <w:color w:val="auto"/>
+          <w:sz w:val="22"/>
+          <w:szCs w:val="22"/>
+        </w:rPr>
         <w:id w:val="1613476926"/>
         <w:docPartObj>
           <w:docPartGallery w:val="Table of Contents"/>
@@ -1836,12 +1842,8 @@
       </w:sdtPr>
       <w:sdtEndPr>
         <w:rPr>
-          <w:rFonts w:asciiTheme="minorHAnsi" w:eastAsiaTheme="minorEastAsia" w:hAnsiTheme="minorHAnsi" w:cstheme="minorBidi"/>
           <w:b/>
           <w:bCs/>
-          <w:color w:val="auto"/>
-          <w:sz w:val="22"/>
-          <w:szCs w:val="22"/>
         </w:rPr>
       </w:sdtEndPr>
       <w:sdtContent>
@@ -1888,7 +1890,7 @@
           <w:r>
             <w:fldChar w:fldCharType="separate"/>
           </w:r>
-          <w:hyperlink w:anchor="_Toc515614002" w:history="1">
+          <w:hyperlink w:anchor="_Toc515621208" w:history="1">
             <w:r>
               <w:rPr>
                 <w:rStyle w:val="Hipervnculo"/>
@@ -1917,7 +1919,7 @@
                 <w:noProof/>
                 <w:webHidden/>
               </w:rPr>
-              <w:instrText xml:space="preserve"> PAGEREF _Toc515614002 \h </w:instrText>
+              <w:instrText xml:space="preserve"> PAGEREF _Toc515621208 \h </w:instrText>
             </w:r>
             <w:r>
               <w:rPr>
@@ -1959,7 +1961,7 @@
               <w:lang w:val="es-ES" w:eastAsia="ja-JP"/>
             </w:rPr>
           </w:pPr>
-          <w:hyperlink w:anchor="_Toc515614003" w:history="1">
+          <w:hyperlink w:anchor="_Toc515621209" w:history="1">
             <w:r>
               <w:rPr>
                 <w:rStyle w:val="Hipervnculo"/>
@@ -1987,7 +1989,7 @@
                 <w:noProof/>
                 <w:webHidden/>
               </w:rPr>
-              <w:instrText xml:space="preserve"> PAGEREF _Toc515614003 \h </w:instrText>
+              <w:instrText xml:space="preserve"> PAGEREF _Toc515621209 \h </w:instrText>
             </w:r>
             <w:r>
               <w:rPr>
@@ -2029,7 +2031,7 @@
               <w:lang w:val="es-ES" w:eastAsia="ja-JP"/>
             </w:rPr>
           </w:pPr>
-          <w:hyperlink w:anchor="_Toc515614004" w:history="1">
+          <w:hyperlink w:anchor="_Toc515621210" w:history="1">
             <w:r>
               <w:rPr>
                 <w:rStyle w:val="Hipervnculo"/>
@@ -2057,7 +2059,7 @@
                 <w:noProof/>
                 <w:webHidden/>
               </w:rPr>
-              <w:instrText xml:space="preserve"> PAGEREF _Toc515614004 \h </w:instrText>
+              <w:instrText xml:space="preserve"> PAGEREF _Toc515621210 \h </w:instrText>
             </w:r>
             <w:r>
               <w:rPr>
@@ -2077,7 +2079,7 @@
                 <w:noProof/>
                 <w:webHidden/>
               </w:rPr>
-              <w:t>1</w:t>
+              <w:t>2</w:t>
             </w:r>
             <w:r>
               <w:rPr>
@@ -2099,7 +2101,7 @@
               <w:lang w:val="es-ES" w:eastAsia="ja-JP"/>
             </w:rPr>
           </w:pPr>
-          <w:hyperlink w:anchor="_Toc515614005" w:history="1">
+          <w:hyperlink w:anchor="_Toc515621211" w:history="1">
             <w:r>
               <w:rPr>
                 <w:rStyle w:val="Hipervnculo"/>
@@ -2127,7 +2129,7 @@
                 <w:noProof/>
                 <w:webHidden/>
               </w:rPr>
-              <w:instrText xml:space="preserve"> PAGEREF _Toc515614005 \h </w:instrText>
+              <w:instrText xml:space="preserve"> PAGEREF _Toc515621211 \h </w:instrText>
             </w:r>
             <w:r>
               <w:rPr>
@@ -2169,7 +2171,7 @@
               <w:lang w:val="es-ES" w:eastAsia="ja-JP"/>
             </w:rPr>
           </w:pPr>
-          <w:hyperlink w:anchor="_Toc515614006" w:history="1">
+          <w:hyperlink w:anchor="_Toc515621212" w:history="1">
             <w:r>
               <w:rPr>
                 <w:rStyle w:val="Hipervnculo"/>
@@ -2198,7 +2200,7 @@
                 <w:noProof/>
                 <w:webHidden/>
               </w:rPr>
-              <w:instrText xml:space="preserve"> PAGEREF _Toc515614006 \h </w:instrText>
+              <w:instrText xml:space="preserve"> PAGEREF _Toc515621212 \h </w:instrText>
             </w:r>
             <w:r>
               <w:rPr>
@@ -2240,7 +2242,7 @@
               <w:lang w:val="es-ES" w:eastAsia="ja-JP"/>
             </w:rPr>
           </w:pPr>
-          <w:hyperlink w:anchor="_Toc515614007" w:history="1">
+          <w:hyperlink w:anchor="_Toc515621213" w:history="1">
             <w:r>
               <w:rPr>
                 <w:rStyle w:val="Hipervnculo"/>
@@ -2268,7 +2270,7 @@
                 <w:noProof/>
                 <w:webHidden/>
               </w:rPr>
-              <w:instrText xml:space="preserve"> PAGEREF _Toc515614007 \h </w:instrText>
+              <w:instrText xml:space="preserve"> PAGEREF _Toc515621213 \h </w:instrText>
             </w:r>
             <w:r>
               <w:rPr>
@@ -2310,7 +2312,7 @@
               <w:lang w:val="es-ES" w:eastAsia="ja-JP"/>
             </w:rPr>
           </w:pPr>
-          <w:hyperlink w:anchor="_Toc515614008" w:history="1">
+          <w:hyperlink w:anchor="_Toc515621214" w:history="1">
             <w:r>
               <w:rPr>
                 <w:rStyle w:val="Hipervnculo"/>
@@ -2337,7 +2339,7 @@
                 <w:noProof/>
                 <w:webHidden/>
               </w:rPr>
-              <w:instrText xml:space="preserve"> PAGEREF _Toc515614008 \h </w:instrText>
+              <w:instrText xml:space="preserve"> PAGEREF _Toc515621214 \h </w:instrText>
             </w:r>
             <w:r>
               <w:rPr>
@@ -2379,7 +2381,7 @@
               <w:lang w:val="es-ES" w:eastAsia="ja-JP"/>
             </w:rPr>
           </w:pPr>
-          <w:hyperlink w:anchor="_Toc515614009" w:history="1">
+          <w:hyperlink w:anchor="_Toc515621215" w:history="1">
             <w:r>
               <w:rPr>
                 <w:rStyle w:val="Hipervnculo"/>
@@ -2406,7 +2408,7 @@
                 <w:noProof/>
                 <w:webHidden/>
               </w:rPr>
-              <w:instrText xml:space="preserve"> PAGEREF _Toc515614009 \h </w:instrText>
+              <w:instrText xml:space="preserve"> PAGEREF _Toc515621215 \h </w:instrText>
             </w:r>
             <w:r>
               <w:rPr>
@@ -2448,7 +2450,7 @@
               <w:lang w:val="es-ES" w:eastAsia="ja-JP"/>
             </w:rPr>
           </w:pPr>
-          <w:hyperlink w:anchor="_Toc515614010" w:history="1">
+          <w:hyperlink w:anchor="_Toc515621216" w:history="1">
             <w:r>
               <w:rPr>
                 <w:rStyle w:val="Hipervnculo"/>
@@ -2475,7 +2477,7 @@
                 <w:noProof/>
                 <w:webHidden/>
               </w:rPr>
-              <w:instrText xml:space="preserve"> PAGEREF _Toc515614010 \h </w:instrText>
+              <w:instrText xml:space="preserve"> PAGEREF _Toc515621216 \h </w:instrText>
             </w:r>
             <w:r>
               <w:rPr>
@@ -2495,7 +2497,7 @@
                 <w:noProof/>
                 <w:webHidden/>
               </w:rPr>
-              <w:t>3</w:t>
+              <w:t>4</w:t>
             </w:r>
             <w:r>
               <w:rPr>
@@ -2517,7 +2519,7 @@
               <w:lang w:val="es-ES" w:eastAsia="ja-JP"/>
             </w:rPr>
           </w:pPr>
-          <w:hyperlink w:anchor="_Toc515614011" w:history="1">
+          <w:hyperlink w:anchor="_Toc515621217" w:history="1">
             <w:r>
               <w:rPr>
                 <w:rStyle w:val="Hipervnculo"/>
@@ -2552,7 +2554,7 @@
                 <w:noProof/>
                 <w:webHidden/>
               </w:rPr>
-              <w:instrText xml:space="preserve"> PAGEREF _Toc515614011 \h </w:instrText>
+              <w:instrText xml:space="preserve"> PAGEREF _Toc515621217 \h </w:instrText>
             </w:r>
             <w:r>
               <w:rPr>
@@ -2594,7 +2596,7 @@
               <w:lang w:val="es-ES" w:eastAsia="ja-JP"/>
             </w:rPr>
           </w:pPr>
-          <w:hyperlink w:anchor="_Toc515614012" w:history="1">
+          <w:hyperlink w:anchor="_Toc515621218" w:history="1">
             <w:r>
               <w:rPr>
                 <w:rStyle w:val="Hipervnculo"/>
@@ -2621,7 +2623,7 @@
                 <w:noProof/>
                 <w:webHidden/>
               </w:rPr>
-              <w:instrText xml:space="preserve"> PAGEREF _Toc515614012 \h </w:instrText>
+              <w:instrText xml:space="preserve"> PAGEREF _Toc515621218 \h </w:instrText>
             </w:r>
             <w:r>
               <w:rPr>
@@ -2663,7 +2665,7 @@
               <w:lang w:val="es-ES" w:eastAsia="ja-JP"/>
             </w:rPr>
           </w:pPr>
-          <w:hyperlink w:anchor="_Toc515614013" w:history="1">
+          <w:hyperlink w:anchor="_Toc515621219" w:history="1">
             <w:r>
               <w:rPr>
                 <w:rStyle w:val="Hipervnculo"/>
@@ -2690,7 +2692,7 @@
                 <w:noProof/>
                 <w:webHidden/>
               </w:rPr>
-              <w:instrText xml:space="preserve"> PAGEREF _Toc515614013 \h </w:instrText>
+              <w:instrText xml:space="preserve"> PAGEREF _Toc515621219 \h </w:instrText>
             </w:r>
             <w:r>
               <w:rPr>
@@ -2732,7 +2734,7 @@
               <w:lang w:val="es-ES" w:eastAsia="ja-JP"/>
             </w:rPr>
           </w:pPr>
-          <w:hyperlink w:anchor="_Toc515614014" w:history="1">
+          <w:hyperlink w:anchor="_Toc515621220" w:history="1">
             <w:r>
               <w:rPr>
                 <w:rStyle w:val="Hipervnculo"/>
@@ -2759,7 +2761,7 @@
                 <w:noProof/>
                 <w:webHidden/>
               </w:rPr>
-              <w:instrText xml:space="preserve"> PAGEREF _Toc515614014 \h </w:instrText>
+              <w:instrText xml:space="preserve"> PAGEREF _Toc515621220 \h </w:instrText>
             </w:r>
             <w:r>
               <w:rPr>
@@ -2779,7 +2781,7 @@
                 <w:noProof/>
                 <w:webHidden/>
               </w:rPr>
-              <w:t>4</w:t>
+              <w:t>5</w:t>
             </w:r>
             <w:r>
               <w:rPr>
@@ -2801,7 +2803,7 @@
               <w:lang w:val="es-ES" w:eastAsia="ja-JP"/>
             </w:rPr>
           </w:pPr>
-          <w:hyperlink w:anchor="_Toc515614015" w:history="1">
+          <w:hyperlink w:anchor="_Toc515621221" w:history="1">
             <w:r>
               <w:rPr>
                 <w:rStyle w:val="Hipervnculo"/>
@@ -2809,25 +2811,7 @@
                 <w:b/>
                 <w:noProof/>
               </w:rPr>
-              <w:t>3. PLA OPER</w:t>
-            </w:r>
-            <w:r>
-              <w:rPr>
-                <w:rStyle w:val="Hipervnculo"/>
-                <w:rFonts w:cstheme="minorHAnsi"/>
-                <w:b/>
-                <w:noProof/>
-              </w:rPr>
-              <w:t>A</w:t>
-            </w:r>
-            <w:r>
-              <w:rPr>
-                <w:rStyle w:val="Hipervnculo"/>
-                <w:rFonts w:cstheme="minorHAnsi"/>
-                <w:b/>
-                <w:noProof/>
-              </w:rPr>
-              <w:t>TIU</w:t>
+              <w:t>3. PLA OPERATIU</w:t>
             </w:r>
             <w:r>
               <w:rPr>
@@ -2848,7 +2832,7 @@
                 <w:noProof/>
                 <w:webHidden/>
               </w:rPr>
-              <w:instrText xml:space="preserve"> PAGEREF _Toc515614015 \h </w:instrText>
+              <w:instrText xml:space="preserve"> PAGEREF _Toc515621221 \h </w:instrText>
             </w:r>
             <w:r>
               <w:rPr>
@@ -2890,7 +2874,7 @@
               <w:lang w:val="es-ES" w:eastAsia="ja-JP"/>
             </w:rPr>
           </w:pPr>
-          <w:hyperlink w:anchor="_Toc515614016" w:history="1">
+          <w:hyperlink w:anchor="_Toc515621222" w:history="1">
             <w:r>
               <w:rPr>
                 <w:rStyle w:val="Hipervnculo"/>
@@ -2918,7 +2902,7 @@
                 <w:noProof/>
                 <w:webHidden/>
               </w:rPr>
-              <w:instrText xml:space="preserve"> PAGEREF _Toc515614016 \h </w:instrText>
+              <w:instrText xml:space="preserve"> PAGEREF _Toc515621222 \h </w:instrText>
             </w:r>
             <w:r>
               <w:rPr>
@@ -2960,7 +2944,7 @@
               <w:lang w:val="es-ES" w:eastAsia="ja-JP"/>
             </w:rPr>
           </w:pPr>
-          <w:hyperlink w:anchor="_Toc515614017" w:history="1">
+          <w:hyperlink w:anchor="_Toc515621223" w:history="1">
             <w:r>
               <w:rPr>
                 <w:rStyle w:val="Hipervnculo"/>
@@ -2988,7 +2972,7 @@
                 <w:noProof/>
                 <w:webHidden/>
               </w:rPr>
-              <w:instrText xml:space="preserve"> PAGEREF _Toc515614017 \h </w:instrText>
+              <w:instrText xml:space="preserve"> PAGEREF _Toc515621223 \h </w:instrText>
             </w:r>
             <w:r>
               <w:rPr>
@@ -3030,7 +3014,7 @@
               <w:lang w:val="es-ES" w:eastAsia="ja-JP"/>
             </w:rPr>
           </w:pPr>
-          <w:hyperlink w:anchor="_Toc515614018" w:history="1">
+          <w:hyperlink w:anchor="_Toc515621224" w:history="1">
             <w:r>
               <w:rPr>
                 <w:rStyle w:val="Hipervnculo"/>
@@ -3059,7 +3043,7 @@
                 <w:noProof/>
                 <w:webHidden/>
               </w:rPr>
-              <w:instrText xml:space="preserve"> PAGEREF _Toc515614018 \h </w:instrText>
+              <w:instrText xml:space="preserve"> PAGEREF _Toc515621224 \h </w:instrText>
             </w:r>
             <w:r>
               <w:rPr>
@@ -3101,7 +3085,7 @@
               <w:lang w:val="es-ES" w:eastAsia="ja-JP"/>
             </w:rPr>
           </w:pPr>
-          <w:hyperlink w:anchor="_Toc515614019" w:history="1">
+          <w:hyperlink w:anchor="_Toc515621225" w:history="1">
             <w:r>
               <w:rPr>
                 <w:rStyle w:val="Hipervnculo"/>
@@ -3129,7 +3113,7 @@
                 <w:noProof/>
                 <w:webHidden/>
               </w:rPr>
-              <w:instrText xml:space="preserve"> PAGEREF _Toc515614019 \h </w:instrText>
+              <w:instrText xml:space="preserve"> PAGEREF _Toc515621225 \h </w:instrText>
             </w:r>
             <w:r>
               <w:rPr>
@@ -3171,7 +3155,7 @@
               <w:lang w:val="es-ES" w:eastAsia="ja-JP"/>
             </w:rPr>
           </w:pPr>
-          <w:hyperlink w:anchor="_Toc515614020" w:history="1">
+          <w:hyperlink w:anchor="_Toc515621226" w:history="1">
             <w:r>
               <w:rPr>
                 <w:rStyle w:val="Hipervnculo"/>
@@ -3199,7 +3183,7 @@
                 <w:noProof/>
                 <w:webHidden/>
               </w:rPr>
-              <w:instrText xml:space="preserve"> PAGEREF _Toc515614020 \h </w:instrText>
+              <w:instrText xml:space="preserve"> PAGEREF _Toc515621226 \h </w:instrText>
             </w:r>
             <w:r>
               <w:rPr>
@@ -3241,7 +3225,7 @@
               <w:lang w:val="es-ES" w:eastAsia="ja-JP"/>
             </w:rPr>
           </w:pPr>
-          <w:hyperlink w:anchor="_Toc515614021" w:history="1">
+          <w:hyperlink w:anchor="_Toc515621227" w:history="1">
             <w:r>
               <w:rPr>
                 <w:rStyle w:val="Hipervnculo"/>
@@ -3269,7 +3253,7 @@
                 <w:noProof/>
                 <w:webHidden/>
               </w:rPr>
-              <w:instrText xml:space="preserve"> PAGEREF _Toc515614021 \h </w:instrText>
+              <w:instrText xml:space="preserve"> PAGEREF _Toc515621227 \h </w:instrText>
             </w:r>
             <w:r>
               <w:rPr>
@@ -3311,7 +3295,7 @@
               <w:lang w:val="es-ES" w:eastAsia="ja-JP"/>
             </w:rPr>
           </w:pPr>
-          <w:hyperlink w:anchor="_Toc515614022" w:history="1">
+          <w:hyperlink w:anchor="_Toc515621228" w:history="1">
             <w:r>
               <w:rPr>
                 <w:rStyle w:val="Hipervnculo"/>
@@ -3339,7 +3323,7 @@
                 <w:noProof/>
                 <w:webHidden/>
               </w:rPr>
-              <w:instrText xml:space="preserve"> PAGEREF _Toc515614022 \h </w:instrText>
+              <w:instrText xml:space="preserve"> PAGEREF _Toc515621228 \h </w:instrText>
             </w:r>
             <w:r>
               <w:rPr>
@@ -3381,7 +3365,7 @@
               <w:lang w:val="es-ES" w:eastAsia="ja-JP"/>
             </w:rPr>
           </w:pPr>
-          <w:hyperlink w:anchor="_Toc515614023" w:history="1">
+          <w:hyperlink w:anchor="_Toc515621229" w:history="1">
             <w:r>
               <w:rPr>
                 <w:rStyle w:val="Hipervnculo"/>
@@ -3409,7 +3393,7 @@
                 <w:noProof/>
                 <w:webHidden/>
               </w:rPr>
-              <w:instrText xml:space="preserve"> PAGEREF _Toc515614023 \h </w:instrText>
+              <w:instrText xml:space="preserve"> PAGEREF _Toc515621229 \h </w:instrText>
             </w:r>
             <w:r>
               <w:rPr>
@@ -3451,7 +3435,7 @@
               <w:lang w:val="es-ES" w:eastAsia="ja-JP"/>
             </w:rPr>
           </w:pPr>
-          <w:hyperlink w:anchor="_Toc515614024" w:history="1">
+          <w:hyperlink w:anchor="_Toc515621230" w:history="1">
             <w:r>
               <w:rPr>
                 <w:rStyle w:val="Hipervnculo"/>
@@ -3480,7 +3464,7 @@
                 <w:noProof/>
                 <w:webHidden/>
               </w:rPr>
-              <w:instrText xml:space="preserve"> PAGEREF _Toc515614024 \h </w:instrText>
+              <w:instrText xml:space="preserve"> PAGEREF _Toc515621230 \h </w:instrText>
             </w:r>
             <w:r>
               <w:rPr>
@@ -3522,7 +3506,7 @@
               <w:lang w:val="es-ES" w:eastAsia="ja-JP"/>
             </w:rPr>
           </w:pPr>
-          <w:hyperlink w:anchor="_Toc515614025" w:history="1">
+          <w:hyperlink w:anchor="_Toc515621231" w:history="1">
             <w:r>
               <w:rPr>
                 <w:rStyle w:val="Hipervnculo"/>
@@ -3550,7 +3534,7 @@
                 <w:noProof/>
                 <w:webHidden/>
               </w:rPr>
-              <w:instrText xml:space="preserve"> PAGEREF _Toc515614025 \h </w:instrText>
+              <w:instrText xml:space="preserve"> PAGEREF _Toc515621231 \h </w:instrText>
             </w:r>
             <w:r>
               <w:rPr>
@@ -3653,7 +3637,7 @@
           <w:rFonts w:asciiTheme="minorHAnsi" w:hAnsiTheme="minorHAnsi" w:cstheme="minorHAnsi"/>
         </w:rPr>
       </w:pPr>
-      <w:bookmarkStart w:id="0" w:name="_Toc515614002"/>
+      <w:bookmarkStart w:id="0" w:name="_Toc515621208"/>
       <w:r>
         <w:rPr>
           <w:rFonts w:asciiTheme="minorHAnsi" w:hAnsiTheme="minorHAnsi" w:cstheme="minorHAnsi"/>
@@ -3703,7 +3687,7 @@
           <w:rFonts w:cstheme="minorHAnsi"/>
         </w:rPr>
       </w:pPr>
-      <w:bookmarkStart w:id="1" w:name="_Toc515614003"/>
+      <w:bookmarkStart w:id="1" w:name="_Toc515621209"/>
       <w:r>
         <w:rPr>
           <w:rFonts w:cstheme="minorHAnsi"/>
@@ -3997,8 +3981,11 @@
         </w:numPr>
         <w:ind w:left="851" w:hanging="218"/>
         <w:rPr>
-          <w:rFonts w:cstheme="minorHAnsi"/>
-          <w:b/>
+          <w:rStyle w:val="Hipervnculo"/>
+          <w:rFonts w:cstheme="minorHAnsi"/>
+          <w:b/>
+          <w:color w:val="auto"/>
+          <w:u w:val="none"/>
         </w:rPr>
       </w:pPr>
       <w:r>
@@ -4017,6 +4004,168 @@
           <w:t>victor-saru@hotmail.com</w:t>
         </w:r>
       </w:hyperlink>
+    </w:p>
+    <w:p>
+      <w:pPr>
+        <w:numPr>
+          <w:ilvl w:val="0"/>
+          <w:numId w:val="1"/>
+        </w:numPr>
+        <w:ind w:left="851" w:hanging="218"/>
+        <w:rPr>
+          <w:rFonts w:cstheme="minorHAnsi"/>
+          <w:b/>
+        </w:rPr>
+      </w:pPr>
+      <w:r>
+        <w:rPr>
+          <w:rFonts w:cstheme="minorHAnsi"/>
+          <w:b/>
+        </w:rPr>
+        <w:t>Formació acadèmica:</w:t>
+      </w:r>
+    </w:p>
+    <w:p>
+      <w:pPr>
+        <w:pStyle w:val="Prrafodelista"/>
+        <w:numPr>
+          <w:ilvl w:val="0"/>
+          <w:numId w:val="1"/>
+        </w:numPr>
+        <w:rPr>
+          <w:rFonts w:cstheme="minorHAnsi"/>
+        </w:rPr>
+      </w:pPr>
+      <w:r>
+        <w:rPr>
+          <w:rFonts w:cstheme="minorHAnsi"/>
+        </w:rPr>
+        <w:t>CFGM de Sistemes Microinformàtics i Xarxes</w:t>
+      </w:r>
+      <w:r>
+        <w:rPr>
+          <w:rFonts w:cstheme="minorHAnsi"/>
+        </w:rPr>
+        <w:t xml:space="preserve"> (SMX)</w:t>
+      </w:r>
+    </w:p>
+    <w:p>
+      <w:pPr>
+        <w:pStyle w:val="Prrafodelista"/>
+        <w:numPr>
+          <w:ilvl w:val="0"/>
+          <w:numId w:val="1"/>
+        </w:numPr>
+        <w:rPr>
+          <w:rFonts w:cstheme="minorHAnsi"/>
+        </w:rPr>
+      </w:pPr>
+      <w:r>
+        <w:rPr>
+          <w:rFonts w:cstheme="minorHAnsi"/>
+        </w:rPr>
+        <w:t>CFGS de Desenvolupament d’Aplicacions Multiplataforma (DAM)</w:t>
+      </w:r>
+    </w:p>
+    <w:p>
+      <w:pPr>
+        <w:numPr>
+          <w:ilvl w:val="0"/>
+          <w:numId w:val="1"/>
+        </w:numPr>
+        <w:ind w:left="851" w:hanging="218"/>
+        <w:rPr>
+          <w:rFonts w:cstheme="minorHAnsi"/>
+          <w:b/>
+        </w:rPr>
+      </w:pPr>
+      <w:r>
+        <w:rPr>
+          <w:rFonts w:cstheme="minorHAnsi"/>
+          <w:b/>
+        </w:rPr>
+        <w:t>Experiència professional</w:t>
+      </w:r>
+      <w:r>
+        <w:rPr>
+          <w:rFonts w:cstheme="minorHAnsi"/>
+          <w:b/>
+        </w:rPr>
+        <w:t>:</w:t>
+      </w:r>
+    </w:p>
+    <w:p>
+      <w:pPr>
+        <w:pStyle w:val="Prrafodelista"/>
+        <w:numPr>
+          <w:ilvl w:val="0"/>
+          <w:numId w:val="1"/>
+        </w:numPr>
+        <w:rPr>
+          <w:rFonts w:cstheme="minorHAnsi"/>
+        </w:rPr>
+      </w:pPr>
+      <w:r>
+        <w:rPr>
+          <w:rFonts w:cstheme="minorHAnsi"/>
+        </w:rPr>
+        <w:t xml:space="preserve">2015 - 2018 </w:t>
+      </w:r>
+      <w:proofErr w:type="spellStart"/>
+      <w:r>
+        <w:rPr>
+          <w:rFonts w:cstheme="minorHAnsi"/>
+        </w:rPr>
+        <w:t>TSBTrans</w:t>
+      </w:r>
+      <w:proofErr w:type="spellEnd"/>
+      <w:r>
+        <w:rPr>
+          <w:rFonts w:cstheme="minorHAnsi"/>
+        </w:rPr>
+        <w:t xml:space="preserve"> S.L.</w:t>
+      </w:r>
+    </w:p>
+    <w:p>
+      <w:pPr>
+        <w:pStyle w:val="Prrafodelista"/>
+        <w:numPr>
+          <w:ilvl w:val="0"/>
+          <w:numId w:val="1"/>
+        </w:numPr>
+        <w:rPr>
+          <w:rFonts w:cstheme="minorHAnsi"/>
+        </w:rPr>
+      </w:pPr>
+      <w:r>
+        <w:rPr>
+          <w:rFonts w:cstheme="minorHAnsi"/>
+        </w:rPr>
+        <w:t xml:space="preserve">2018 - </w:t>
+      </w:r>
+      <w:proofErr w:type="spellStart"/>
+      <w:r>
+        <w:rPr>
+          <w:rFonts w:cstheme="minorHAnsi"/>
+        </w:rPr>
+        <w:t>Calidae</w:t>
+      </w:r>
+      <w:proofErr w:type="spellEnd"/>
+      <w:r>
+        <w:rPr>
+          <w:rFonts w:cstheme="minorHAnsi"/>
+        </w:rPr>
+        <w:t xml:space="preserve"> S.L.</w:t>
+      </w:r>
+    </w:p>
+    <w:p>
+      <w:pPr>
+        <w:ind w:left="142"/>
+        <w:rPr>
+          <w:rFonts w:cstheme="minorHAnsi"/>
+          <w:b/>
+        </w:rPr>
+      </w:pPr>
     </w:p>
     <w:p>
       <w:pPr>
@@ -4247,7 +4396,14 @@
           <w:rFonts w:cstheme="minorHAnsi"/>
           <w:lang w:val="es-ES"/>
         </w:rPr>
-        <w:t>661837375</w:t>
+        <w:t>66</w:t>
+      </w:r>
+      <w:r>
+        <w:rPr>
+          <w:rFonts w:cstheme="minorHAnsi"/>
+          <w:lang w:val="es-ES"/>
+        </w:rPr>
+        <w:t>7348629</w:t>
       </w:r>
     </w:p>
     <w:p>
@@ -4269,69 +4425,154 @@
         </w:rPr>
         <w:t xml:space="preserve">Correu electrònic: </w:t>
       </w:r>
-      <w:r>
-        <w:rPr>
-          <w:rFonts w:cstheme="minorHAnsi"/>
-        </w:rPr>
-        <w:t>victor-saru@hotmail.com</w:t>
-      </w:r>
-    </w:p>
-    <w:p>
-      <w:pPr>
-        <w:spacing w:line="240" w:lineRule="auto"/>
-        <w:rPr>
-          <w:rFonts w:cstheme="minorHAnsi"/>
-          <w:sz w:val="24"/>
-        </w:rPr>
-      </w:pPr>
+      <w:hyperlink r:id="rId17" w:history="1">
+        <w:r>
+          <w:rPr>
+            <w:rStyle w:val="Hipervnculo"/>
+            <w:rFonts w:cstheme="minorHAnsi"/>
+          </w:rPr>
+          <w:t>oscarg_73@hotmail.com</w:t>
+        </w:r>
+      </w:hyperlink>
+    </w:p>
+    <w:p>
+      <w:pPr>
+        <w:numPr>
+          <w:ilvl w:val="0"/>
+          <w:numId w:val="1"/>
+        </w:numPr>
+        <w:ind w:left="851" w:hanging="218"/>
+        <w:rPr>
+          <w:rFonts w:cstheme="minorHAnsi"/>
+          <w:b/>
+        </w:rPr>
+      </w:pPr>
+      <w:r>
+        <w:rPr>
+          <w:rFonts w:cstheme="minorHAnsi"/>
+          <w:b/>
+        </w:rPr>
+        <w:t>Formació acadèmica:</w:t>
+      </w:r>
     </w:p>
     <w:p>
       <w:pPr>
         <w:pStyle w:val="Prrafodelista"/>
         <w:numPr>
           <w:ilvl w:val="0"/>
-          <w:numId w:val="10"/>
+          <w:numId w:val="1"/>
         </w:numPr>
-        <w:spacing w:after="39" w:line="240" w:lineRule="auto"/>
-        <w:ind w:left="567" w:right="-15"/>
-        <w:rPr>
-          <w:rFonts w:cstheme="minorHAnsi"/>
-          <w:b/>
-        </w:rPr>
-      </w:pPr>
-      <w:r>
-        <w:rPr>
-          <w:rFonts w:cstheme="minorHAnsi"/>
-          <w:b/>
-          <w:u w:val="single" w:color="000000"/>
-        </w:rPr>
-        <w:t>Formació i experiència de l’equip promotor</w:t>
+        <w:rPr>
+          <w:rFonts w:cstheme="minorHAnsi"/>
+        </w:rPr>
+      </w:pPr>
+      <w:r>
+        <w:rPr>
+          <w:rFonts w:cstheme="minorHAnsi"/>
+        </w:rPr>
+        <w:t>CFGM de Sistemes Microinformàtics i Xarxes</w:t>
+      </w:r>
+      <w:r>
+        <w:rPr>
+          <w:rFonts w:cstheme="minorHAnsi"/>
+        </w:rPr>
+        <w:t xml:space="preserve"> (SMX)</w:t>
       </w:r>
     </w:p>
     <w:p>
       <w:pPr>
         <w:pStyle w:val="Prrafodelista"/>
-        <w:spacing w:after="39" w:line="240" w:lineRule="auto"/>
-        <w:ind w:left="567" w:right="-15"/>
-        <w:jc w:val="both"/>
-        <w:rPr>
-          <w:rFonts w:cstheme="minorHAnsi"/>
-        </w:rPr>
-      </w:pPr>
-      <w:r>
-        <w:rPr>
-          <w:rFonts w:cstheme="minorHAnsi"/>
-          <w:u w:color="000000"/>
-        </w:rPr>
-        <w:t>Tota la nostra experiència recau en l’ assolit en les matèries de FOL i EIE del SMX Grau Mitjà.</w:t>
-      </w:r>
-    </w:p>
-    <w:p>
-      <w:pPr>
-        <w:spacing w:after="39" w:line="360" w:lineRule="auto"/>
-        <w:ind w:left="180"/>
-        <w:rPr>
-          <w:rFonts w:cstheme="minorHAnsi"/>
+        <w:numPr>
+          <w:ilvl w:val="0"/>
+          <w:numId w:val="1"/>
+        </w:numPr>
+        <w:rPr>
+          <w:rFonts w:cstheme="minorHAnsi"/>
+        </w:rPr>
+      </w:pPr>
+      <w:r>
+        <w:rPr>
+          <w:rFonts w:cstheme="minorHAnsi"/>
+        </w:rPr>
+        <w:t>CFGS de Desenvolupament d’Aplicacions Multiplataforma (DAM)</w:t>
+      </w:r>
+    </w:p>
+    <w:p>
+      <w:pPr>
+        <w:numPr>
+          <w:ilvl w:val="0"/>
+          <w:numId w:val="1"/>
+        </w:numPr>
+        <w:ind w:left="851" w:hanging="218"/>
+        <w:rPr>
+          <w:rFonts w:cstheme="minorHAnsi"/>
+          <w:b/>
+        </w:rPr>
+      </w:pPr>
+      <w:r>
+        <w:rPr>
+          <w:rFonts w:cstheme="minorHAnsi"/>
+          <w:b/>
+        </w:rPr>
+        <w:t>Experiència professional:</w:t>
+      </w:r>
+    </w:p>
+    <w:p>
+      <w:pPr>
+        <w:pStyle w:val="Prrafodelista"/>
+        <w:numPr>
+          <w:ilvl w:val="0"/>
+          <w:numId w:val="1"/>
+        </w:numPr>
+        <w:rPr>
+          <w:rFonts w:cstheme="minorHAnsi"/>
+        </w:rPr>
+      </w:pPr>
+      <w:r>
+        <w:rPr>
+          <w:rFonts w:cstheme="minorHAnsi"/>
+        </w:rPr>
+        <w:t xml:space="preserve">2018 - </w:t>
+      </w:r>
+      <w:r>
+        <w:rPr>
+          <w:rFonts w:cstheme="minorHAnsi"/>
+        </w:rPr>
+        <w:t>SOFT TEAM SYSTEMS, S.L.</w:t>
+      </w:r>
+    </w:p>
+    <w:p>
+      <w:pPr>
+        <w:ind w:left="1248"/>
+        <w:rPr>
+          <w:rFonts w:cstheme="minorHAnsi"/>
+        </w:rPr>
+      </w:pPr>
+    </w:p>
+    <w:p>
+      <w:pPr>
+        <w:ind w:left="851"/>
+        <w:rPr>
+          <w:rFonts w:cstheme="minorHAnsi"/>
+          <w:b/>
+        </w:rPr>
+      </w:pPr>
+    </w:p>
+    <w:p>
+      <w:pPr>
+        <w:ind w:left="851"/>
+        <w:rPr>
+          <w:rFonts w:cstheme="minorHAnsi"/>
+          <w:b/>
+        </w:rPr>
+      </w:pPr>
+    </w:p>
+    <w:p>
+      <w:pPr>
+        <w:ind w:left="851"/>
+        <w:rPr>
+          <w:rFonts w:cstheme="minorHAnsi"/>
+          <w:b/>
         </w:rPr>
       </w:pPr>
     </w:p>
@@ -4347,11 +4588,12 @@
           <w:rFonts w:cstheme="minorHAnsi"/>
         </w:rPr>
       </w:pPr>
-      <w:bookmarkStart w:id="2" w:name="_Toc515614004"/>
-      <w:r>
-        <w:rPr>
-          <w:rFonts w:cstheme="minorHAnsi"/>
-        </w:rPr>
+      <w:bookmarkStart w:id="2" w:name="_Toc515621210"/>
+      <w:r>
+        <w:rPr>
+          <w:rFonts w:cstheme="minorHAnsi"/>
+        </w:rPr>
+        <w:lastRenderedPageBreak/>
         <w:t xml:space="preserve">1.2  </w:t>
       </w:r>
       <w:r>
@@ -4360,7 +4602,9 @@
         </w:rPr>
         <w:t>Motivacions i origen de la idea</w:t>
       </w:r>
+      <w:bookmarkStart w:id="3" w:name="_GoBack"/>
       <w:bookmarkEnd w:id="2"/>
+      <w:bookmarkEnd w:id="3"/>
     </w:p>
     <w:p>
       <w:pPr>
@@ -4538,7 +4782,6 @@
           <w:rFonts w:cstheme="minorHAnsi"/>
           <w:b/>
         </w:rPr>
-        <w:lastRenderedPageBreak/>
         <w:t>Coach</w:t>
       </w:r>
       <w:proofErr w:type="spellEnd"/>
@@ -4597,7 +4840,7 @@
                     </pic:cNvPicPr>
                   </pic:nvPicPr>
                   <pic:blipFill>
-                    <a:blip r:embed="rId17">
+                    <a:blip r:embed="rId18">
                       <a:extLst>
                         <a:ext uri="{28A0092B-C50C-407E-A947-70E740481C1C}">
                           <a14:useLocalDpi xmlns:a14="http://schemas.microsoft.com/office/drawing/2010/main" val="0"/>
@@ -4651,7 +4894,7 @@
           <w:rFonts w:cstheme="minorHAnsi"/>
         </w:rPr>
       </w:pPr>
-      <w:bookmarkStart w:id="3" w:name="_Toc515614005"/>
+      <w:bookmarkStart w:id="4" w:name="_Toc515621211"/>
       <w:r>
         <w:rPr>
           <w:rFonts w:cstheme="minorHAnsi"/>
@@ -4664,7 +4907,7 @@
         </w:rPr>
         <w:t>Descripció de l’activitat</w:t>
       </w:r>
-      <w:bookmarkEnd w:id="3"/>
+      <w:bookmarkEnd w:id="4"/>
       <w:r>
         <w:rPr>
           <w:rFonts w:cstheme="minorHAnsi"/>
@@ -4813,14 +5056,33 @@
         <w:rPr>
           <w:rFonts w:cstheme="minorHAnsi"/>
         </w:rPr>
-        <w:t xml:space="preserve"> començaria el </w:t>
-      </w:r>
-      <w:r>
-        <w:rPr>
-          <w:rFonts w:cstheme="minorHAnsi"/>
-          <w:b/>
-        </w:rPr>
-        <w:t>4 de juny.</w:t>
+        <w:t xml:space="preserve"> </w:t>
+      </w:r>
+      <w:r>
+        <w:rPr>
+          <w:rFonts w:cstheme="minorHAnsi"/>
+        </w:rPr>
+        <w:t xml:space="preserve">com a empresa </w:t>
+      </w:r>
+      <w:r>
+        <w:rPr>
+          <w:rFonts w:cstheme="minorHAnsi"/>
+        </w:rPr>
+        <w:t xml:space="preserve">començaria </w:t>
+      </w:r>
+      <w:r>
+        <w:rPr>
+          <w:rFonts w:cstheme="minorHAnsi"/>
+          <w:b/>
+        </w:rPr>
+        <w:t>una vegada exposat el nostre projecte obtingut el nostre títol de DAM</w:t>
+      </w:r>
+      <w:r>
+        <w:rPr>
+          <w:rFonts w:cstheme="minorHAnsi"/>
+          <w:b/>
+        </w:rPr>
+        <w:t>.</w:t>
       </w:r>
     </w:p>
     <w:p>
@@ -4923,6 +5185,7 @@
           <w:b/>
           <w:u w:val="single" w:color="000000"/>
         </w:rPr>
+        <w:lastRenderedPageBreak/>
         <w:t>En quin local? (adreça, barri, situació, etc.)</w:t>
       </w:r>
       <w:r>
@@ -5002,27 +5265,14 @@
         <w:rPr>
           <w:b/>
         </w:rPr>
-        <w:t>començar i ubicar-nos en un millor lloc.</w:t>
-      </w:r>
-    </w:p>
-    <w:p>
-      <w:pPr>
-        <w:spacing w:after="0" w:line="360" w:lineRule="auto"/>
-        <w:ind w:left="180"/>
-        <w:jc w:val="both"/>
-        <w:rPr>
-          <w:rFonts w:cstheme="minorHAnsi"/>
-        </w:rPr>
-      </w:pPr>
-    </w:p>
-    <w:p>
-      <w:pPr>
-        <w:spacing w:after="0" w:line="240" w:lineRule="auto"/>
-        <w:ind w:left="180"/>
-        <w:rPr>
-          <w:rFonts w:cstheme="minorHAnsi"/>
-        </w:rPr>
-      </w:pPr>
+        <w:t>començar</w:t>
+      </w:r>
+      <w:r>
+        <w:rPr>
+          <w:b/>
+        </w:rPr>
+        <w:t xml:space="preserve"> i ubicar-nos en un millor lloc.</w:t>
+      </w:r>
     </w:p>
     <w:p>
       <w:pPr>
@@ -5031,13 +5281,12 @@
           <w:rFonts w:asciiTheme="minorHAnsi" w:hAnsiTheme="minorHAnsi" w:cstheme="minorHAnsi"/>
         </w:rPr>
       </w:pPr>
-      <w:bookmarkStart w:id="4" w:name="_Toc515614006"/>
+      <w:bookmarkStart w:id="5" w:name="_Toc515621212"/>
       <w:r>
         <w:rPr>
           <w:rFonts w:asciiTheme="minorHAnsi" w:hAnsiTheme="minorHAnsi" w:cstheme="minorHAnsi"/>
           <w:b/>
         </w:rPr>
-        <w:lastRenderedPageBreak/>
         <w:t>2</w:t>
       </w:r>
       <w:r>
@@ -5054,7 +5303,7 @@
         </w:rPr>
         <w:t>PLA DE MÀRQUETING</w:t>
       </w:r>
-      <w:bookmarkEnd w:id="4"/>
+      <w:bookmarkEnd w:id="5"/>
     </w:p>
     <w:p>
       <w:pPr>
@@ -5065,7 +5314,7 @@
           <w:rFonts w:cstheme="minorHAnsi"/>
         </w:rPr>
       </w:pPr>
-      <w:bookmarkStart w:id="5" w:name="_Toc515614007"/>
+      <w:bookmarkStart w:id="6" w:name="_Toc515621213"/>
       <w:r>
         <w:rPr>
           <w:rFonts w:cstheme="minorHAnsi"/>
@@ -5090,7 +5339,7 @@
         </w:rPr>
         <w:t>ts de l’empresa</w:t>
       </w:r>
-      <w:bookmarkEnd w:id="5"/>
+      <w:bookmarkEnd w:id="6"/>
     </w:p>
     <w:p>
       <w:pPr>
@@ -5137,11 +5386,11 @@
         <w:spacing w:line="360" w:lineRule="auto"/>
         <w:ind w:left="142"/>
       </w:pPr>
-      <w:bookmarkStart w:id="6" w:name="_Toc515614008"/>
+      <w:bookmarkStart w:id="7" w:name="_Toc515621214"/>
       <w:r>
         <w:t>2.2  Anàlisi del mercat</w:t>
       </w:r>
-      <w:bookmarkEnd w:id="6"/>
+      <w:bookmarkEnd w:id="7"/>
     </w:p>
     <w:p>
       <w:pPr>
@@ -5226,11 +5475,11 @@
         <w:spacing w:line="360" w:lineRule="auto"/>
         <w:ind w:left="142"/>
       </w:pPr>
-      <w:bookmarkStart w:id="7" w:name="_Toc515614009"/>
+      <w:bookmarkStart w:id="8" w:name="_Toc515621215"/>
       <w:r>
         <w:t>2.3  Anàlisi de la competència</w:t>
       </w:r>
-      <w:bookmarkEnd w:id="7"/>
+      <w:bookmarkEnd w:id="8"/>
     </w:p>
     <w:p>
       <w:pPr>
@@ -5398,13 +5647,6 @@
     </w:p>
     <w:p>
       <w:pPr>
-        <w:spacing w:after="38" w:line="360" w:lineRule="auto"/>
-        <w:ind w:left="709"/>
-        <w:jc w:val="both"/>
-      </w:pPr>
-    </w:p>
-    <w:p>
-      <w:pPr>
         <w:numPr>
           <w:ilvl w:val="0"/>
           <w:numId w:val="24"/>
@@ -5414,6 +5656,7 @@
         <w:jc w:val="both"/>
       </w:pPr>
       <w:r>
+        <w:lastRenderedPageBreak/>
         <w:t xml:space="preserve">Les </w:t>
       </w:r>
       <w:proofErr w:type="spellStart"/>
@@ -5445,11 +5688,11 @@
         <w:spacing w:line="360" w:lineRule="auto"/>
         <w:ind w:left="142"/>
       </w:pPr>
-      <w:bookmarkStart w:id="8" w:name="_Toc515614010"/>
+      <w:bookmarkStart w:id="9" w:name="_Toc515621216"/>
       <w:r>
         <w:t>2.4  Avantatge competitiu</w:t>
       </w:r>
-      <w:bookmarkEnd w:id="8"/>
+      <w:bookmarkEnd w:id="9"/>
     </w:p>
     <w:p>
       <w:pPr>
@@ -5478,7 +5721,13 @@
         <w:t>soluciona els tres problemes esmentats abans</w:t>
       </w:r>
       <w:r>
-        <w:t>: és d’ús general, compta amb una interfície molt més simple i personal, i les seves subscripcions són més barates.</w:t>
+        <w:t xml:space="preserve">: és d’ús general, compta amb una interfície molt més </w:t>
+      </w:r>
+      <w:r>
+        <w:t>clara</w:t>
+      </w:r>
+      <w:r>
+        <w:t xml:space="preserve"> i personal, i les seves subscripcions són més barates.</w:t>
       </w:r>
     </w:p>
     <w:p>
@@ -5486,9 +5735,8 @@
         <w:pStyle w:val="Ttulo2"/>
         <w:ind w:left="142"/>
       </w:pPr>
-      <w:bookmarkStart w:id="9" w:name="_Toc515614011"/>
-      <w:r>
-        <w:lastRenderedPageBreak/>
+      <w:bookmarkStart w:id="10" w:name="_Toc515621217"/>
+      <w:r>
         <w:t xml:space="preserve">2.5 </w:t>
       </w:r>
       <w:r>
@@ -5503,7 +5751,7 @@
         </w:rPr>
         <w:t>principals del producte</w:t>
       </w:r>
-      <w:bookmarkEnd w:id="9"/>
+      <w:bookmarkEnd w:id="10"/>
     </w:p>
     <w:p>
       <w:pPr>
@@ -5676,14 +5924,14 @@
         <w:spacing w:line="360" w:lineRule="auto"/>
         <w:ind w:left="142"/>
       </w:pPr>
-      <w:bookmarkStart w:id="10" w:name="_Toc515614012"/>
+      <w:bookmarkStart w:id="11" w:name="_Toc515621218"/>
       <w:r>
         <w:t xml:space="preserve">2.6 </w:t>
       </w:r>
       <w:r>
         <w:t>Política de preus</w:t>
       </w:r>
-      <w:bookmarkEnd w:id="10"/>
+      <w:bookmarkEnd w:id="11"/>
       <w:r>
         <w:t xml:space="preserve"> </w:t>
       </w:r>
@@ -5880,6 +6128,25 @@
           <w:rFonts w:cstheme="minorHAnsi"/>
         </w:rPr>
         <w:t xml:space="preserve"> amb els anys,</w:t>
+      </w:r>
+      <w:r>
+        <w:rPr>
+          <w:rFonts w:cstheme="minorHAnsi"/>
+        </w:rPr>
+        <w:t xml:space="preserve"> junt amb </w:t>
+      </w:r>
+      <w:r>
+        <w:rPr>
+          <w:rFonts w:cstheme="minorHAnsi"/>
+          <w:b/>
+        </w:rPr>
+        <w:t>futures actualitzacions i millores</w:t>
+      </w:r>
+      <w:r>
+        <w:rPr>
+          <w:rFonts w:cstheme="minorHAnsi"/>
+        </w:rPr>
+        <w:t>,</w:t>
       </w:r>
       <w:r>
         <w:rPr>
@@ -6176,14 +6443,14 @@
         <w:spacing w:line="360" w:lineRule="auto"/>
         <w:ind w:left="142"/>
       </w:pPr>
-      <w:bookmarkStart w:id="11" w:name="_Toc515614013"/>
+      <w:bookmarkStart w:id="12" w:name="_Toc515621219"/>
       <w:r>
         <w:t>2.7</w:t>
       </w:r>
       <w:r>
         <w:t xml:space="preserve"> Promoció i publicitat</w:t>
       </w:r>
-      <w:bookmarkEnd w:id="11"/>
+      <w:bookmarkEnd w:id="12"/>
     </w:p>
     <w:p>
       <w:pPr>
@@ -6196,7 +6463,10 @@
         </w:rPr>
       </w:pPr>
       <w:r>
-        <w:t xml:space="preserve">Respecte a la publicitat, primer tiraríem del </w:t>
+        <w:t xml:space="preserve">La nostra primera font de publicitat seria </w:t>
+      </w:r>
+      <w:r>
+        <w:t xml:space="preserve">el </w:t>
       </w:r>
       <w:r>
         <w:rPr>
@@ -6205,21 +6475,16 @@
         <w:t>“boca-orella” amb el centre</w:t>
       </w:r>
       <w:r>
-        <w:t xml:space="preserve"> (exposicions, suggerir-la als monitors del centre, etc...), però ens </w:t>
-      </w:r>
-      <w:proofErr w:type="spellStart"/>
-      <w:r>
-        <w:t>publicitaríem</w:t>
-      </w:r>
-      <w:proofErr w:type="spellEnd"/>
-      <w:r>
-        <w:t xml:space="preserve"> principalment </w:t>
-      </w:r>
-      <w:r>
-        <w:rPr>
-          <w:b/>
-        </w:rPr>
-        <w:t>usant xarxes socials.</w:t>
+        <w:t xml:space="preserve"> (exposicions, suggerir-la als monitors del centre, etc...), </w:t>
+      </w:r>
+      <w:r>
+        <w:t>ajudant-nos de les</w:t>
+      </w:r>
+      <w:r>
+        <w:rPr>
+          <w:b/>
+        </w:rPr>
+        <w:t xml:space="preserve"> xarxes socials.</w:t>
       </w:r>
     </w:p>
     <w:p>
@@ -6246,23 +6511,21 @@
         <w:spacing w:line="360" w:lineRule="auto"/>
         <w:ind w:left="142"/>
       </w:pPr>
-      <w:bookmarkStart w:id="12" w:name="_Toc515614014"/>
-      <w:r>
+      <w:bookmarkStart w:id="13" w:name="_Toc515621220"/>
+      <w:r>
+        <w:lastRenderedPageBreak/>
         <w:t>2.8</w:t>
       </w:r>
       <w:r>
         <w:t xml:space="preserve"> Canals de distribució/ comercialització</w:t>
       </w:r>
-      <w:bookmarkEnd w:id="12"/>
+      <w:bookmarkEnd w:id="13"/>
     </w:p>
     <w:p>
       <w:pPr>
         <w:spacing w:line="360" w:lineRule="auto"/>
         <w:ind w:left="142"/>
         <w:jc w:val="both"/>
-        <w:rPr>
-          <w:rFonts w:ascii="Arial" w:hAnsi="Arial"/>
-        </w:rPr>
       </w:pPr>
       <w:r>
         <w:t xml:space="preserve">Sent una </w:t>
@@ -6290,7 +6553,13 @@
         <w:t>Play Store</w:t>
       </w:r>
       <w:r>
-        <w:t>.</w:t>
+        <w:t>, amb la qual podrem arribar a qual</w:t>
+      </w:r>
+      <w:r>
+        <w:t>s</w:t>
+      </w:r>
+      <w:r>
+        <w:t>evol persona que faci un cerca per aplicacions d'esports.</w:t>
       </w:r>
     </w:p>
     <w:p>
@@ -6324,58 +6593,41 @@
     </w:p>
     <w:p>
       <w:pPr>
-        <w:spacing w:line="360" w:lineRule="auto"/>
-        <w:ind w:left="142"/>
-        <w:jc w:val="both"/>
-      </w:pPr>
-    </w:p>
-    <w:p>
-      <w:pPr>
-        <w:spacing w:line="360" w:lineRule="auto"/>
-        <w:ind w:left="142"/>
-        <w:jc w:val="both"/>
-      </w:pPr>
-    </w:p>
-    <w:p>
-      <w:pPr>
         <w:pStyle w:val="Ttulo1"/>
         <w:rPr>
           <w:rFonts w:asciiTheme="minorHAnsi" w:hAnsiTheme="minorHAnsi" w:cstheme="minorHAnsi"/>
         </w:rPr>
       </w:pPr>
-      <w:bookmarkStart w:id="13" w:name="_Toc515614015"/>
-      <w:bookmarkStart w:id="14" w:name="_GoBack"/>
+      <w:bookmarkStart w:id="14" w:name="_Toc515621221"/>
+      <w:r>
+        <w:rPr>
+          <w:rFonts w:asciiTheme="minorHAnsi" w:hAnsiTheme="minorHAnsi" w:cstheme="minorHAnsi"/>
+          <w:b/>
+        </w:rPr>
+        <w:t>3</w:t>
+      </w:r>
+      <w:r>
+        <w:rPr>
+          <w:rFonts w:asciiTheme="minorHAnsi" w:hAnsiTheme="minorHAnsi" w:cstheme="minorHAnsi"/>
+          <w:b/>
+        </w:rPr>
+        <w:t xml:space="preserve">. </w:t>
+      </w:r>
+      <w:r>
+        <w:rPr>
+          <w:rFonts w:asciiTheme="minorHAnsi" w:hAnsiTheme="minorHAnsi" w:cstheme="minorHAnsi"/>
+          <w:b/>
+        </w:rPr>
+        <w:t xml:space="preserve">PLA </w:t>
+      </w:r>
+      <w:r>
+        <w:rPr>
+          <w:rFonts w:asciiTheme="minorHAnsi" w:hAnsiTheme="minorHAnsi" w:cstheme="minorHAnsi"/>
+          <w:b/>
+        </w:rPr>
+        <w:t>OPERATIU</w:t>
+      </w:r>
       <w:bookmarkEnd w:id="14"/>
-      <w:r>
-        <w:rPr>
-          <w:rFonts w:asciiTheme="minorHAnsi" w:hAnsiTheme="minorHAnsi" w:cstheme="minorHAnsi"/>
-          <w:b/>
-        </w:rPr>
-        <w:lastRenderedPageBreak/>
-        <w:t>3</w:t>
-      </w:r>
-      <w:r>
-        <w:rPr>
-          <w:rFonts w:asciiTheme="minorHAnsi" w:hAnsiTheme="minorHAnsi" w:cstheme="minorHAnsi"/>
-          <w:b/>
-        </w:rPr>
-        <w:t xml:space="preserve">. </w:t>
-      </w:r>
-      <w:r>
-        <w:rPr>
-          <w:rFonts w:asciiTheme="minorHAnsi" w:hAnsiTheme="minorHAnsi" w:cstheme="minorHAnsi"/>
-          <w:b/>
-        </w:rPr>
-        <w:t xml:space="preserve">PLA </w:t>
-      </w:r>
-      <w:r>
-        <w:rPr>
-          <w:rFonts w:asciiTheme="minorHAnsi" w:hAnsiTheme="minorHAnsi" w:cstheme="minorHAnsi"/>
-          <w:b/>
-        </w:rPr>
-        <w:t>OPERATIU</w:t>
-      </w:r>
-      <w:bookmarkEnd w:id="13"/>
     </w:p>
     <w:p>
       <w:pPr>
@@ -6389,7 +6641,7 @@
           <w:rFonts w:cstheme="minorHAnsi"/>
         </w:rPr>
       </w:pPr>
-      <w:bookmarkStart w:id="15" w:name="_Toc515614016"/>
+      <w:bookmarkStart w:id="15" w:name="_Toc515621222"/>
       <w:r>
         <w:rPr>
           <w:rFonts w:cstheme="minorHAnsi"/>
@@ -6536,7 +6788,10 @@
         <w:jc w:val="both"/>
       </w:pPr>
       <w:r>
-        <w:t xml:space="preserve">No són materials en si, però els nostres recursos materials serien la compra d’un </w:t>
+        <w:t>Els</w:t>
+      </w:r>
+      <w:r>
+        <w:t xml:space="preserve"> nostres recursos materials serien la compra d’un </w:t>
       </w:r>
       <w:r>
         <w:rPr>
@@ -6686,7 +6941,7 @@
           <w:rFonts w:cstheme="minorHAnsi"/>
         </w:rPr>
       </w:pPr>
-      <w:bookmarkStart w:id="16" w:name="_Toc515614017"/>
+      <w:bookmarkStart w:id="16" w:name="_Toc515621223"/>
       <w:r>
         <w:rPr>
           <w:rFonts w:cstheme="minorHAnsi"/>
@@ -6983,7 +7238,19 @@
               <w:jc w:val="center"/>
             </w:pPr>
             <w:r>
-              <w:t>30,32 €</w:t>
+              <w:t>3</w:t>
+            </w:r>
+            <w:r>
+              <w:t>1</w:t>
+            </w:r>
+            <w:r>
+              <w:t>,</w:t>
+            </w:r>
+            <w:r>
+              <w:t>47</w:t>
+            </w:r>
+            <w:r>
+              <w:t xml:space="preserve"> €</w:t>
             </w:r>
           </w:p>
         </w:tc>
@@ -7016,7 +7283,7 @@
           <w:rFonts w:asciiTheme="minorHAnsi" w:hAnsiTheme="minorHAnsi" w:cstheme="minorHAnsi"/>
         </w:rPr>
       </w:pPr>
-      <w:bookmarkStart w:id="17" w:name="_Toc515614018"/>
+      <w:bookmarkStart w:id="17" w:name="_Toc515621224"/>
       <w:r>
         <w:rPr>
           <w:rFonts w:asciiTheme="minorHAnsi" w:hAnsiTheme="minorHAnsi" w:cstheme="minorHAnsi"/>
@@ -7053,7 +7320,7 @@
           <w:rFonts w:cstheme="minorHAnsi"/>
         </w:rPr>
       </w:pPr>
-      <w:bookmarkStart w:id="18" w:name="_Toc515614019"/>
+      <w:bookmarkStart w:id="18" w:name="_Toc515621225"/>
       <w:r>
         <w:rPr>
           <w:rFonts w:cstheme="minorHAnsi"/>
@@ -7296,7 +7563,7 @@
           <w:rFonts w:cstheme="minorHAnsi"/>
         </w:rPr>
       </w:pPr>
-      <w:bookmarkStart w:id="19" w:name="_Toc515614020"/>
+      <w:bookmarkStart w:id="19" w:name="_Toc515621226"/>
       <w:r>
         <w:rPr>
           <w:rFonts w:cstheme="minorHAnsi"/>
@@ -7497,7 +7764,7 @@
           <w:rFonts w:cstheme="minorHAnsi"/>
         </w:rPr>
       </w:pPr>
-      <w:bookmarkStart w:id="20" w:name="_Toc515614021"/>
+      <w:bookmarkStart w:id="20" w:name="_Toc515621227"/>
       <w:r>
         <w:rPr>
           <w:rFonts w:cstheme="minorHAnsi"/>
@@ -7857,7 +8124,7 @@
           <w:rFonts w:cstheme="minorHAnsi"/>
         </w:rPr>
       </w:pPr>
-      <w:bookmarkStart w:id="21" w:name="_Toc515614022"/>
+      <w:bookmarkStart w:id="21" w:name="_Toc515621228"/>
       <w:r>
         <w:rPr>
           <w:rFonts w:cstheme="minorHAnsi"/>
@@ -8093,7 +8360,7 @@
           <w:rFonts w:cstheme="minorHAnsi"/>
         </w:rPr>
       </w:pPr>
-      <w:bookmarkStart w:id="22" w:name="_Toc515614023"/>
+      <w:bookmarkStart w:id="22" w:name="_Toc515621229"/>
       <w:r>
         <w:rPr>
           <w:rFonts w:cstheme="minorHAnsi"/>
@@ -8199,7 +8466,7 @@
           <w:rFonts w:asciiTheme="minorHAnsi" w:hAnsiTheme="minorHAnsi" w:cstheme="minorHAnsi"/>
         </w:rPr>
       </w:pPr>
-      <w:bookmarkStart w:id="23" w:name="_Toc515614024"/>
+      <w:bookmarkStart w:id="23" w:name="_Toc515621230"/>
       <w:r>
         <w:rPr>
           <w:rFonts w:asciiTheme="minorHAnsi" w:hAnsiTheme="minorHAnsi" w:cstheme="minorHAnsi"/>
@@ -8236,7 +8503,7 @@
           <w:rFonts w:cstheme="minorHAnsi"/>
         </w:rPr>
       </w:pPr>
-      <w:bookmarkStart w:id="24" w:name="_Toc515614025"/>
+      <w:bookmarkStart w:id="24" w:name="_Toc515621231"/>
       <w:r>
         <w:rPr>
           <w:rFonts w:cstheme="minorHAnsi"/>
@@ -8947,7 +9214,7 @@
       </w:r>
     </w:p>
     <w:sectPr>
-      <w:footerReference w:type="default" r:id="rId18"/>
+      <w:footerReference w:type="default" r:id="rId19"/>
       <w:pgSz w:w="11900" w:h="16840"/>
       <w:pgMar w:top="1135" w:right="1127" w:bottom="709" w:left="1134" w:header="708" w:footer="648" w:gutter="0"/>
       <w:pgNumType w:start="1"/>
@@ -9178,6 +9445,7 @@
         <w:docPartUnique/>
       </w:docPartObj>
     </w:sdtPr>
+    <w:sdtEndPr/>
     <w:sdtContent>
       <w:p>
         <w:pPr>
@@ -10481,7 +10749,7 @@
   <w:abstractNum w:abstractNumId="8">
     <w:nsid w:val="4A265899"/>
     <w:multiLevelType w:val="hybridMultilevel"/>
-    <w:tmpl w:val="F8348F56"/>
+    <w:tmpl w:val="4A94A474"/>
     <w:lvl w:ilvl="0" w:tplc="5DB0A5E8">
       <w:start w:val="1"/>
       <w:numFmt w:val="bullet"/>
@@ -13763,6 +14031,7 @@
   <w:style w:type="character" w:default="1" w:styleId="Fuentedeprrafopredeter">
     <w:name w:val="Default Paragraph Font"/>
     <w:uiPriority w:val="1"/>
+    <w:semiHidden/>
     <w:unhideWhenUsed/>
   </w:style>
   <w:style w:type="table" w:default="1" w:styleId="Tablanormal">
@@ -14598,7 +14867,7 @@
 </file>
 
 <file path=customXml/itemProps1.xml><?xml version="1.0" encoding="utf-8"?>
-<ds:datastoreItem xmlns:ds="http://schemas.openxmlformats.org/officeDocument/2006/customXml" ds:itemID="{72B0A64E-BD69-4793-8522-63C2F99AA338}">
+<ds:datastoreItem xmlns:ds="http://schemas.openxmlformats.org/officeDocument/2006/customXml" ds:itemID="{B1793F9D-7A81-45EA-AD39-7A005B9EE3AB}">
   <ds:schemaRefs>
     <ds:schemaRef ds:uri="http://schemas.openxmlformats.org/officeDocument/2006/bibliography"/>
   </ds:schemaRefs>

</xml_diff>

<commit_message>
Plan empresa definitivo 3
</commit_message>
<xml_diff>
--- a/Documentacion/PlanEmpresa.docx
+++ b/Documentacion/PlanEmpresa.docx
@@ -16,7 +16,6 @@
         <w:rPr>
           <w:rFonts w:cstheme="minorHAnsi"/>
           <w:noProof/>
-          <w:lang w:val="es-ES" w:eastAsia="ja-JP"/>
         </w:rPr>
         <w:drawing>
           <wp:anchor distT="0" distB="0" distL="114300" distR="114300" simplePos="0" relativeHeight="251662336" behindDoc="0" locked="0" layoutInCell="1" allowOverlap="1" wp14:anchorId="76B2D844" wp14:editId="461FAFB9">
@@ -79,7 +78,6 @@
         <w:rPr>
           <w:rFonts w:eastAsia="Calibri" w:cstheme="minorHAnsi"/>
           <w:noProof/>
-          <w:lang w:val="es-ES" w:eastAsia="ja-JP"/>
         </w:rPr>
         <mc:AlternateContent>
           <mc:Choice Requires="wpg">
@@ -1849,7 +1847,7 @@
       <w:sdtContent>
         <w:p>
           <w:pPr>
-            <w:pStyle w:val="TtulodeTDC"/>
+            <w:pStyle w:val="TtoldelIDC"/>
             <w:rPr>
               <w:lang w:val="es-ES"/>
             </w:rPr>
@@ -1872,7 +1870,7 @@
         </w:p>
         <w:p>
           <w:pPr>
-            <w:pStyle w:val="TDC1"/>
+            <w:pStyle w:val="IDC1"/>
             <w:tabs>
               <w:tab w:val="right" w:leader="dot" w:pos="9245"/>
             </w:tabs>
@@ -1890,10 +1888,10 @@
           <w:r>
             <w:fldChar w:fldCharType="separate"/>
           </w:r>
-          <w:hyperlink w:anchor="_Toc515621208" w:history="1">
-            <w:r>
-              <w:rPr>
-                <w:rStyle w:val="Hipervnculo"/>
+          <w:hyperlink w:anchor="_Toc515624530" w:history="1">
+            <w:r>
+              <w:rPr>
+                <w:rStyle w:val="Enlla"/>
                 <w:rFonts w:cstheme="minorHAnsi"/>
                 <w:b/>
                 <w:noProof/>
@@ -1919,7 +1917,7 @@
                 <w:noProof/>
                 <w:webHidden/>
               </w:rPr>
-              <w:instrText xml:space="preserve"> PAGEREF _Toc515621208 \h </w:instrText>
+              <w:instrText xml:space="preserve"> PAGEREF _Toc515624530 \h </w:instrText>
             </w:r>
             <w:r>
               <w:rPr>
@@ -1952,7 +1950,7 @@
         </w:p>
         <w:p>
           <w:pPr>
-            <w:pStyle w:val="TDC2"/>
+            <w:pStyle w:val="IDC2"/>
             <w:tabs>
               <w:tab w:val="right" w:leader="dot" w:pos="9245"/>
             </w:tabs>
@@ -1961,10 +1959,10 @@
               <w:lang w:val="es-ES" w:eastAsia="ja-JP"/>
             </w:rPr>
           </w:pPr>
-          <w:hyperlink w:anchor="_Toc515621209" w:history="1">
-            <w:r>
-              <w:rPr>
-                <w:rStyle w:val="Hipervnculo"/>
+          <w:hyperlink w:anchor="_Toc515624531" w:history="1">
+            <w:r>
+              <w:rPr>
+                <w:rStyle w:val="Enlla"/>
                 <w:rFonts w:cstheme="minorHAnsi"/>
                 <w:noProof/>
               </w:rPr>
@@ -1989,7 +1987,7 @@
                 <w:noProof/>
                 <w:webHidden/>
               </w:rPr>
-              <w:instrText xml:space="preserve"> PAGEREF _Toc515621209 \h </w:instrText>
+              <w:instrText xml:space="preserve"> PAGEREF _Toc515624531 \h </w:instrText>
             </w:r>
             <w:r>
               <w:rPr>
@@ -2022,7 +2020,7 @@
         </w:p>
         <w:p>
           <w:pPr>
-            <w:pStyle w:val="TDC2"/>
+            <w:pStyle w:val="IDC2"/>
             <w:tabs>
               <w:tab w:val="right" w:leader="dot" w:pos="9245"/>
             </w:tabs>
@@ -2031,10 +2029,10 @@
               <w:lang w:val="es-ES" w:eastAsia="ja-JP"/>
             </w:rPr>
           </w:pPr>
-          <w:hyperlink w:anchor="_Toc515621210" w:history="1">
-            <w:r>
-              <w:rPr>
-                <w:rStyle w:val="Hipervnculo"/>
+          <w:hyperlink w:anchor="_Toc515624532" w:history="1">
+            <w:r>
+              <w:rPr>
+                <w:rStyle w:val="Enlla"/>
                 <w:rFonts w:cstheme="minorHAnsi"/>
                 <w:noProof/>
               </w:rPr>
@@ -2059,7 +2057,7 @@
                 <w:noProof/>
                 <w:webHidden/>
               </w:rPr>
-              <w:instrText xml:space="preserve"> PAGEREF _Toc515621210 \h </w:instrText>
+              <w:instrText xml:space="preserve"> PAGEREF _Toc515624532 \h </w:instrText>
             </w:r>
             <w:r>
               <w:rPr>
@@ -2092,7 +2090,7 @@
         </w:p>
         <w:p>
           <w:pPr>
-            <w:pStyle w:val="TDC2"/>
+            <w:pStyle w:val="IDC2"/>
             <w:tabs>
               <w:tab w:val="right" w:leader="dot" w:pos="9245"/>
             </w:tabs>
@@ -2101,10 +2099,10 @@
               <w:lang w:val="es-ES" w:eastAsia="ja-JP"/>
             </w:rPr>
           </w:pPr>
-          <w:hyperlink w:anchor="_Toc515621211" w:history="1">
-            <w:r>
-              <w:rPr>
-                <w:rStyle w:val="Hipervnculo"/>
+          <w:hyperlink w:anchor="_Toc515624533" w:history="1">
+            <w:r>
+              <w:rPr>
+                <w:rStyle w:val="Enlla"/>
                 <w:rFonts w:cstheme="minorHAnsi"/>
                 <w:noProof/>
               </w:rPr>
@@ -2129,7 +2127,7 @@
                 <w:noProof/>
                 <w:webHidden/>
               </w:rPr>
-              <w:instrText xml:space="preserve"> PAGEREF _Toc515621211 \h </w:instrText>
+              <w:instrText xml:space="preserve"> PAGEREF _Toc515624533 \h </w:instrText>
             </w:r>
             <w:r>
               <w:rPr>
@@ -2162,7 +2160,7 @@
         </w:p>
         <w:p>
           <w:pPr>
-            <w:pStyle w:val="TDC1"/>
+            <w:pStyle w:val="IDC1"/>
             <w:tabs>
               <w:tab w:val="right" w:leader="dot" w:pos="9245"/>
             </w:tabs>
@@ -2171,10 +2169,10 @@
               <w:lang w:val="es-ES" w:eastAsia="ja-JP"/>
             </w:rPr>
           </w:pPr>
-          <w:hyperlink w:anchor="_Toc515621212" w:history="1">
-            <w:r>
-              <w:rPr>
-                <w:rStyle w:val="Hipervnculo"/>
+          <w:hyperlink w:anchor="_Toc515624534" w:history="1">
+            <w:r>
+              <w:rPr>
+                <w:rStyle w:val="Enlla"/>
                 <w:rFonts w:cstheme="minorHAnsi"/>
                 <w:b/>
                 <w:noProof/>
@@ -2200,7 +2198,7 @@
                 <w:noProof/>
                 <w:webHidden/>
               </w:rPr>
-              <w:instrText xml:space="preserve"> PAGEREF _Toc515621212 \h </w:instrText>
+              <w:instrText xml:space="preserve"> PAGEREF _Toc515624534 \h </w:instrText>
             </w:r>
             <w:r>
               <w:rPr>
@@ -2233,7 +2231,7 @@
         </w:p>
         <w:p>
           <w:pPr>
-            <w:pStyle w:val="TDC2"/>
+            <w:pStyle w:val="IDC2"/>
             <w:tabs>
               <w:tab w:val="right" w:leader="dot" w:pos="9245"/>
             </w:tabs>
@@ -2242,10 +2240,10 @@
               <w:lang w:val="es-ES" w:eastAsia="ja-JP"/>
             </w:rPr>
           </w:pPr>
-          <w:hyperlink w:anchor="_Toc515621213" w:history="1">
-            <w:r>
-              <w:rPr>
-                <w:rStyle w:val="Hipervnculo"/>
+          <w:hyperlink w:anchor="_Toc515624535" w:history="1">
+            <w:r>
+              <w:rPr>
+                <w:rStyle w:val="Enlla"/>
                 <w:rFonts w:cstheme="minorHAnsi"/>
                 <w:noProof/>
               </w:rPr>
@@ -2270,7 +2268,7 @@
                 <w:noProof/>
                 <w:webHidden/>
               </w:rPr>
-              <w:instrText xml:space="preserve"> PAGEREF _Toc515621213 \h </w:instrText>
+              <w:instrText xml:space="preserve"> PAGEREF _Toc515624535 \h </w:instrText>
             </w:r>
             <w:r>
               <w:rPr>
@@ -2303,7 +2301,7 @@
         </w:p>
         <w:p>
           <w:pPr>
-            <w:pStyle w:val="TDC2"/>
+            <w:pStyle w:val="IDC2"/>
             <w:tabs>
               <w:tab w:val="right" w:leader="dot" w:pos="9245"/>
             </w:tabs>
@@ -2312,10 +2310,10 @@
               <w:lang w:val="es-ES" w:eastAsia="ja-JP"/>
             </w:rPr>
           </w:pPr>
-          <w:hyperlink w:anchor="_Toc515621214" w:history="1">
-            <w:r>
-              <w:rPr>
-                <w:rStyle w:val="Hipervnculo"/>
+          <w:hyperlink w:anchor="_Toc515624536" w:history="1">
+            <w:r>
+              <w:rPr>
+                <w:rStyle w:val="Enlla"/>
                 <w:noProof/>
               </w:rPr>
               <w:t>2.2  Anàlisi del mercat</w:t>
@@ -2339,7 +2337,7 @@
                 <w:noProof/>
                 <w:webHidden/>
               </w:rPr>
-              <w:instrText xml:space="preserve"> PAGEREF _Toc515621214 \h </w:instrText>
+              <w:instrText xml:space="preserve"> PAGEREF _Toc515624536 \h </w:instrText>
             </w:r>
             <w:r>
               <w:rPr>
@@ -2372,7 +2370,7 @@
         </w:p>
         <w:p>
           <w:pPr>
-            <w:pStyle w:val="TDC2"/>
+            <w:pStyle w:val="IDC2"/>
             <w:tabs>
               <w:tab w:val="right" w:leader="dot" w:pos="9245"/>
             </w:tabs>
@@ -2381,10 +2379,10 @@
               <w:lang w:val="es-ES" w:eastAsia="ja-JP"/>
             </w:rPr>
           </w:pPr>
-          <w:hyperlink w:anchor="_Toc515621215" w:history="1">
-            <w:r>
-              <w:rPr>
-                <w:rStyle w:val="Hipervnculo"/>
+          <w:hyperlink w:anchor="_Toc515624537" w:history="1">
+            <w:r>
+              <w:rPr>
+                <w:rStyle w:val="Enlla"/>
                 <w:noProof/>
               </w:rPr>
               <w:t>2.3  Anàlisi de la competència</w:t>
@@ -2408,7 +2406,7 @@
                 <w:noProof/>
                 <w:webHidden/>
               </w:rPr>
-              <w:instrText xml:space="preserve"> PAGEREF _Toc515621215 \h </w:instrText>
+              <w:instrText xml:space="preserve"> PAGEREF _Toc515624537 \h </w:instrText>
             </w:r>
             <w:r>
               <w:rPr>
@@ -2441,7 +2439,7 @@
         </w:p>
         <w:p>
           <w:pPr>
-            <w:pStyle w:val="TDC2"/>
+            <w:pStyle w:val="IDC2"/>
             <w:tabs>
               <w:tab w:val="right" w:leader="dot" w:pos="9245"/>
             </w:tabs>
@@ -2450,10 +2448,10 @@
               <w:lang w:val="es-ES" w:eastAsia="ja-JP"/>
             </w:rPr>
           </w:pPr>
-          <w:hyperlink w:anchor="_Toc515621216" w:history="1">
-            <w:r>
-              <w:rPr>
-                <w:rStyle w:val="Hipervnculo"/>
+          <w:hyperlink w:anchor="_Toc515624538" w:history="1">
+            <w:r>
+              <w:rPr>
+                <w:rStyle w:val="Enlla"/>
                 <w:noProof/>
               </w:rPr>
               <w:t>2.4  Avantatge competitiu</w:t>
@@ -2477,7 +2475,7 @@
                 <w:noProof/>
                 <w:webHidden/>
               </w:rPr>
-              <w:instrText xml:space="preserve"> PAGEREF _Toc515621216 \h </w:instrText>
+              <w:instrText xml:space="preserve"> PAGEREF _Toc515624538 \h </w:instrText>
             </w:r>
             <w:r>
               <w:rPr>
@@ -2510,7 +2508,7 @@
         </w:p>
         <w:p>
           <w:pPr>
-            <w:pStyle w:val="TDC2"/>
+            <w:pStyle w:val="IDC2"/>
             <w:tabs>
               <w:tab w:val="right" w:leader="dot" w:pos="9245"/>
             </w:tabs>
@@ -2519,17 +2517,17 @@
               <w:lang w:val="es-ES" w:eastAsia="ja-JP"/>
             </w:rPr>
           </w:pPr>
-          <w:hyperlink w:anchor="_Toc515621217" w:history="1">
-            <w:r>
-              <w:rPr>
-                <w:rStyle w:val="Hipervnculo"/>
+          <w:hyperlink w:anchor="_Toc515624539" w:history="1">
+            <w:r>
+              <w:rPr>
+                <w:rStyle w:val="Enlla"/>
                 <w:noProof/>
               </w:rPr>
               <w:t xml:space="preserve">2.5 </w:t>
             </w:r>
             <w:r>
               <w:rPr>
-                <w:rStyle w:val="Hipervnculo"/>
+                <w:rStyle w:val="Enlla"/>
                 <w:noProof/>
                 <w:u w:color="000000"/>
               </w:rPr>
@@ -2554,7 +2552,7 @@
                 <w:noProof/>
                 <w:webHidden/>
               </w:rPr>
-              <w:instrText xml:space="preserve"> PAGEREF _Toc515621217 \h </w:instrText>
+              <w:instrText xml:space="preserve"> PAGEREF _Toc515624539 \h </w:instrText>
             </w:r>
             <w:r>
               <w:rPr>
@@ -2587,7 +2585,7 @@
         </w:p>
         <w:p>
           <w:pPr>
-            <w:pStyle w:val="TDC2"/>
+            <w:pStyle w:val="IDC2"/>
             <w:tabs>
               <w:tab w:val="right" w:leader="dot" w:pos="9245"/>
             </w:tabs>
@@ -2596,10 +2594,10 @@
               <w:lang w:val="es-ES" w:eastAsia="ja-JP"/>
             </w:rPr>
           </w:pPr>
-          <w:hyperlink w:anchor="_Toc515621218" w:history="1">
-            <w:r>
-              <w:rPr>
-                <w:rStyle w:val="Hipervnculo"/>
+          <w:hyperlink w:anchor="_Toc515624540" w:history="1">
+            <w:r>
+              <w:rPr>
+                <w:rStyle w:val="Enlla"/>
                 <w:noProof/>
               </w:rPr>
               <w:t>2.6 Política de preus</w:t>
@@ -2623,7 +2621,7 @@
                 <w:noProof/>
                 <w:webHidden/>
               </w:rPr>
-              <w:instrText xml:space="preserve"> PAGEREF _Toc515621218 \h </w:instrText>
+              <w:instrText xml:space="preserve"> PAGEREF _Toc515624540 \h </w:instrText>
             </w:r>
             <w:r>
               <w:rPr>
@@ -2656,7 +2654,7 @@
         </w:p>
         <w:p>
           <w:pPr>
-            <w:pStyle w:val="TDC2"/>
+            <w:pStyle w:val="IDC2"/>
             <w:tabs>
               <w:tab w:val="right" w:leader="dot" w:pos="9245"/>
             </w:tabs>
@@ -2665,10 +2663,10 @@
               <w:lang w:val="es-ES" w:eastAsia="ja-JP"/>
             </w:rPr>
           </w:pPr>
-          <w:hyperlink w:anchor="_Toc515621219" w:history="1">
-            <w:r>
-              <w:rPr>
-                <w:rStyle w:val="Hipervnculo"/>
+          <w:hyperlink w:anchor="_Toc515624541" w:history="1">
+            <w:r>
+              <w:rPr>
+                <w:rStyle w:val="Enlla"/>
                 <w:noProof/>
               </w:rPr>
               <w:t>2.7 Promoció i publicitat</w:t>
@@ -2692,7 +2690,7 @@
                 <w:noProof/>
                 <w:webHidden/>
               </w:rPr>
-              <w:instrText xml:space="preserve"> PAGEREF _Toc515621219 \h </w:instrText>
+              <w:instrText xml:space="preserve"> PAGEREF _Toc515624541 \h </w:instrText>
             </w:r>
             <w:r>
               <w:rPr>
@@ -2725,7 +2723,7 @@
         </w:p>
         <w:p>
           <w:pPr>
-            <w:pStyle w:val="TDC2"/>
+            <w:pStyle w:val="IDC2"/>
             <w:tabs>
               <w:tab w:val="right" w:leader="dot" w:pos="9245"/>
             </w:tabs>
@@ -2734,10 +2732,10 @@
               <w:lang w:val="es-ES" w:eastAsia="ja-JP"/>
             </w:rPr>
           </w:pPr>
-          <w:hyperlink w:anchor="_Toc515621220" w:history="1">
-            <w:r>
-              <w:rPr>
-                <w:rStyle w:val="Hipervnculo"/>
+          <w:hyperlink w:anchor="_Toc515624542" w:history="1">
+            <w:r>
+              <w:rPr>
+                <w:rStyle w:val="Enlla"/>
                 <w:noProof/>
               </w:rPr>
               <w:t>2.8 Canals de distribució/ comercialització</w:t>
@@ -2761,7 +2759,7 @@
                 <w:noProof/>
                 <w:webHidden/>
               </w:rPr>
-              <w:instrText xml:space="preserve"> PAGEREF _Toc515621220 \h </w:instrText>
+              <w:instrText xml:space="preserve"> PAGEREF _Toc515624542 \h </w:instrText>
             </w:r>
             <w:r>
               <w:rPr>
@@ -2794,7 +2792,7 @@
         </w:p>
         <w:p>
           <w:pPr>
-            <w:pStyle w:val="TDC1"/>
+            <w:pStyle w:val="IDC1"/>
             <w:tabs>
               <w:tab w:val="right" w:leader="dot" w:pos="9245"/>
             </w:tabs>
@@ -2803,10 +2801,10 @@
               <w:lang w:val="es-ES" w:eastAsia="ja-JP"/>
             </w:rPr>
           </w:pPr>
-          <w:hyperlink w:anchor="_Toc515621221" w:history="1">
-            <w:r>
-              <w:rPr>
-                <w:rStyle w:val="Hipervnculo"/>
+          <w:hyperlink w:anchor="_Toc515624543" w:history="1">
+            <w:r>
+              <w:rPr>
+                <w:rStyle w:val="Enlla"/>
                 <w:rFonts w:cstheme="minorHAnsi"/>
                 <w:b/>
                 <w:noProof/>
@@ -2832,7 +2830,7 @@
                 <w:noProof/>
                 <w:webHidden/>
               </w:rPr>
-              <w:instrText xml:space="preserve"> PAGEREF _Toc515621221 \h </w:instrText>
+              <w:instrText xml:space="preserve"> PAGEREF _Toc515624543 \h </w:instrText>
             </w:r>
             <w:r>
               <w:rPr>
@@ -2865,7 +2863,7 @@
         </w:p>
         <w:p>
           <w:pPr>
-            <w:pStyle w:val="TDC2"/>
+            <w:pStyle w:val="IDC2"/>
             <w:tabs>
               <w:tab w:val="right" w:leader="dot" w:pos="9245"/>
             </w:tabs>
@@ -2874,10 +2872,10 @@
               <w:lang w:val="es-ES" w:eastAsia="ja-JP"/>
             </w:rPr>
           </w:pPr>
-          <w:hyperlink w:anchor="_Toc515621222" w:history="1">
-            <w:r>
-              <w:rPr>
-                <w:rStyle w:val="Hipervnculo"/>
+          <w:hyperlink w:anchor="_Toc515624544" w:history="1">
+            <w:r>
+              <w:rPr>
+                <w:rStyle w:val="Enlla"/>
                 <w:rFonts w:cstheme="minorHAnsi"/>
                 <w:noProof/>
               </w:rPr>
@@ -2902,7 +2900,7 @@
                 <w:noProof/>
                 <w:webHidden/>
               </w:rPr>
-              <w:instrText xml:space="preserve"> PAGEREF _Toc515621222 \h </w:instrText>
+              <w:instrText xml:space="preserve"> PAGEREF _Toc515624544 \h </w:instrText>
             </w:r>
             <w:r>
               <w:rPr>
@@ -2935,7 +2933,7 @@
         </w:p>
         <w:p>
           <w:pPr>
-            <w:pStyle w:val="TDC2"/>
+            <w:pStyle w:val="IDC2"/>
             <w:tabs>
               <w:tab w:val="right" w:leader="dot" w:pos="9245"/>
             </w:tabs>
@@ -2944,10 +2942,10 @@
               <w:lang w:val="es-ES" w:eastAsia="ja-JP"/>
             </w:rPr>
           </w:pPr>
-          <w:hyperlink w:anchor="_Toc515621223" w:history="1">
-            <w:r>
-              <w:rPr>
-                <w:rStyle w:val="Hipervnculo"/>
+          <w:hyperlink w:anchor="_Toc515624545" w:history="1">
+            <w:r>
+              <w:rPr>
+                <w:rStyle w:val="Enlla"/>
                 <w:rFonts w:cstheme="minorHAnsi"/>
                 <w:noProof/>
               </w:rPr>
@@ -2972,7 +2970,7 @@
                 <w:noProof/>
                 <w:webHidden/>
               </w:rPr>
-              <w:instrText xml:space="preserve"> PAGEREF _Toc515621223 \h </w:instrText>
+              <w:instrText xml:space="preserve"> PAGEREF _Toc515624545 \h </w:instrText>
             </w:r>
             <w:r>
               <w:rPr>
@@ -3005,7 +3003,7 @@
         </w:p>
         <w:p>
           <w:pPr>
-            <w:pStyle w:val="TDC1"/>
+            <w:pStyle w:val="IDC1"/>
             <w:tabs>
               <w:tab w:val="right" w:leader="dot" w:pos="9245"/>
             </w:tabs>
@@ -3014,10 +3012,10 @@
               <w:lang w:val="es-ES" w:eastAsia="ja-JP"/>
             </w:rPr>
           </w:pPr>
-          <w:hyperlink w:anchor="_Toc515621224" w:history="1">
-            <w:r>
-              <w:rPr>
-                <w:rStyle w:val="Hipervnculo"/>
+          <w:hyperlink w:anchor="_Toc515624546" w:history="1">
+            <w:r>
+              <w:rPr>
+                <w:rStyle w:val="Enlla"/>
                 <w:rFonts w:cstheme="minorHAnsi"/>
                 <w:b/>
                 <w:noProof/>
@@ -3043,7 +3041,7 @@
                 <w:noProof/>
                 <w:webHidden/>
               </w:rPr>
-              <w:instrText xml:space="preserve"> PAGEREF _Toc515621224 \h </w:instrText>
+              <w:instrText xml:space="preserve"> PAGEREF _Toc515624546 \h </w:instrText>
             </w:r>
             <w:r>
               <w:rPr>
@@ -3076,7 +3074,7 @@
         </w:p>
         <w:p>
           <w:pPr>
-            <w:pStyle w:val="TDC2"/>
+            <w:pStyle w:val="IDC2"/>
             <w:tabs>
               <w:tab w:val="right" w:leader="dot" w:pos="9245"/>
             </w:tabs>
@@ -3085,10 +3083,10 @@
               <w:lang w:val="es-ES" w:eastAsia="ja-JP"/>
             </w:rPr>
           </w:pPr>
-          <w:hyperlink w:anchor="_Toc515621225" w:history="1">
-            <w:r>
-              <w:rPr>
-                <w:rStyle w:val="Hipervnculo"/>
+          <w:hyperlink w:anchor="_Toc515624547" w:history="1">
+            <w:r>
+              <w:rPr>
+                <w:rStyle w:val="Enlla"/>
                 <w:rFonts w:cstheme="minorHAnsi"/>
                 <w:noProof/>
               </w:rPr>
@@ -3113,7 +3111,7 @@
                 <w:noProof/>
                 <w:webHidden/>
               </w:rPr>
-              <w:instrText xml:space="preserve"> PAGEREF _Toc515621225 \h </w:instrText>
+              <w:instrText xml:space="preserve"> PAGEREF _Toc515624547 \h </w:instrText>
             </w:r>
             <w:r>
               <w:rPr>
@@ -3146,7 +3144,7 @@
         </w:p>
         <w:p>
           <w:pPr>
-            <w:pStyle w:val="TDC2"/>
+            <w:pStyle w:val="IDC2"/>
             <w:tabs>
               <w:tab w:val="right" w:leader="dot" w:pos="9245"/>
             </w:tabs>
@@ -3155,10 +3153,10 @@
               <w:lang w:val="es-ES" w:eastAsia="ja-JP"/>
             </w:rPr>
           </w:pPr>
-          <w:hyperlink w:anchor="_Toc515621226" w:history="1">
-            <w:r>
-              <w:rPr>
-                <w:rStyle w:val="Hipervnculo"/>
+          <w:hyperlink w:anchor="_Toc515624548" w:history="1">
+            <w:r>
+              <w:rPr>
+                <w:rStyle w:val="Enlla"/>
                 <w:rFonts w:cstheme="minorHAnsi"/>
                 <w:noProof/>
               </w:rPr>
@@ -3183,7 +3181,7 @@
                 <w:noProof/>
                 <w:webHidden/>
               </w:rPr>
-              <w:instrText xml:space="preserve"> PAGEREF _Toc515621226 \h </w:instrText>
+              <w:instrText xml:space="preserve"> PAGEREF _Toc515624548 \h </w:instrText>
             </w:r>
             <w:r>
               <w:rPr>
@@ -3216,7 +3214,7 @@
         </w:p>
         <w:p>
           <w:pPr>
-            <w:pStyle w:val="TDC2"/>
+            <w:pStyle w:val="IDC2"/>
             <w:tabs>
               <w:tab w:val="right" w:leader="dot" w:pos="9245"/>
             </w:tabs>
@@ -3225,10 +3223,10 @@
               <w:lang w:val="es-ES" w:eastAsia="ja-JP"/>
             </w:rPr>
           </w:pPr>
-          <w:hyperlink w:anchor="_Toc515621227" w:history="1">
-            <w:r>
-              <w:rPr>
-                <w:rStyle w:val="Hipervnculo"/>
+          <w:hyperlink w:anchor="_Toc515624549" w:history="1">
+            <w:r>
+              <w:rPr>
+                <w:rStyle w:val="Enlla"/>
                 <w:rFonts w:cstheme="minorHAnsi"/>
                 <w:noProof/>
               </w:rPr>
@@ -3253,7 +3251,7 @@
                 <w:noProof/>
                 <w:webHidden/>
               </w:rPr>
-              <w:instrText xml:space="preserve"> PAGEREF _Toc515621227 \h </w:instrText>
+              <w:instrText xml:space="preserve"> PAGEREF _Toc515624549 \h </w:instrText>
             </w:r>
             <w:r>
               <w:rPr>
@@ -3286,7 +3284,7 @@
         </w:p>
         <w:p>
           <w:pPr>
-            <w:pStyle w:val="TDC2"/>
+            <w:pStyle w:val="IDC2"/>
             <w:tabs>
               <w:tab w:val="right" w:leader="dot" w:pos="9245"/>
             </w:tabs>
@@ -3295,10 +3293,10 @@
               <w:lang w:val="es-ES" w:eastAsia="ja-JP"/>
             </w:rPr>
           </w:pPr>
-          <w:hyperlink w:anchor="_Toc515621228" w:history="1">
-            <w:r>
-              <w:rPr>
-                <w:rStyle w:val="Hipervnculo"/>
+          <w:hyperlink w:anchor="_Toc515624550" w:history="1">
+            <w:r>
+              <w:rPr>
+                <w:rStyle w:val="Enlla"/>
                 <w:rFonts w:cstheme="minorHAnsi"/>
                 <w:noProof/>
               </w:rPr>
@@ -3323,7 +3321,7 @@
                 <w:noProof/>
                 <w:webHidden/>
               </w:rPr>
-              <w:instrText xml:space="preserve"> PAGEREF _Toc515621228 \h </w:instrText>
+              <w:instrText xml:space="preserve"> PAGEREF _Toc515624550 \h </w:instrText>
             </w:r>
             <w:r>
               <w:rPr>
@@ -3356,7 +3354,7 @@
         </w:p>
         <w:p>
           <w:pPr>
-            <w:pStyle w:val="TDC2"/>
+            <w:pStyle w:val="IDC2"/>
             <w:tabs>
               <w:tab w:val="right" w:leader="dot" w:pos="9245"/>
             </w:tabs>
@@ -3365,10 +3363,10 @@
               <w:lang w:val="es-ES" w:eastAsia="ja-JP"/>
             </w:rPr>
           </w:pPr>
-          <w:hyperlink w:anchor="_Toc515621229" w:history="1">
-            <w:r>
-              <w:rPr>
-                <w:rStyle w:val="Hipervnculo"/>
+          <w:hyperlink w:anchor="_Toc515624551" w:history="1">
+            <w:r>
+              <w:rPr>
+                <w:rStyle w:val="Enlla"/>
                 <w:rFonts w:cstheme="minorHAnsi"/>
                 <w:noProof/>
               </w:rPr>
@@ -3393,7 +3391,7 @@
                 <w:noProof/>
                 <w:webHidden/>
               </w:rPr>
-              <w:instrText xml:space="preserve"> PAGEREF _Toc515621229 \h </w:instrText>
+              <w:instrText xml:space="preserve"> PAGEREF _Toc515624551 \h </w:instrText>
             </w:r>
             <w:r>
               <w:rPr>
@@ -3426,7 +3424,7 @@
         </w:p>
         <w:p>
           <w:pPr>
-            <w:pStyle w:val="TDC1"/>
+            <w:pStyle w:val="IDC1"/>
             <w:tabs>
               <w:tab w:val="right" w:leader="dot" w:pos="9245"/>
             </w:tabs>
@@ -3435,10 +3433,10 @@
               <w:lang w:val="es-ES" w:eastAsia="ja-JP"/>
             </w:rPr>
           </w:pPr>
-          <w:hyperlink w:anchor="_Toc515621230" w:history="1">
-            <w:r>
-              <w:rPr>
-                <w:rStyle w:val="Hipervnculo"/>
+          <w:hyperlink w:anchor="_Toc515624552" w:history="1">
+            <w:r>
+              <w:rPr>
+                <w:rStyle w:val="Enlla"/>
                 <w:rFonts w:cstheme="minorHAnsi"/>
                 <w:b/>
                 <w:noProof/>
@@ -3464,7 +3462,7 @@
                 <w:noProof/>
                 <w:webHidden/>
               </w:rPr>
-              <w:instrText xml:space="preserve"> PAGEREF _Toc515621230 \h </w:instrText>
+              <w:instrText xml:space="preserve"> PAGEREF _Toc515624552 \h </w:instrText>
             </w:r>
             <w:r>
               <w:rPr>
@@ -3497,7 +3495,7 @@
         </w:p>
         <w:p>
           <w:pPr>
-            <w:pStyle w:val="TDC2"/>
+            <w:pStyle w:val="IDC2"/>
             <w:tabs>
               <w:tab w:val="right" w:leader="dot" w:pos="9245"/>
             </w:tabs>
@@ -3506,10 +3504,10 @@
               <w:lang w:val="es-ES" w:eastAsia="ja-JP"/>
             </w:rPr>
           </w:pPr>
-          <w:hyperlink w:anchor="_Toc515621231" w:history="1">
-            <w:r>
-              <w:rPr>
-                <w:rStyle w:val="Hipervnculo"/>
+          <w:hyperlink w:anchor="_Toc515624553" w:history="1">
+            <w:r>
+              <w:rPr>
+                <w:rStyle w:val="Enlla"/>
                 <w:rFonts w:cstheme="minorHAnsi"/>
                 <w:noProof/>
               </w:rPr>
@@ -3534,7 +3532,7 @@
                 <w:noProof/>
                 <w:webHidden/>
               </w:rPr>
-              <w:instrText xml:space="preserve"> PAGEREF _Toc515621231 \h </w:instrText>
+              <w:instrText xml:space="preserve"> PAGEREF _Toc515624553 \h </w:instrText>
             </w:r>
             <w:r>
               <w:rPr>
@@ -3628,7 +3626,7 @@
     </w:p>
     <w:p>
       <w:pPr>
-        <w:pStyle w:val="Ttulo1"/>
+        <w:pStyle w:val="Ttol1"/>
         <w:tabs>
           <w:tab w:val="left" w:pos="5000"/>
           <w:tab w:val="left" w:pos="5748"/>
@@ -3637,7 +3635,7 @@
           <w:rFonts w:asciiTheme="minorHAnsi" w:hAnsiTheme="minorHAnsi" w:cstheme="minorHAnsi"/>
         </w:rPr>
       </w:pPr>
-      <w:bookmarkStart w:id="0" w:name="_Toc515621208"/>
+      <w:bookmarkStart w:id="0" w:name="_Toc515624530"/>
       <w:r>
         <w:rPr>
           <w:rFonts w:asciiTheme="minorHAnsi" w:hAnsiTheme="minorHAnsi" w:cstheme="minorHAnsi"/>
@@ -3678,7 +3676,7 @@
     </w:p>
     <w:p>
       <w:pPr>
-        <w:pStyle w:val="Ttulo2"/>
+        <w:pStyle w:val="Ttol2"/>
         <w:tabs>
           <w:tab w:val="center" w:pos="3374"/>
         </w:tabs>
@@ -3687,7 +3685,7 @@
           <w:rFonts w:cstheme="minorHAnsi"/>
         </w:rPr>
       </w:pPr>
-      <w:bookmarkStart w:id="1" w:name="_Toc515621209"/>
+      <w:bookmarkStart w:id="1" w:name="_Toc515624531"/>
       <w:r>
         <w:rPr>
           <w:rFonts w:cstheme="minorHAnsi"/>
@@ -3720,7 +3718,7 @@
     </w:p>
     <w:p>
       <w:pPr>
-        <w:pStyle w:val="Prrafodelista"/>
+        <w:pStyle w:val="Pargrafdellista"/>
         <w:numPr>
           <w:ilvl w:val="0"/>
           <w:numId w:val="10"/>
@@ -3754,7 +3752,6 @@
           <w:rFonts w:cstheme="minorHAnsi"/>
           <w:b/>
           <w:noProof/>
-          <w:lang w:val="es-ES" w:eastAsia="ja-JP"/>
         </w:rPr>
         <w:drawing>
           <wp:anchor distT="0" distB="0" distL="114300" distR="114300" simplePos="0" relativeHeight="251660288" behindDoc="0" locked="0" layoutInCell="1" allowOverlap="1" wp14:anchorId="7124CD4B" wp14:editId="2BE4B1A8">
@@ -3981,7 +3978,7 @@
         </w:numPr>
         <w:ind w:left="851" w:hanging="218"/>
         <w:rPr>
-          <w:rStyle w:val="Hipervnculo"/>
+          <w:rStyle w:val="Enlla"/>
           <w:rFonts w:cstheme="minorHAnsi"/>
           <w:b/>
           <w:color w:val="auto"/>
@@ -3998,7 +3995,7 @@
       <w:hyperlink r:id="rId15" w:history="1">
         <w:r>
           <w:rPr>
-            <w:rStyle w:val="Hipervnculo"/>
+            <w:rStyle w:val="Enlla"/>
             <w:rFonts w:cstheme="minorHAnsi"/>
           </w:rPr>
           <w:t>victor-saru@hotmail.com</w:t>
@@ -4027,7 +4024,7 @@
     </w:p>
     <w:p>
       <w:pPr>
-        <w:pStyle w:val="Prrafodelista"/>
+        <w:pStyle w:val="Pargrafdellista"/>
         <w:numPr>
           <w:ilvl w:val="0"/>
           <w:numId w:val="1"/>
@@ -4051,7 +4048,7 @@
     </w:p>
     <w:p>
       <w:pPr>
-        <w:pStyle w:val="Prrafodelista"/>
+        <w:pStyle w:val="Pargrafdellista"/>
         <w:numPr>
           <w:ilvl w:val="0"/>
           <w:numId w:val="1"/>
@@ -4084,19 +4081,12 @@
           <w:rFonts w:cstheme="minorHAnsi"/>
           <w:b/>
         </w:rPr>
-        <w:t>Experiència professional</w:t>
-      </w:r>
-      <w:r>
-        <w:rPr>
-          <w:rFonts w:cstheme="minorHAnsi"/>
-          <w:b/>
-        </w:rPr>
-        <w:t>:</w:t>
-      </w:r>
-    </w:p>
-    <w:p>
-      <w:pPr>
-        <w:pStyle w:val="Prrafodelista"/>
+        <w:t>Experiència professional:</w:t>
+      </w:r>
+    </w:p>
+    <w:p>
+      <w:pPr>
+        <w:pStyle w:val="Pargrafdellista"/>
         <w:numPr>
           <w:ilvl w:val="0"/>
           <w:numId w:val="1"/>
@@ -4128,7 +4118,7 @@
     </w:p>
     <w:p>
       <w:pPr>
-        <w:pStyle w:val="Prrafodelista"/>
+        <w:pStyle w:val="Pargrafdellista"/>
         <w:numPr>
           <w:ilvl w:val="0"/>
           <w:numId w:val="1"/>
@@ -4179,7 +4169,6 @@
         <w:rPr>
           <w:rFonts w:eastAsia="Wingdings" w:cstheme="minorHAnsi"/>
           <w:noProof/>
-          <w:lang w:val="es-ES" w:eastAsia="ja-JP"/>
         </w:rPr>
         <w:drawing>
           <wp:anchor distT="0" distB="0" distL="114300" distR="114300" simplePos="0" relativeHeight="251661312" behindDoc="0" locked="0" layoutInCell="1" allowOverlap="1" wp14:anchorId="51A204A0" wp14:editId="4F984DE2">
@@ -4428,7 +4417,7 @@
       <w:hyperlink r:id="rId17" w:history="1">
         <w:r>
           <w:rPr>
-            <w:rStyle w:val="Hipervnculo"/>
+            <w:rStyle w:val="Enlla"/>
             <w:rFonts w:cstheme="minorHAnsi"/>
           </w:rPr>
           <w:t>oscarg_73@hotmail.com</w:t>
@@ -4457,7 +4446,7 @@
     </w:p>
     <w:p>
       <w:pPr>
-        <w:pStyle w:val="Prrafodelista"/>
+        <w:pStyle w:val="Pargrafdellista"/>
         <w:numPr>
           <w:ilvl w:val="0"/>
           <w:numId w:val="1"/>
@@ -4481,7 +4470,7 @@
     </w:p>
     <w:p>
       <w:pPr>
-        <w:pStyle w:val="Prrafodelista"/>
+        <w:pStyle w:val="Pargrafdellista"/>
         <w:numPr>
           <w:ilvl w:val="0"/>
           <w:numId w:val="1"/>
@@ -4519,7 +4508,7 @@
     </w:p>
     <w:p>
       <w:pPr>
-        <w:pStyle w:val="Prrafodelista"/>
+        <w:pStyle w:val="Pargrafdellista"/>
         <w:numPr>
           <w:ilvl w:val="0"/>
           <w:numId w:val="1"/>
@@ -4578,7 +4567,7 @@
     </w:p>
     <w:p>
       <w:pPr>
-        <w:pStyle w:val="Ttulo2"/>
+        <w:pStyle w:val="Ttol2"/>
         <w:tabs>
           <w:tab w:val="center" w:pos="2932"/>
         </w:tabs>
@@ -4588,7 +4577,7 @@
           <w:rFonts w:cstheme="minorHAnsi"/>
         </w:rPr>
       </w:pPr>
-      <w:bookmarkStart w:id="2" w:name="_Toc515621210"/>
+      <w:bookmarkStart w:id="2" w:name="_Toc515624532"/>
       <w:r>
         <w:rPr>
           <w:rFonts w:cstheme="minorHAnsi"/>
@@ -4602,9 +4591,7 @@
         </w:rPr>
         <w:t>Motivacions i origen de la idea</w:t>
       </w:r>
-      <w:bookmarkStart w:id="3" w:name="_GoBack"/>
       <w:bookmarkEnd w:id="2"/>
-      <w:bookmarkEnd w:id="3"/>
     </w:p>
     <w:p>
       <w:pPr>
@@ -4820,7 +4807,6 @@
         <w:rPr>
           <w:rFonts w:cs="Calibri"/>
           <w:noProof/>
-          <w:lang w:val="es-ES" w:eastAsia="ja-JP"/>
         </w:rPr>
         <w:drawing>
           <wp:inline distT="0" distB="0" distL="0" distR="0">
@@ -4884,7 +4870,7 @@
     </w:p>
     <w:p>
       <w:pPr>
-        <w:pStyle w:val="Ttulo2"/>
+        <w:pStyle w:val="Ttol2"/>
         <w:tabs>
           <w:tab w:val="center" w:pos="2465"/>
         </w:tabs>
@@ -4894,7 +4880,7 @@
           <w:rFonts w:cstheme="minorHAnsi"/>
         </w:rPr>
       </w:pPr>
-      <w:bookmarkStart w:id="4" w:name="_Toc515621211"/>
+      <w:bookmarkStart w:id="3" w:name="_Toc515624533"/>
       <w:r>
         <w:rPr>
           <w:rFonts w:cstheme="minorHAnsi"/>
@@ -4907,7 +4893,7 @@
         </w:rPr>
         <w:t>Descripció de l’activitat</w:t>
       </w:r>
-      <w:bookmarkEnd w:id="4"/>
+      <w:bookmarkEnd w:id="3"/>
       <w:r>
         <w:rPr>
           <w:rFonts w:cstheme="minorHAnsi"/>
@@ -4917,7 +4903,7 @@
     </w:p>
     <w:p>
       <w:pPr>
-        <w:pStyle w:val="Prrafodelista"/>
+        <w:pStyle w:val="Pargrafdellista"/>
         <w:numPr>
           <w:ilvl w:val="0"/>
           <w:numId w:val="12"/>
@@ -4988,7 +4974,7 @@
     </w:p>
     <w:p>
       <w:pPr>
-        <w:pStyle w:val="Prrafodelista"/>
+        <w:pStyle w:val="Pargrafdellista"/>
         <w:numPr>
           <w:ilvl w:val="0"/>
           <w:numId w:val="12"/>
@@ -5019,7 +5005,7 @@
     </w:p>
     <w:p>
       <w:pPr>
-        <w:pStyle w:val="Prrafodelista"/>
+        <w:pStyle w:val="Pargrafdellista"/>
         <w:spacing w:after="39" w:line="240" w:lineRule="auto"/>
         <w:ind w:left="709" w:right="-15" w:hanging="284"/>
         <w:jc w:val="both"/>
@@ -5031,7 +5017,7 @@
     </w:p>
     <w:p>
       <w:pPr>
-        <w:pStyle w:val="Prrafodelista"/>
+        <w:pStyle w:val="Pargrafdellista"/>
         <w:spacing w:after="39" w:line="240" w:lineRule="auto"/>
         <w:ind w:left="709" w:right="-15"/>
         <w:jc w:val="both"/>
@@ -5098,7 +5084,7 @@
     </w:p>
     <w:p>
       <w:pPr>
-        <w:pStyle w:val="Prrafodelista"/>
+        <w:pStyle w:val="Pargrafdellista"/>
         <w:numPr>
           <w:ilvl w:val="0"/>
           <w:numId w:val="12"/>
@@ -5166,7 +5152,7 @@
     </w:p>
     <w:p>
       <w:pPr>
-        <w:pStyle w:val="Prrafodelista"/>
+        <w:pStyle w:val="Pargrafdellista"/>
         <w:numPr>
           <w:ilvl w:val="0"/>
           <w:numId w:val="12"/>
@@ -5199,7 +5185,7 @@
     </w:p>
     <w:p>
       <w:pPr>
-        <w:pStyle w:val="Prrafodelista"/>
+        <w:pStyle w:val="Pargrafdellista"/>
         <w:spacing w:after="39" w:line="240" w:lineRule="auto"/>
         <w:ind w:left="709" w:right="-15" w:hanging="284"/>
         <w:jc w:val="both"/>
@@ -5276,12 +5262,12 @@
     </w:p>
     <w:p>
       <w:pPr>
-        <w:pStyle w:val="Ttulo1"/>
+        <w:pStyle w:val="Ttol1"/>
         <w:rPr>
           <w:rFonts w:asciiTheme="minorHAnsi" w:hAnsiTheme="minorHAnsi" w:cstheme="minorHAnsi"/>
         </w:rPr>
       </w:pPr>
-      <w:bookmarkStart w:id="5" w:name="_Toc515621212"/>
+      <w:bookmarkStart w:id="4" w:name="_Toc515624534"/>
       <w:r>
         <w:rPr>
           <w:rFonts w:asciiTheme="minorHAnsi" w:hAnsiTheme="minorHAnsi" w:cstheme="minorHAnsi"/>
@@ -5303,18 +5289,18 @@
         </w:rPr>
         <w:t>PLA DE MÀRQUETING</w:t>
       </w:r>
-      <w:bookmarkEnd w:id="5"/>
-    </w:p>
-    <w:p>
-      <w:pPr>
-        <w:pStyle w:val="Ttulo2"/>
+      <w:bookmarkEnd w:id="4"/>
+    </w:p>
+    <w:p>
+      <w:pPr>
+        <w:pStyle w:val="Ttol2"/>
         <w:spacing w:line="360" w:lineRule="auto"/>
         <w:ind w:left="142"/>
         <w:rPr>
           <w:rFonts w:cstheme="minorHAnsi"/>
         </w:rPr>
       </w:pPr>
-      <w:bookmarkStart w:id="6" w:name="_Toc515621213"/>
+      <w:bookmarkStart w:id="5" w:name="_Toc515624535"/>
       <w:r>
         <w:rPr>
           <w:rFonts w:cstheme="minorHAnsi"/>
@@ -5339,7 +5325,7 @@
         </w:rPr>
         <w:t>ts de l’empresa</w:t>
       </w:r>
-      <w:bookmarkEnd w:id="6"/>
+      <w:bookmarkEnd w:id="5"/>
     </w:p>
     <w:p>
       <w:pPr>
@@ -5382,19 +5368,19 @@
     </w:p>
     <w:p>
       <w:pPr>
-        <w:pStyle w:val="Ttulo2"/>
+        <w:pStyle w:val="Ttol2"/>
         <w:spacing w:line="360" w:lineRule="auto"/>
         <w:ind w:left="142"/>
       </w:pPr>
-      <w:bookmarkStart w:id="7" w:name="_Toc515621214"/>
+      <w:bookmarkStart w:id="6" w:name="_Toc515624536"/>
       <w:r>
         <w:t>2.2  Anàlisi del mercat</w:t>
       </w:r>
-      <w:bookmarkEnd w:id="7"/>
-    </w:p>
-    <w:p>
-      <w:pPr>
-        <w:pStyle w:val="Prrafodelista"/>
+      <w:bookmarkEnd w:id="6"/>
+    </w:p>
+    <w:p>
+      <w:pPr>
+        <w:pStyle w:val="Pargrafdellista"/>
         <w:spacing w:after="51" w:line="360" w:lineRule="auto"/>
         <w:ind w:left="142"/>
         <w:jc w:val="both"/>
@@ -5422,7 +5408,7 @@
     </w:p>
     <w:p>
       <w:pPr>
-        <w:pStyle w:val="Prrafodelista"/>
+        <w:pStyle w:val="Pargrafdellista"/>
         <w:spacing w:after="51" w:line="360" w:lineRule="auto"/>
         <w:ind w:left="142"/>
         <w:jc w:val="both"/>
@@ -5471,15 +5457,15 @@
     </w:p>
     <w:p>
       <w:pPr>
-        <w:pStyle w:val="Ttulo2"/>
+        <w:pStyle w:val="Ttol2"/>
         <w:spacing w:line="360" w:lineRule="auto"/>
         <w:ind w:left="142"/>
       </w:pPr>
-      <w:bookmarkStart w:id="8" w:name="_Toc515621215"/>
+      <w:bookmarkStart w:id="7" w:name="_Toc515624537"/>
       <w:r>
         <w:t>2.3  Anàlisi de la competència</w:t>
       </w:r>
-      <w:bookmarkEnd w:id="8"/>
+      <w:bookmarkEnd w:id="7"/>
     </w:p>
     <w:p>
       <w:pPr>
@@ -5684,15 +5670,15 @@
     </w:p>
     <w:p>
       <w:pPr>
-        <w:pStyle w:val="Ttulo2"/>
+        <w:pStyle w:val="Ttol2"/>
         <w:spacing w:line="360" w:lineRule="auto"/>
         <w:ind w:left="142"/>
       </w:pPr>
-      <w:bookmarkStart w:id="9" w:name="_Toc515621216"/>
+      <w:bookmarkStart w:id="8" w:name="_Toc515624538"/>
       <w:r>
         <w:t>2.4  Avantatge competitiu</w:t>
       </w:r>
-      <w:bookmarkEnd w:id="9"/>
+      <w:bookmarkEnd w:id="8"/>
     </w:p>
     <w:p>
       <w:pPr>
@@ -5732,10 +5718,10 @@
     </w:p>
     <w:p>
       <w:pPr>
-        <w:pStyle w:val="Ttulo2"/>
+        <w:pStyle w:val="Ttol2"/>
         <w:ind w:left="142"/>
       </w:pPr>
-      <w:bookmarkStart w:id="10" w:name="_Toc515621217"/>
+      <w:bookmarkStart w:id="9" w:name="_Toc515624539"/>
       <w:r>
         <w:t xml:space="preserve">2.5 </w:t>
       </w:r>
@@ -5751,11 +5737,11 @@
         </w:rPr>
         <w:t>principals del producte</w:t>
       </w:r>
-      <w:bookmarkEnd w:id="10"/>
-    </w:p>
-    <w:p>
-      <w:pPr>
-        <w:pStyle w:val="Prrafodelista"/>
+      <w:bookmarkEnd w:id="9"/>
+    </w:p>
+    <w:p>
+      <w:pPr>
+        <w:pStyle w:val="Pargrafdellista"/>
         <w:spacing w:after="39" w:line="240" w:lineRule="auto"/>
         <w:ind w:left="1134" w:right="-15"/>
         <w:rPr>
@@ -5766,7 +5752,7 @@
     </w:p>
     <w:p>
       <w:pPr>
-        <w:pStyle w:val="Prrafodelista"/>
+        <w:pStyle w:val="Pargrafdellista"/>
         <w:numPr>
           <w:ilvl w:val="0"/>
           <w:numId w:val="14"/>
@@ -5788,7 +5774,7 @@
     </w:p>
     <w:p>
       <w:pPr>
-        <w:pStyle w:val="Prrafodelista"/>
+        <w:pStyle w:val="Pargrafdellista"/>
         <w:numPr>
           <w:ilvl w:val="0"/>
           <w:numId w:val="14"/>
@@ -5810,7 +5796,7 @@
     </w:p>
     <w:p>
       <w:pPr>
-        <w:pStyle w:val="Prrafodelista"/>
+        <w:pStyle w:val="Pargrafdellista"/>
         <w:numPr>
           <w:ilvl w:val="0"/>
           <w:numId w:val="14"/>
@@ -5852,7 +5838,7 @@
     </w:p>
     <w:p>
       <w:pPr>
-        <w:pStyle w:val="Prrafodelista"/>
+        <w:pStyle w:val="Pargrafdellista"/>
         <w:numPr>
           <w:ilvl w:val="0"/>
           <w:numId w:val="14"/>
@@ -5888,7 +5874,7 @@
     </w:p>
     <w:p>
       <w:pPr>
-        <w:pStyle w:val="Prrafodelista"/>
+        <w:pStyle w:val="Pargrafdellista"/>
         <w:numPr>
           <w:ilvl w:val="0"/>
           <w:numId w:val="14"/>
@@ -5920,18 +5906,18 @@
     </w:p>
     <w:p>
       <w:pPr>
-        <w:pStyle w:val="Ttulo2"/>
+        <w:pStyle w:val="Ttol2"/>
         <w:spacing w:line="360" w:lineRule="auto"/>
         <w:ind w:left="142"/>
       </w:pPr>
-      <w:bookmarkStart w:id="11" w:name="_Toc515621218"/>
+      <w:bookmarkStart w:id="10" w:name="_Toc515624540"/>
       <w:r>
         <w:t xml:space="preserve">2.6 </w:t>
       </w:r>
       <w:r>
         <w:t>Política de preus</w:t>
       </w:r>
-      <w:bookmarkEnd w:id="11"/>
+      <w:bookmarkEnd w:id="10"/>
       <w:r>
         <w:t xml:space="preserve"> </w:t>
       </w:r>
@@ -6013,7 +5999,7 @@
     </w:p>
     <w:p>
       <w:pPr>
-        <w:pStyle w:val="Prrafodelista"/>
+        <w:pStyle w:val="Pargrafdellista"/>
         <w:numPr>
           <w:ilvl w:val="0"/>
           <w:numId w:val="15"/>
@@ -6053,7 +6039,7 @@
     </w:p>
     <w:p>
       <w:pPr>
-        <w:pStyle w:val="Prrafodelista"/>
+        <w:pStyle w:val="Pargrafdellista"/>
         <w:numPr>
           <w:ilvl w:val="0"/>
           <w:numId w:val="15"/>
@@ -6093,7 +6079,7 @@
     </w:p>
     <w:p>
       <w:pPr>
-        <w:pStyle w:val="Prrafodelista"/>
+        <w:pStyle w:val="Pargrafdellista"/>
         <w:spacing w:after="36" w:line="360" w:lineRule="auto"/>
         <w:ind w:left="709"/>
         <w:jc w:val="both"/>
@@ -6228,7 +6214,7 @@
     </w:p>
     <w:tbl>
       <w:tblPr>
-        <w:tblStyle w:val="Tablaconcuadrcula"/>
+        <w:tblStyle w:val="Taulaambquadrcula"/>
         <w:tblW w:w="8642" w:type="dxa"/>
         <w:tblInd w:w="851" w:type="dxa"/>
         <w:tblLook w:val="04A0" w:firstRow="1" w:lastRow="0" w:firstColumn="1" w:lastColumn="0" w:noHBand="0" w:noVBand="1"/>
@@ -6439,18 +6425,18 @@
     </w:p>
     <w:p>
       <w:pPr>
-        <w:pStyle w:val="Ttulo2"/>
+        <w:pStyle w:val="Ttol2"/>
         <w:spacing w:line="360" w:lineRule="auto"/>
         <w:ind w:left="142"/>
       </w:pPr>
-      <w:bookmarkStart w:id="12" w:name="_Toc515621219"/>
+      <w:bookmarkStart w:id="11" w:name="_Toc515624541"/>
       <w:r>
         <w:t>2.7</w:t>
       </w:r>
       <w:r>
         <w:t xml:space="preserve"> Promoció i publicitat</w:t>
       </w:r>
-      <w:bookmarkEnd w:id="12"/>
+      <w:bookmarkEnd w:id="11"/>
     </w:p>
     <w:p>
       <w:pPr>
@@ -6507,11 +6493,11 @@
     </w:p>
     <w:p>
       <w:pPr>
-        <w:pStyle w:val="Ttulo2"/>
+        <w:pStyle w:val="Ttol2"/>
         <w:spacing w:line="360" w:lineRule="auto"/>
         <w:ind w:left="142"/>
       </w:pPr>
-      <w:bookmarkStart w:id="13" w:name="_Toc515621220"/>
+      <w:bookmarkStart w:id="12" w:name="_Toc515624542"/>
       <w:r>
         <w:lastRenderedPageBreak/>
         <w:t>2.8</w:t>
@@ -6519,7 +6505,7 @@
       <w:r>
         <w:t xml:space="preserve"> Canals de distribució/ comercialització</w:t>
       </w:r>
-      <w:bookmarkEnd w:id="13"/>
+      <w:bookmarkEnd w:id="12"/>
     </w:p>
     <w:p>
       <w:pPr>
@@ -6593,12 +6579,12 @@
     </w:p>
     <w:p>
       <w:pPr>
-        <w:pStyle w:val="Ttulo1"/>
+        <w:pStyle w:val="Ttol1"/>
         <w:rPr>
           <w:rFonts w:asciiTheme="minorHAnsi" w:hAnsiTheme="minorHAnsi" w:cstheme="minorHAnsi"/>
         </w:rPr>
       </w:pPr>
-      <w:bookmarkStart w:id="14" w:name="_Toc515621221"/>
+      <w:bookmarkStart w:id="13" w:name="_Toc515624543"/>
       <w:r>
         <w:rPr>
           <w:rFonts w:asciiTheme="minorHAnsi" w:hAnsiTheme="minorHAnsi" w:cstheme="minorHAnsi"/>
@@ -6627,11 +6613,11 @@
         </w:rPr>
         <w:t>OPERATIU</w:t>
       </w:r>
-      <w:bookmarkEnd w:id="14"/>
-    </w:p>
-    <w:p>
-      <w:pPr>
-        <w:pStyle w:val="Ttulo2"/>
+      <w:bookmarkEnd w:id="13"/>
+    </w:p>
+    <w:p>
+      <w:pPr>
+        <w:pStyle w:val="Ttol2"/>
         <w:tabs>
           <w:tab w:val="center" w:pos="2303"/>
         </w:tabs>
@@ -6641,7 +6627,7 @@
           <w:rFonts w:cstheme="minorHAnsi"/>
         </w:rPr>
       </w:pPr>
-      <w:bookmarkStart w:id="15" w:name="_Toc515621222"/>
+      <w:bookmarkStart w:id="14" w:name="_Toc515624544"/>
       <w:r>
         <w:rPr>
           <w:rFonts w:cstheme="minorHAnsi"/>
@@ -6654,7 +6640,7 @@
         </w:rPr>
         <w:t>Recursos necessaris</w:t>
       </w:r>
-      <w:bookmarkEnd w:id="15"/>
+      <w:bookmarkEnd w:id="14"/>
       <w:r>
         <w:rPr>
           <w:rFonts w:cstheme="minorHAnsi"/>
@@ -6664,7 +6650,7 @@
     </w:p>
     <w:p>
       <w:pPr>
-        <w:pStyle w:val="Prrafodelista"/>
+        <w:pStyle w:val="Pargrafdellista"/>
         <w:numPr>
           <w:ilvl w:val="0"/>
           <w:numId w:val="16"/>
@@ -6687,7 +6673,7 @@
     </w:p>
     <w:p>
       <w:pPr>
-        <w:pStyle w:val="Prrafodelista"/>
+        <w:pStyle w:val="Pargrafdellista"/>
         <w:spacing w:after="39" w:line="240" w:lineRule="auto"/>
         <w:ind w:left="567" w:right="-15"/>
         <w:rPr>
@@ -6748,7 +6734,7 @@
     </w:p>
     <w:p>
       <w:pPr>
-        <w:pStyle w:val="Prrafodelista"/>
+        <w:pStyle w:val="Pargrafdellista"/>
         <w:numPr>
           <w:ilvl w:val="0"/>
           <w:numId w:val="16"/>
@@ -6771,7 +6757,7 @@
     </w:p>
     <w:p>
       <w:pPr>
-        <w:pStyle w:val="Prrafodelista"/>
+        <w:pStyle w:val="Pargrafdellista"/>
         <w:spacing w:after="39" w:line="240" w:lineRule="auto"/>
         <w:ind w:left="567" w:right="-15"/>
         <w:rPr>
@@ -6787,6 +6773,7 @@
         <w:ind w:left="567"/>
         <w:jc w:val="both"/>
       </w:pPr>
+      <w:bookmarkStart w:id="15" w:name="_GoBack"/>
       <w:r>
         <w:t>Els</w:t>
       </w:r>
@@ -6848,6 +6835,7 @@
         <w:t xml:space="preserve"> AWS.</w:t>
       </w:r>
     </w:p>
+    <w:bookmarkEnd w:id="15"/>
     <w:p>
       <w:pPr>
         <w:spacing w:line="360" w:lineRule="auto"/>
@@ -6863,7 +6851,7 @@
     </w:p>
     <w:p>
       <w:pPr>
-        <w:pStyle w:val="Prrafodelista"/>
+        <w:pStyle w:val="Pargrafdellista"/>
         <w:numPr>
           <w:ilvl w:val="0"/>
           <w:numId w:val="16"/>
@@ -6931,7 +6919,7 @@
     </w:p>
     <w:p>
       <w:pPr>
-        <w:pStyle w:val="Ttulo2"/>
+        <w:pStyle w:val="Ttol2"/>
         <w:tabs>
           <w:tab w:val="center" w:pos="2168"/>
         </w:tabs>
@@ -6941,7 +6929,7 @@
           <w:rFonts w:cstheme="minorHAnsi"/>
         </w:rPr>
       </w:pPr>
-      <w:bookmarkStart w:id="16" w:name="_Toc515621223"/>
+      <w:bookmarkStart w:id="16" w:name="_Toc515624545"/>
       <w:r>
         <w:rPr>
           <w:rFonts w:cstheme="minorHAnsi"/>
@@ -7278,12 +7266,12 @@
     </w:p>
     <w:p>
       <w:pPr>
-        <w:pStyle w:val="Ttulo1"/>
+        <w:pStyle w:val="Ttol1"/>
         <w:rPr>
           <w:rFonts w:asciiTheme="minorHAnsi" w:hAnsiTheme="minorHAnsi" w:cstheme="minorHAnsi"/>
         </w:rPr>
       </w:pPr>
-      <w:bookmarkStart w:id="17" w:name="_Toc515621224"/>
+      <w:bookmarkStart w:id="17" w:name="_Toc515624546"/>
       <w:r>
         <w:rPr>
           <w:rFonts w:asciiTheme="minorHAnsi" w:hAnsiTheme="minorHAnsi" w:cstheme="minorHAnsi"/>
@@ -7310,7 +7298,7 @@
     </w:p>
     <w:p>
       <w:pPr>
-        <w:pStyle w:val="Ttulo2"/>
+        <w:pStyle w:val="Ttol2"/>
         <w:tabs>
           <w:tab w:val="center" w:pos="1866"/>
         </w:tabs>
@@ -7320,7 +7308,7 @@
           <w:rFonts w:cstheme="minorHAnsi"/>
         </w:rPr>
       </w:pPr>
-      <w:bookmarkStart w:id="18" w:name="_Toc515621225"/>
+      <w:bookmarkStart w:id="18" w:name="_Toc515624547"/>
       <w:r>
         <w:rPr>
           <w:rFonts w:cstheme="minorHAnsi"/>
@@ -7553,7 +7541,7 @@
     </w:p>
     <w:p>
       <w:pPr>
-        <w:pStyle w:val="Ttulo2"/>
+        <w:pStyle w:val="Ttol2"/>
         <w:tabs>
           <w:tab w:val="center" w:pos="2822"/>
         </w:tabs>
@@ -7563,7 +7551,7 @@
           <w:rFonts w:cstheme="minorHAnsi"/>
         </w:rPr>
       </w:pPr>
-      <w:bookmarkStart w:id="19" w:name="_Toc515621226"/>
+      <w:bookmarkStart w:id="19" w:name="_Toc515624548"/>
       <w:r>
         <w:rPr>
           <w:rFonts w:cstheme="minorHAnsi"/>
@@ -7575,7 +7563,7 @@
     <w:p>
       <w:pPr>
         <w:spacing w:line="360" w:lineRule="auto"/>
-        <w:ind w:left="142"/>
+        <w:ind w:left="708" w:hanging="566"/>
         <w:jc w:val="both"/>
         <w:rPr>
           <w:b/>
@@ -7754,7 +7742,7 @@
     </w:p>
     <w:p>
       <w:pPr>
-        <w:pStyle w:val="Ttulo2"/>
+        <w:pStyle w:val="Ttol2"/>
         <w:tabs>
           <w:tab w:val="center" w:pos="2177"/>
         </w:tabs>
@@ -7764,7 +7752,7 @@
           <w:rFonts w:cstheme="minorHAnsi"/>
         </w:rPr>
       </w:pPr>
-      <w:bookmarkStart w:id="20" w:name="_Toc515621227"/>
+      <w:bookmarkStart w:id="20" w:name="_Toc515624549"/>
       <w:r>
         <w:rPr>
           <w:rFonts w:cstheme="minorHAnsi"/>
@@ -7775,7 +7763,7 @@
     </w:p>
     <w:p>
       <w:pPr>
-        <w:pStyle w:val="Prrafodelista"/>
+        <w:pStyle w:val="Pargrafdellista"/>
         <w:spacing w:line="360" w:lineRule="auto"/>
         <w:ind w:left="142"/>
         <w:jc w:val="both"/>
@@ -7848,7 +7836,7 @@
     </w:p>
     <w:p>
       <w:pPr>
-        <w:pStyle w:val="Prrafodelista"/>
+        <w:pStyle w:val="Pargrafdellista"/>
         <w:spacing w:line="360" w:lineRule="auto"/>
         <w:ind w:left="142"/>
         <w:jc w:val="both"/>
@@ -7859,7 +7847,7 @@
     </w:p>
     <w:p>
       <w:pPr>
-        <w:pStyle w:val="Prrafodelista"/>
+        <w:pStyle w:val="Pargrafdellista"/>
         <w:spacing w:line="360" w:lineRule="auto"/>
         <w:ind w:left="142"/>
         <w:jc w:val="both"/>
@@ -7915,7 +7903,7 @@
     </w:p>
     <w:p>
       <w:pPr>
-        <w:pStyle w:val="Prrafodelista"/>
+        <w:pStyle w:val="Pargrafdellista"/>
         <w:spacing w:line="360" w:lineRule="auto"/>
         <w:ind w:left="142"/>
         <w:jc w:val="both"/>
@@ -7926,7 +7914,7 @@
     </w:p>
     <w:p>
       <w:pPr>
-        <w:pStyle w:val="Prrafodelista"/>
+        <w:pStyle w:val="Pargrafdellista"/>
         <w:numPr>
           <w:ilvl w:val="0"/>
           <w:numId w:val="20"/>
@@ -7955,7 +7943,7 @@
     </w:p>
     <w:p>
       <w:pPr>
-        <w:pStyle w:val="Prrafodelista"/>
+        <w:pStyle w:val="Pargrafdellista"/>
         <w:spacing w:after="159" w:line="360" w:lineRule="auto"/>
         <w:ind w:left="567"/>
         <w:jc w:val="both"/>
@@ -7967,7 +7955,7 @@
     </w:p>
     <w:p>
       <w:pPr>
-        <w:pStyle w:val="Prrafodelista"/>
+        <w:pStyle w:val="Pargrafdellista"/>
         <w:numPr>
           <w:ilvl w:val="0"/>
           <w:numId w:val="20"/>
@@ -8008,7 +7996,7 @@
     </w:p>
     <w:p>
       <w:pPr>
-        <w:pStyle w:val="Prrafodelista"/>
+        <w:pStyle w:val="Pargrafdellista"/>
         <w:spacing w:after="159" w:line="360" w:lineRule="auto"/>
         <w:ind w:left="567"/>
         <w:jc w:val="both"/>
@@ -8020,7 +8008,7 @@
     </w:p>
     <w:p>
       <w:pPr>
-        <w:pStyle w:val="Prrafodelista"/>
+        <w:pStyle w:val="Pargrafdellista"/>
         <w:numPr>
           <w:ilvl w:val="0"/>
           <w:numId w:val="20"/>
@@ -8061,7 +8049,7 @@
     </w:p>
     <w:p>
       <w:pPr>
-        <w:pStyle w:val="Prrafodelista"/>
+        <w:pStyle w:val="Pargrafdellista"/>
         <w:spacing w:after="159" w:line="360" w:lineRule="auto"/>
         <w:ind w:left="567"/>
         <w:jc w:val="both"/>
@@ -8073,7 +8061,7 @@
     </w:p>
     <w:p>
       <w:pPr>
-        <w:pStyle w:val="Prrafodelista"/>
+        <w:pStyle w:val="Pargrafdellista"/>
         <w:numPr>
           <w:ilvl w:val="0"/>
           <w:numId w:val="20"/>
@@ -8102,7 +8090,7 @@
     </w:p>
     <w:p>
       <w:pPr>
-        <w:pStyle w:val="Prrafodelista"/>
+        <w:pStyle w:val="Pargrafdellista"/>
         <w:spacing w:after="159" w:line="360" w:lineRule="auto"/>
         <w:ind w:left="567"/>
         <w:jc w:val="both"/>
@@ -8114,7 +8102,7 @@
     </w:p>
     <w:p>
       <w:pPr>
-        <w:pStyle w:val="Ttulo2"/>
+        <w:pStyle w:val="Ttol2"/>
         <w:tabs>
           <w:tab w:val="center" w:pos="2519"/>
         </w:tabs>
@@ -8124,7 +8112,7 @@
           <w:rFonts w:cstheme="minorHAnsi"/>
         </w:rPr>
       </w:pPr>
-      <w:bookmarkStart w:id="21" w:name="_Toc515621228"/>
+      <w:bookmarkStart w:id="21" w:name="_Toc515624550"/>
       <w:r>
         <w:rPr>
           <w:rFonts w:cstheme="minorHAnsi"/>
@@ -8147,7 +8135,7 @@
     </w:p>
     <w:tbl>
       <w:tblPr>
-        <w:tblStyle w:val="Tablaconcuadrcula"/>
+        <w:tblStyle w:val="Taulaambquadrcula"/>
         <w:tblW w:w="0" w:type="auto"/>
         <w:tblInd w:w="562" w:type="dxa"/>
         <w:tblLook w:val="04A0" w:firstRow="1" w:lastRow="0" w:firstColumn="1" w:lastColumn="0" w:noHBand="0" w:noVBand="1"/>
@@ -8223,7 +8211,7 @@
           </w:tcPr>
           <w:p>
             <w:pPr>
-              <w:pStyle w:val="Prrafodelista"/>
+              <w:pStyle w:val="Pargrafdellista"/>
               <w:numPr>
                 <w:ilvl w:val="0"/>
                 <w:numId w:val="23"/>
@@ -8242,7 +8230,7 @@
           </w:p>
           <w:p>
             <w:pPr>
-              <w:pStyle w:val="Prrafodelista"/>
+              <w:pStyle w:val="Pargrafdellista"/>
               <w:numPr>
                 <w:ilvl w:val="0"/>
                 <w:numId w:val="23"/>
@@ -8261,7 +8249,7 @@
           </w:p>
           <w:p>
             <w:pPr>
-              <w:pStyle w:val="Prrafodelista"/>
+              <w:pStyle w:val="Pargrafdellista"/>
               <w:numPr>
                 <w:ilvl w:val="0"/>
                 <w:numId w:val="23"/>
@@ -8350,7 +8338,7 @@
     </w:p>
     <w:p>
       <w:pPr>
-        <w:pStyle w:val="Ttulo2"/>
+        <w:pStyle w:val="Ttol2"/>
         <w:tabs>
           <w:tab w:val="center" w:pos="1997"/>
         </w:tabs>
@@ -8360,7 +8348,7 @@
           <w:rFonts w:cstheme="minorHAnsi"/>
         </w:rPr>
       </w:pPr>
-      <w:bookmarkStart w:id="22" w:name="_Toc515621229"/>
+      <w:bookmarkStart w:id="22" w:name="_Toc515624551"/>
       <w:r>
         <w:rPr>
           <w:rFonts w:cstheme="minorHAnsi"/>
@@ -8461,12 +8449,12 @@
     </w:p>
     <w:p>
       <w:pPr>
-        <w:pStyle w:val="Ttulo1"/>
+        <w:pStyle w:val="Ttol1"/>
         <w:rPr>
           <w:rFonts w:asciiTheme="minorHAnsi" w:hAnsiTheme="minorHAnsi" w:cstheme="minorHAnsi"/>
         </w:rPr>
       </w:pPr>
-      <w:bookmarkStart w:id="23" w:name="_Toc515621230"/>
+      <w:bookmarkStart w:id="23" w:name="_Toc515624552"/>
       <w:r>
         <w:rPr>
           <w:rFonts w:asciiTheme="minorHAnsi" w:hAnsiTheme="minorHAnsi" w:cstheme="minorHAnsi"/>
@@ -8493,7 +8481,7 @@
     </w:p>
     <w:p>
       <w:pPr>
-        <w:pStyle w:val="Ttulo2"/>
+        <w:pStyle w:val="Ttol2"/>
         <w:tabs>
           <w:tab w:val="center" w:pos="1764"/>
         </w:tabs>
@@ -8503,7 +8491,7 @@
           <w:rFonts w:cstheme="minorHAnsi"/>
         </w:rPr>
       </w:pPr>
-      <w:bookmarkStart w:id="24" w:name="_Toc515621231"/>
+      <w:bookmarkStart w:id="24" w:name="_Toc515624553"/>
       <w:r>
         <w:rPr>
           <w:rFonts w:cstheme="minorHAnsi"/>
@@ -9336,7 +9324,7 @@
 <w:ftr xmlns:wpc="http://schemas.microsoft.com/office/word/2010/wordprocessingCanvas" xmlns:mc="http://schemas.openxmlformats.org/markup-compatibility/2006" xmlns:o="urn:schemas-microsoft-com:office:office" xmlns:r="http://schemas.openxmlformats.org/officeDocument/2006/relationships" xmlns:m="http://schemas.openxmlformats.org/officeDocument/2006/math" xmlns:v="urn:schemas-microsoft-com:vml" xmlns:wp14="http://schemas.microsoft.com/office/word/2010/wordprocessingDrawing" xmlns:wp="http://schemas.openxmlformats.org/drawingml/2006/wordprocessingDrawing" xmlns:w10="urn:schemas-microsoft-com:office:word" xmlns:w="http://schemas.openxmlformats.org/wordprocessingml/2006/main" xmlns:w14="http://schemas.microsoft.com/office/word/2010/wordml" xmlns:w15="http://schemas.microsoft.com/office/word/2012/wordml" xmlns:wpg="http://schemas.microsoft.com/office/word/2010/wordprocessingGroup" xmlns:wpi="http://schemas.microsoft.com/office/word/2010/wordprocessingInk" xmlns:wne="http://schemas.microsoft.com/office/word/2006/wordml" xmlns:wps="http://schemas.microsoft.com/office/word/2010/wordprocessingShape" mc:Ignorable="w14 w15 wp14">
   <w:p>
     <w:pPr>
-      <w:pStyle w:val="Piedepgina"/>
+      <w:pStyle w:val="Peu"/>
       <w:jc w:val="right"/>
     </w:pPr>
   </w:p>
@@ -9449,7 +9437,7 @@
     <w:sdtContent>
       <w:p>
         <w:pPr>
-          <w:pStyle w:val="Piedepgina"/>
+          <w:pStyle w:val="Peu"/>
           <w:jc w:val="right"/>
         </w:pPr>
         <w:r>
@@ -9465,7 +9453,7 @@
           <w:rPr>
             <w:noProof/>
           </w:rPr>
-          <w:t>7</w:t>
+          <w:t>6</w:t>
         </w:r>
         <w:r>
           <w:fldChar w:fldCharType="end"/>
@@ -13823,11 +13811,11 @@
     <w:qFormat/>
     <w:rsid w:val="006D12EB"/>
   </w:style>
-  <w:style w:type="paragraph" w:styleId="Ttulo1">
+  <w:style w:type="paragraph" w:styleId="Ttol1">
     <w:name w:val="heading 1"/>
     <w:basedOn w:val="Normal"/>
     <w:next w:val="Normal"/>
-    <w:link w:val="Ttulo1Car"/>
+    <w:link w:val="Ttol1Car"/>
     <w:uiPriority w:val="9"/>
     <w:qFormat/>
     <w:rsid w:val="006D12EB"/>
@@ -13844,11 +13832,11 @@
       <w:szCs w:val="36"/>
     </w:rPr>
   </w:style>
-  <w:style w:type="paragraph" w:styleId="Ttulo2">
+  <w:style w:type="paragraph" w:styleId="Ttol2">
     <w:name w:val="heading 2"/>
     <w:basedOn w:val="Normal"/>
     <w:next w:val="Normal"/>
-    <w:link w:val="Ttulo2Car"/>
+    <w:link w:val="Ttol2Car"/>
     <w:uiPriority w:val="9"/>
     <w:unhideWhenUsed/>
     <w:qFormat/>
@@ -13866,11 +13854,11 @@
       <w:szCs w:val="32"/>
     </w:rPr>
   </w:style>
-  <w:style w:type="paragraph" w:styleId="Ttulo3">
+  <w:style w:type="paragraph" w:styleId="Ttol3">
     <w:name w:val="heading 3"/>
     <w:basedOn w:val="Normal"/>
     <w:next w:val="Normal"/>
-    <w:link w:val="Ttulo3Car"/>
+    <w:link w:val="Ttol3Car"/>
     <w:uiPriority w:val="9"/>
     <w:unhideWhenUsed/>
     <w:qFormat/>
@@ -13888,11 +13876,11 @@
       <w:szCs w:val="28"/>
     </w:rPr>
   </w:style>
-  <w:style w:type="paragraph" w:styleId="Ttulo4">
+  <w:style w:type="paragraph" w:styleId="Ttol4">
     <w:name w:val="heading 4"/>
     <w:basedOn w:val="Normal"/>
     <w:next w:val="Normal"/>
-    <w:link w:val="Ttulo4Car"/>
+    <w:link w:val="Ttol4Car"/>
     <w:uiPriority w:val="9"/>
     <w:semiHidden/>
     <w:unhideWhenUsed/>
@@ -13911,11 +13899,11 @@
       <w:szCs w:val="24"/>
     </w:rPr>
   </w:style>
-  <w:style w:type="paragraph" w:styleId="Ttulo5">
+  <w:style w:type="paragraph" w:styleId="Ttol5">
     <w:name w:val="heading 5"/>
     <w:basedOn w:val="Normal"/>
     <w:next w:val="Normal"/>
-    <w:link w:val="Ttulo5Car"/>
+    <w:link w:val="Ttol5Car"/>
     <w:uiPriority w:val="9"/>
     <w:semiHidden/>
     <w:unhideWhenUsed/>
@@ -13933,11 +13921,11 @@
       <w:color w:val="2E74B5" w:themeColor="accent1" w:themeShade="BF"/>
     </w:rPr>
   </w:style>
-  <w:style w:type="paragraph" w:styleId="Ttulo6">
+  <w:style w:type="paragraph" w:styleId="Ttol6">
     <w:name w:val="heading 6"/>
     <w:basedOn w:val="Normal"/>
     <w:next w:val="Normal"/>
-    <w:link w:val="Ttulo6Car"/>
+    <w:link w:val="Ttol6Car"/>
     <w:uiPriority w:val="9"/>
     <w:semiHidden/>
     <w:unhideWhenUsed/>
@@ -13957,11 +13945,11 @@
       <w:color w:val="1F4E79" w:themeColor="accent1" w:themeShade="80"/>
     </w:rPr>
   </w:style>
-  <w:style w:type="paragraph" w:styleId="Ttulo7">
+  <w:style w:type="paragraph" w:styleId="Ttol7">
     <w:name w:val="heading 7"/>
     <w:basedOn w:val="Normal"/>
     <w:next w:val="Normal"/>
-    <w:link w:val="Ttulo7Car"/>
+    <w:link w:val="Ttol7Car"/>
     <w:uiPriority w:val="9"/>
     <w:semiHidden/>
     <w:unhideWhenUsed/>
@@ -13980,11 +13968,11 @@
       <w:color w:val="1F4E79" w:themeColor="accent1" w:themeShade="80"/>
     </w:rPr>
   </w:style>
-  <w:style w:type="paragraph" w:styleId="Ttulo8">
+  <w:style w:type="paragraph" w:styleId="Ttol8">
     <w:name w:val="heading 8"/>
     <w:basedOn w:val="Normal"/>
     <w:next w:val="Normal"/>
-    <w:link w:val="Ttulo8Car"/>
+    <w:link w:val="Ttol8Car"/>
     <w:uiPriority w:val="9"/>
     <w:semiHidden/>
     <w:unhideWhenUsed/>
@@ -14005,11 +13993,11 @@
       <w:color w:val="1F4E79" w:themeColor="accent1" w:themeShade="80"/>
     </w:rPr>
   </w:style>
-  <w:style w:type="paragraph" w:styleId="Ttulo9">
+  <w:style w:type="paragraph" w:styleId="Ttol9">
     <w:name w:val="heading 9"/>
     <w:basedOn w:val="Normal"/>
     <w:next w:val="Normal"/>
-    <w:link w:val="Ttulo9Car"/>
+    <w:link w:val="Ttol9Car"/>
     <w:uiPriority w:val="9"/>
     <w:semiHidden/>
     <w:unhideWhenUsed/>
@@ -14028,13 +14016,13 @@
       <w:color w:val="1F4E79" w:themeColor="accent1" w:themeShade="80"/>
     </w:rPr>
   </w:style>
-  <w:style w:type="character" w:default="1" w:styleId="Fuentedeprrafopredeter">
+  <w:style w:type="character" w:default="1" w:styleId="Tipusdelletraperdefectedelpargraf">
     <w:name w:val="Default Paragraph Font"/>
     <w:uiPriority w:val="1"/>
     <w:semiHidden/>
     <w:unhideWhenUsed/>
   </w:style>
-  <w:style w:type="table" w:default="1" w:styleId="Tablanormal">
+  <w:style w:type="table" w:default="1" w:styleId="Taulanormal">
     <w:name w:val="Normal Table"/>
     <w:uiPriority w:val="99"/>
     <w:semiHidden/>
@@ -14049,16 +14037,16 @@
       </w:tblCellMar>
     </w:tblPr>
   </w:style>
-  <w:style w:type="numbering" w:default="1" w:styleId="Sinlista">
+  <w:style w:type="numbering" w:default="1" w:styleId="Sensellista">
     <w:name w:val="No List"/>
     <w:uiPriority w:val="99"/>
     <w:semiHidden/>
     <w:unhideWhenUsed/>
   </w:style>
-  <w:style w:type="character" w:customStyle="1" w:styleId="Ttulo2Car">
-    <w:name w:val="Título 2 Car"/>
-    <w:basedOn w:val="Fuentedeprrafopredeter"/>
-    <w:link w:val="Ttulo2"/>
+  <w:style w:type="character" w:customStyle="1" w:styleId="Ttol2Car">
+    <w:name w:val="Títol 2 Car"/>
+    <w:basedOn w:val="Tipusdelletraperdefectedelpargraf"/>
+    <w:link w:val="Ttol2"/>
     <w:uiPriority w:val="9"/>
     <w:rsid w:val="000337F0"/>
     <w:rPr>
@@ -14068,10 +14056,10 @@
       <w:szCs w:val="32"/>
     </w:rPr>
   </w:style>
-  <w:style w:type="character" w:customStyle="1" w:styleId="Ttulo1Car">
-    <w:name w:val="Título 1 Car"/>
-    <w:basedOn w:val="Fuentedeprrafopredeter"/>
-    <w:link w:val="Ttulo1"/>
+  <w:style w:type="character" w:customStyle="1" w:styleId="Ttol1Car">
+    <w:name w:val="Títol 1 Car"/>
+    <w:basedOn w:val="Tipusdelletraperdefectedelpargraf"/>
+    <w:link w:val="Ttol1"/>
     <w:uiPriority w:val="9"/>
     <w:rsid w:val="006D12EB"/>
     <w:rPr>
@@ -14081,10 +14069,10 @@
       <w:szCs w:val="36"/>
     </w:rPr>
   </w:style>
-  <w:style w:type="character" w:customStyle="1" w:styleId="Ttulo3Car">
-    <w:name w:val="Título 3 Car"/>
-    <w:basedOn w:val="Fuentedeprrafopredeter"/>
-    <w:link w:val="Ttulo3"/>
+  <w:style w:type="character" w:customStyle="1" w:styleId="Ttol3Car">
+    <w:name w:val="Títol 3 Car"/>
+    <w:basedOn w:val="Tipusdelletraperdefectedelpargraf"/>
+    <w:link w:val="Ttol3"/>
     <w:uiPriority w:val="9"/>
     <w:rsid w:val="006D12EB"/>
     <w:rPr>
@@ -14108,7 +14096,7 @@
       </w:tblCellMar>
     </w:tblPr>
   </w:style>
-  <w:style w:type="paragraph" w:styleId="Prrafodelista">
+  <w:style w:type="paragraph" w:styleId="Pargrafdellista">
     <w:name w:val="List Paragraph"/>
     <w:basedOn w:val="Normal"/>
     <w:uiPriority w:val="34"/>
@@ -14119,9 +14107,9 @@
       <w:contextualSpacing/>
     </w:pPr>
   </w:style>
-  <w:style w:type="character" w:styleId="Hipervnculo">
+  <w:style w:type="character" w:styleId="Enlla">
     <w:name w:val="Hyperlink"/>
-    <w:basedOn w:val="Fuentedeprrafopredeter"/>
+    <w:basedOn w:val="Tipusdelletraperdefectedelpargraf"/>
     <w:uiPriority w:val="99"/>
     <w:unhideWhenUsed/>
     <w:rsid w:val="00B24054"/>
@@ -14130,9 +14118,9 @@
       <w:u w:val="single"/>
     </w:rPr>
   </w:style>
-  <w:style w:type="table" w:styleId="Tablaconcuadrcula">
+  <w:style w:type="table" w:styleId="Taulaambquadrcula">
     <w:name w:val="Table Grid"/>
-    <w:basedOn w:val="Tablanormal"/>
+    <w:basedOn w:val="Taulanormal"/>
     <w:uiPriority w:val="39"/>
     <w:rsid w:val="00983245"/>
     <w:pPr>
@@ -14156,7 +14144,7 @@
       </w:tblCellMar>
     </w:tblPr>
   </w:style>
-  <w:style w:type="paragraph" w:styleId="Sinespaciado">
+  <w:style w:type="paragraph" w:styleId="Senseespaiat">
     <w:name w:val="No Spacing"/>
     <w:uiPriority w:val="1"/>
     <w:qFormat/>
@@ -14165,9 +14153,9 @@
       <w:spacing w:after="0" w:line="240" w:lineRule="auto"/>
     </w:pPr>
   </w:style>
-  <w:style w:type="paragraph" w:styleId="TtulodeTDC">
+  <w:style w:type="paragraph" w:styleId="TtoldelIDC">
     <w:name w:val="TOC Heading"/>
-    <w:basedOn w:val="Ttulo1"/>
+    <w:basedOn w:val="Ttol1"/>
     <w:next w:val="Normal"/>
     <w:uiPriority w:val="39"/>
     <w:unhideWhenUsed/>
@@ -14177,7 +14165,7 @@
       <w:outlineLvl w:val="9"/>
     </w:pPr>
   </w:style>
-  <w:style w:type="paragraph" w:styleId="TDC2">
+  <w:style w:type="paragraph" w:styleId="IDC2">
     <w:name w:val="toc 2"/>
     <w:basedOn w:val="Normal"/>
     <w:next w:val="Normal"/>
@@ -14190,7 +14178,7 @@
       <w:ind w:left="220"/>
     </w:pPr>
   </w:style>
-  <w:style w:type="paragraph" w:styleId="TDC3">
+  <w:style w:type="paragraph" w:styleId="IDC3">
     <w:name w:val="toc 3"/>
     <w:basedOn w:val="Normal"/>
     <w:next w:val="Normal"/>
@@ -14203,10 +14191,10 @@
       <w:ind w:left="440"/>
     </w:pPr>
   </w:style>
-  <w:style w:type="paragraph" w:styleId="Encabezado">
+  <w:style w:type="paragraph" w:styleId="Capalera">
     <w:name w:val="header"/>
     <w:basedOn w:val="Normal"/>
-    <w:link w:val="EncabezadoCar"/>
+    <w:link w:val="CapaleraCar"/>
     <w:uiPriority w:val="99"/>
     <w:unhideWhenUsed/>
     <w:rsid w:val="00D74172"/>
@@ -14218,10 +14206,10 @@
       <w:spacing w:after="0" w:line="240" w:lineRule="auto"/>
     </w:pPr>
   </w:style>
-  <w:style w:type="character" w:customStyle="1" w:styleId="EncabezadoCar">
-    <w:name w:val="Encabezado Car"/>
-    <w:basedOn w:val="Fuentedeprrafopredeter"/>
-    <w:link w:val="Encabezado"/>
+  <w:style w:type="character" w:customStyle="1" w:styleId="CapaleraCar">
+    <w:name w:val="Capçalera Car"/>
+    <w:basedOn w:val="Tipusdelletraperdefectedelpargraf"/>
+    <w:link w:val="Capalera"/>
     <w:uiPriority w:val="99"/>
     <w:rsid w:val="00D74172"/>
     <w:rPr>
@@ -14229,10 +14217,10 @@
       <w:color w:val="000000"/>
     </w:rPr>
   </w:style>
-  <w:style w:type="paragraph" w:styleId="Piedepgina">
+  <w:style w:type="paragraph" w:styleId="Peu">
     <w:name w:val="footer"/>
     <w:basedOn w:val="Normal"/>
-    <w:link w:val="PiedepginaCar"/>
+    <w:link w:val="PeuCar"/>
     <w:uiPriority w:val="99"/>
     <w:unhideWhenUsed/>
     <w:rsid w:val="00D74172"/>
@@ -14248,10 +14236,10 @@
       <w:lang w:val="es-ES" w:eastAsia="ja-JP"/>
     </w:rPr>
   </w:style>
-  <w:style w:type="character" w:customStyle="1" w:styleId="PiedepginaCar">
-    <w:name w:val="Pie de página Car"/>
-    <w:basedOn w:val="Fuentedeprrafopredeter"/>
-    <w:link w:val="Piedepgina"/>
+  <w:style w:type="character" w:customStyle="1" w:styleId="PeuCar">
+    <w:name w:val="Peu Car"/>
+    <w:basedOn w:val="Tipusdelletraperdefectedelpargraf"/>
+    <w:link w:val="Peu"/>
     <w:uiPriority w:val="99"/>
     <w:rsid w:val="00D74172"/>
     <w:rPr>
@@ -14259,10 +14247,10 @@
       <w:lang w:val="es-ES" w:eastAsia="ja-JP"/>
     </w:rPr>
   </w:style>
-  <w:style w:type="character" w:customStyle="1" w:styleId="Ttulo4Car">
-    <w:name w:val="Título 4 Car"/>
-    <w:basedOn w:val="Fuentedeprrafopredeter"/>
-    <w:link w:val="Ttulo4"/>
+  <w:style w:type="character" w:customStyle="1" w:styleId="Ttol4Car">
+    <w:name w:val="Títol 4 Car"/>
+    <w:basedOn w:val="Tipusdelletraperdefectedelpargraf"/>
+    <w:link w:val="Ttol4"/>
     <w:uiPriority w:val="9"/>
     <w:semiHidden/>
     <w:rsid w:val="006D12EB"/>
@@ -14273,10 +14261,10 @@
       <w:szCs w:val="24"/>
     </w:rPr>
   </w:style>
-  <w:style w:type="character" w:customStyle="1" w:styleId="Ttulo5Car">
-    <w:name w:val="Título 5 Car"/>
-    <w:basedOn w:val="Fuentedeprrafopredeter"/>
-    <w:link w:val="Ttulo5"/>
+  <w:style w:type="character" w:customStyle="1" w:styleId="Ttol5Car">
+    <w:name w:val="Títol 5 Car"/>
+    <w:basedOn w:val="Tipusdelletraperdefectedelpargraf"/>
+    <w:link w:val="Ttol5"/>
     <w:uiPriority w:val="9"/>
     <w:semiHidden/>
     <w:rsid w:val="006D12EB"/>
@@ -14286,10 +14274,10 @@
       <w:color w:val="2E74B5" w:themeColor="accent1" w:themeShade="BF"/>
     </w:rPr>
   </w:style>
-  <w:style w:type="character" w:customStyle="1" w:styleId="Ttulo6Car">
-    <w:name w:val="Título 6 Car"/>
-    <w:basedOn w:val="Fuentedeprrafopredeter"/>
-    <w:link w:val="Ttulo6"/>
+  <w:style w:type="character" w:customStyle="1" w:styleId="Ttol6Car">
+    <w:name w:val="Títol 6 Car"/>
+    <w:basedOn w:val="Tipusdelletraperdefectedelpargraf"/>
+    <w:link w:val="Ttol6"/>
     <w:uiPriority w:val="9"/>
     <w:semiHidden/>
     <w:rsid w:val="006D12EB"/>
@@ -14301,10 +14289,10 @@
       <w:color w:val="1F4E79" w:themeColor="accent1" w:themeShade="80"/>
     </w:rPr>
   </w:style>
-  <w:style w:type="character" w:customStyle="1" w:styleId="Ttulo7Car">
-    <w:name w:val="Título 7 Car"/>
-    <w:basedOn w:val="Fuentedeprrafopredeter"/>
-    <w:link w:val="Ttulo7"/>
+  <w:style w:type="character" w:customStyle="1" w:styleId="Ttol7Car">
+    <w:name w:val="Títol 7 Car"/>
+    <w:basedOn w:val="Tipusdelletraperdefectedelpargraf"/>
+    <w:link w:val="Ttol7"/>
     <w:uiPriority w:val="9"/>
     <w:semiHidden/>
     <w:rsid w:val="006D12EB"/>
@@ -14315,10 +14303,10 @@
       <w:color w:val="1F4E79" w:themeColor="accent1" w:themeShade="80"/>
     </w:rPr>
   </w:style>
-  <w:style w:type="character" w:customStyle="1" w:styleId="Ttulo8Car">
-    <w:name w:val="Título 8 Car"/>
-    <w:basedOn w:val="Fuentedeprrafopredeter"/>
-    <w:link w:val="Ttulo8"/>
+  <w:style w:type="character" w:customStyle="1" w:styleId="Ttol8Car">
+    <w:name w:val="Títol 8 Car"/>
+    <w:basedOn w:val="Tipusdelletraperdefectedelpargraf"/>
+    <w:link w:val="Ttol8"/>
     <w:uiPriority w:val="9"/>
     <w:semiHidden/>
     <w:rsid w:val="006D12EB"/>
@@ -14331,10 +14319,10 @@
       <w:color w:val="1F4E79" w:themeColor="accent1" w:themeShade="80"/>
     </w:rPr>
   </w:style>
-  <w:style w:type="character" w:customStyle="1" w:styleId="Ttulo9Car">
-    <w:name w:val="Título 9 Car"/>
-    <w:basedOn w:val="Fuentedeprrafopredeter"/>
-    <w:link w:val="Ttulo9"/>
+  <w:style w:type="character" w:customStyle="1" w:styleId="Ttol9Car">
+    <w:name w:val="Títol 9 Car"/>
+    <w:basedOn w:val="Tipusdelletraperdefectedelpargraf"/>
+    <w:link w:val="Ttol9"/>
     <w:uiPriority w:val="9"/>
     <w:semiHidden/>
     <w:rsid w:val="006D12EB"/>
@@ -14345,7 +14333,7 @@
       <w:color w:val="1F4E79" w:themeColor="accent1" w:themeShade="80"/>
     </w:rPr>
   </w:style>
-  <w:style w:type="paragraph" w:styleId="Descripcin">
+  <w:style w:type="paragraph" w:styleId="Llegenda">
     <w:name w:val="caption"/>
     <w:basedOn w:val="Normal"/>
     <w:next w:val="Normal"/>
@@ -14364,11 +14352,11 @@
       <w:color w:val="44546A" w:themeColor="text2"/>
     </w:rPr>
   </w:style>
-  <w:style w:type="paragraph" w:styleId="Puesto">
+  <w:style w:type="paragraph" w:styleId="Ttol">
     <w:name w:val="Title"/>
     <w:basedOn w:val="Normal"/>
     <w:next w:val="Normal"/>
-    <w:link w:val="PuestoCar"/>
+    <w:link w:val="TtolCar"/>
     <w:uiPriority w:val="10"/>
     <w:qFormat/>
     <w:rsid w:val="006D12EB"/>
@@ -14385,10 +14373,10 @@
       <w:szCs w:val="72"/>
     </w:rPr>
   </w:style>
-  <w:style w:type="character" w:customStyle="1" w:styleId="PuestoCar">
-    <w:name w:val="Puesto Car"/>
-    <w:basedOn w:val="Fuentedeprrafopredeter"/>
-    <w:link w:val="Puesto"/>
+  <w:style w:type="character" w:customStyle="1" w:styleId="TtolCar">
+    <w:name w:val="Títol Car"/>
+    <w:basedOn w:val="Tipusdelletraperdefectedelpargraf"/>
+    <w:link w:val="Ttol"/>
     <w:uiPriority w:val="10"/>
     <w:rsid w:val="006D12EB"/>
     <w:rPr>
@@ -14400,11 +14388,11 @@
       <w:szCs w:val="72"/>
     </w:rPr>
   </w:style>
-  <w:style w:type="paragraph" w:styleId="Subttulo">
+  <w:style w:type="paragraph" w:styleId="Subttol">
     <w:name w:val="Subtitle"/>
     <w:basedOn w:val="Normal"/>
     <w:next w:val="Normal"/>
-    <w:link w:val="SubttuloCar"/>
+    <w:link w:val="SubttolCar"/>
     <w:uiPriority w:val="11"/>
     <w:qFormat/>
     <w:rsid w:val="006D12EB"/>
@@ -14421,10 +14409,10 @@
       <w:szCs w:val="28"/>
     </w:rPr>
   </w:style>
-  <w:style w:type="character" w:customStyle="1" w:styleId="SubttuloCar">
-    <w:name w:val="Subtítulo Car"/>
-    <w:basedOn w:val="Fuentedeprrafopredeter"/>
-    <w:link w:val="Subttulo"/>
+  <w:style w:type="character" w:customStyle="1" w:styleId="SubttolCar">
+    <w:name w:val="Subtítol Car"/>
+    <w:basedOn w:val="Tipusdelletraperdefectedelpargraf"/>
+    <w:link w:val="Subttol"/>
     <w:uiPriority w:val="11"/>
     <w:rsid w:val="006D12EB"/>
     <w:rPr>
@@ -14434,9 +14422,9 @@
       <w:szCs w:val="28"/>
     </w:rPr>
   </w:style>
-  <w:style w:type="character" w:styleId="Textoennegrita">
+  <w:style w:type="character" w:styleId="Textennegreta">
     <w:name w:val="Strong"/>
-    <w:basedOn w:val="Fuentedeprrafopredeter"/>
+    <w:basedOn w:val="Tipusdelletraperdefectedelpargraf"/>
     <w:uiPriority w:val="22"/>
     <w:qFormat/>
     <w:rsid w:val="006D12EB"/>
@@ -14445,9 +14433,9 @@
       <w:bCs/>
     </w:rPr>
   </w:style>
-  <w:style w:type="character" w:styleId="nfasis">
+  <w:style w:type="character" w:styleId="mfasi">
     <w:name w:val="Emphasis"/>
-    <w:basedOn w:val="Fuentedeprrafopredeter"/>
+    <w:basedOn w:val="Tipusdelletraperdefectedelpargraf"/>
     <w:uiPriority w:val="20"/>
     <w:qFormat/>
     <w:rsid w:val="006D12EB"/>
@@ -14476,7 +14464,7 @@
   </w:style>
   <w:style w:type="character" w:customStyle="1" w:styleId="CitaCar">
     <w:name w:val="Cita Car"/>
-    <w:basedOn w:val="Fuentedeprrafopredeter"/>
+    <w:basedOn w:val="Tipusdelletraperdefectedelpargraf"/>
     <w:link w:val="Cita"/>
     <w:uiPriority w:val="29"/>
     <w:rsid w:val="006D12EB"/>
@@ -14486,11 +14474,11 @@
       <w:szCs w:val="24"/>
     </w:rPr>
   </w:style>
-  <w:style w:type="paragraph" w:styleId="Citadestacada">
+  <w:style w:type="paragraph" w:styleId="Citaintensa">
     <w:name w:val="Intense Quote"/>
     <w:basedOn w:val="Normal"/>
     <w:next w:val="Normal"/>
-    <w:link w:val="CitadestacadaCar"/>
+    <w:link w:val="CitaintensaCar"/>
     <w:uiPriority w:val="30"/>
     <w:qFormat/>
     <w:rsid w:val="006D12EB"/>
@@ -14507,10 +14495,10 @@
       <w:szCs w:val="32"/>
     </w:rPr>
   </w:style>
-  <w:style w:type="character" w:customStyle="1" w:styleId="CitadestacadaCar">
-    <w:name w:val="Cita destacada Car"/>
-    <w:basedOn w:val="Fuentedeprrafopredeter"/>
-    <w:link w:val="Citadestacada"/>
+  <w:style w:type="character" w:customStyle="1" w:styleId="CitaintensaCar">
+    <w:name w:val="Cita intensa Car"/>
+    <w:basedOn w:val="Tipusdelletraperdefectedelpargraf"/>
+    <w:link w:val="Citaintensa"/>
     <w:uiPriority w:val="30"/>
     <w:rsid w:val="006D12EB"/>
     <w:rPr>
@@ -14521,9 +14509,9 @@
       <w:szCs w:val="32"/>
     </w:rPr>
   </w:style>
-  <w:style w:type="character" w:styleId="nfasissutil">
+  <w:style w:type="character" w:styleId="mfasisubtil">
     <w:name w:val="Subtle Emphasis"/>
-    <w:basedOn w:val="Fuentedeprrafopredeter"/>
+    <w:basedOn w:val="Tipusdelletraperdefectedelpargraf"/>
     <w:uiPriority w:val="19"/>
     <w:qFormat/>
     <w:rsid w:val="006D12EB"/>
@@ -14533,9 +14521,9 @@
       <w:color w:val="595959" w:themeColor="text1" w:themeTint="A6"/>
     </w:rPr>
   </w:style>
-  <w:style w:type="character" w:styleId="nfasisintenso">
+  <w:style w:type="character" w:styleId="mfasiintens">
     <w:name w:val="Intense Emphasis"/>
-    <w:basedOn w:val="Fuentedeprrafopredeter"/>
+    <w:basedOn w:val="Tipusdelletraperdefectedelpargraf"/>
     <w:uiPriority w:val="21"/>
     <w:qFormat/>
     <w:rsid w:val="006D12EB"/>
@@ -14546,9 +14534,9 @@
       <w:iCs/>
     </w:rPr>
   </w:style>
-  <w:style w:type="character" w:styleId="Referenciasutil">
+  <w:style w:type="character" w:styleId="Refernciasubtil">
     <w:name w:val="Subtle Reference"/>
-    <w:basedOn w:val="Fuentedeprrafopredeter"/>
+    <w:basedOn w:val="Tipusdelletraperdefectedelpargraf"/>
     <w:uiPriority w:val="31"/>
     <w:qFormat/>
     <w:rsid w:val="006D12EB"/>
@@ -14559,9 +14547,9 @@
       <w:bdr w:val="none" w:sz="0" w:space="0" w:color="auto"/>
     </w:rPr>
   </w:style>
-  <w:style w:type="character" w:styleId="Referenciaintensa">
+  <w:style w:type="character" w:styleId="Refernciaintensa">
     <w:name w:val="Intense Reference"/>
-    <w:basedOn w:val="Fuentedeprrafopredeter"/>
+    <w:basedOn w:val="Tipusdelletraperdefectedelpargraf"/>
     <w:uiPriority w:val="32"/>
     <w:qFormat/>
     <w:rsid w:val="006D12EB"/>
@@ -14573,9 +14561,9 @@
       <w:u w:val="single"/>
     </w:rPr>
   </w:style>
-  <w:style w:type="character" w:styleId="Ttulodellibro">
+  <w:style w:type="character" w:styleId="Ttoldelllibre">
     <w:name w:val="Book Title"/>
-    <w:basedOn w:val="Fuentedeprrafopredeter"/>
+    <w:basedOn w:val="Tipusdelletraperdefectedelpargraf"/>
     <w:uiPriority w:val="33"/>
     <w:qFormat/>
     <w:rsid w:val="006D12EB"/>
@@ -14586,7 +14574,7 @@
       <w:spacing w:val="10"/>
     </w:rPr>
   </w:style>
-  <w:style w:type="paragraph" w:styleId="TDC1">
+  <w:style w:type="paragraph" w:styleId="IDC1">
     <w:name w:val="toc 1"/>
     <w:basedOn w:val="Normal"/>
     <w:next w:val="Normal"/>
@@ -14867,7 +14855,7 @@
 </file>
 
 <file path=customXml/itemProps1.xml><?xml version="1.0" encoding="utf-8"?>
-<ds:datastoreItem xmlns:ds="http://schemas.openxmlformats.org/officeDocument/2006/customXml" ds:itemID="{B1793F9D-7A81-45EA-AD39-7A005B9EE3AB}">
+<ds:datastoreItem xmlns:ds="http://schemas.openxmlformats.org/officeDocument/2006/customXml" ds:itemID="{6DF5F03F-5AEA-4B74-8718-2E793AC7AE9E}">
   <ds:schemaRefs>
     <ds:schemaRef ds:uri="http://schemas.openxmlformats.org/officeDocument/2006/bibliography"/>
   </ds:schemaRefs>

</xml_diff>